<commit_message>
As submitted with revisions.
</commit_message>
<xml_diff>
--- a/RevComments.docx
+++ b/RevComments.docx
@@ -286,7 +286,23 @@
           <w:rFonts w:ascii="Linux Libertine O" w:hAnsi="Linux Libertine O" w:cs="Linux Libertine O"/>
           <w:color w:val="000000"/>
         </w:rPr>
-        <w:t>I would like to thank all three reviewers and Dr Divjak for the highly helpful comments. I tried to implement as many of the suggestions as possible</w:t>
+        <w:t xml:space="preserve">I would like to thank all three reviewers and Dr </w:t>
+      </w:r>
+      <w:proofErr w:type="spellStart"/>
+      <w:r>
+        <w:rPr>
+          <w:rFonts w:ascii="Linux Libertine O" w:hAnsi="Linux Libertine O" w:cs="Linux Libertine O"/>
+          <w:color w:val="000000"/>
+        </w:rPr>
+        <w:t>Divjak</w:t>
+      </w:r>
+      <w:proofErr w:type="spellEnd"/>
+      <w:r>
+        <w:rPr>
+          <w:rFonts w:ascii="Linux Libertine O" w:hAnsi="Linux Libertine O" w:cs="Linux Libertine O"/>
+          <w:color w:val="000000"/>
+        </w:rPr>
+        <w:t xml:space="preserve"> for the highly helpful comments. I tried to implement as many of the suggestions as possible</w:t>
       </w:r>
       <w:r>
         <w:rPr>
@@ -724,7 +740,35 @@
           <w:rFonts w:ascii="Linux Libertine O" w:hAnsi="Linux Libertine O" w:cs="Linux Libertine O"/>
           <w:color w:val="000000"/>
         </w:rPr>
-        <w:t>belongs more to the descriptive part in the context of the study</w:t>
+        <w:t xml:space="preserve">belongs more </w:t>
+      </w:r>
+      <w:r>
+        <w:rPr>
+          <w:rFonts w:ascii="Linux Libertine O" w:hAnsi="Linux Libertine O" w:cs="Linux Libertine O"/>
+          <w:color w:val="000000"/>
+        </w:rPr>
+        <w:t>in</w:t>
+      </w:r>
+      <w:r>
+        <w:rPr>
+          <w:rFonts w:ascii="Linux Libertine O" w:hAnsi="Linux Libertine O" w:cs="Linux Libertine O"/>
+          <w:color w:val="000000"/>
+        </w:rPr>
+        <w:t>to the descriptive part in the context of th</w:t>
+      </w:r>
+      <w:r>
+        <w:rPr>
+          <w:rFonts w:ascii="Linux Libertine O" w:hAnsi="Linux Libertine O" w:cs="Linux Libertine O"/>
+          <w:color w:val="000000"/>
+        </w:rPr>
+        <w:t>is</w:t>
+      </w:r>
+      <w:r>
+        <w:rPr>
+          <w:rFonts w:ascii="Linux Libertine O" w:hAnsi="Linux Libertine O" w:cs="Linux Libertine O"/>
+          <w:color w:val="000000"/>
+        </w:rPr>
+        <w:t xml:space="preserve"> study</w:t>
       </w:r>
       <w:r>
         <w:rPr>
@@ -784,20 +828,44 @@
         </w:rPr>
         <w:t xml:space="preserve"> and the the </w:t>
       </w:r>
+      <w:proofErr w:type="spellStart"/>
       <w:r>
         <w:rPr>
           <w:rFonts w:ascii="Linux Libertine O" w:hAnsi="Linux Libertine O" w:cs="Linux Libertine O"/>
           <w:i/>
           <w:color w:val="000000"/>
         </w:rPr>
-        <w:t>voll(er)</w:t>
-      </w:r>
-      <w:r>
-        <w:rPr>
-          <w:rFonts w:ascii="Linux Libertine O" w:hAnsi="Linux Libertine O" w:cs="Linux Libertine O"/>
-          <w:color w:val="000000"/>
-        </w:rPr>
-        <w:t xml:space="preserve"> constructions in order to make room for the additions recommended by the reviewers, and because these constructions are not central to my point.</w:t>
+        <w:t>voll</w:t>
+      </w:r>
+      <w:proofErr w:type="spellEnd"/>
+      <w:r>
+        <w:rPr>
+          <w:rFonts w:ascii="Linux Libertine O" w:hAnsi="Linux Libertine O" w:cs="Linux Libertine O"/>
+          <w:i/>
+          <w:color w:val="000000"/>
+        </w:rPr>
+        <w:t>(er)</w:t>
+      </w:r>
+      <w:r>
+        <w:rPr>
+          <w:rFonts w:ascii="Linux Libertine O" w:hAnsi="Linux Libertine O" w:cs="Linux Libertine O"/>
+          <w:color w:val="000000"/>
+        </w:rPr>
+        <w:t xml:space="preserve"> constructions in order to make room for the additions recommended by the reviewers, and because these constructions are not</w:t>
+      </w:r>
+      <w:r>
+        <w:rPr>
+          <w:rFonts w:ascii="Linux Libertine O" w:hAnsi="Linux Libertine O" w:cs="Linux Libertine O"/>
+          <w:color w:val="000000"/>
+        </w:rPr>
+        <w:t xml:space="preserve"> really</w:t>
+      </w:r>
+      <w:r>
+        <w:rPr>
+          <w:rFonts w:ascii="Linux Libertine O" w:hAnsi="Linux Libertine O" w:cs="Linux Libertine O"/>
+          <w:color w:val="000000"/>
+        </w:rPr>
+        <w:t xml:space="preserve"> central to my point.</w:t>
       </w:r>
     </w:p>
     <w:p>
@@ -847,7 +915,35 @@
           <w:rFonts w:ascii="Linux Libertine O" w:hAnsi="Linux Libertine O" w:cs="Linux Libertine O"/>
           <w:color w:val="000000"/>
         </w:rPr>
-        <w:t>, one about prototype effects, and one about exemplar effects and multilevel modelling.</w:t>
+        <w:t>, one about prototype effects</w:t>
+      </w:r>
+      <w:r>
+        <w:rPr>
+          <w:rFonts w:ascii="Linux Libertine O" w:hAnsi="Linux Libertine O" w:cs="Linux Libertine O"/>
+          <w:color w:val="000000"/>
+        </w:rPr>
+        <w:t xml:space="preserve"> (rewritten)</w:t>
+      </w:r>
+      <w:r>
+        <w:rPr>
+          <w:rFonts w:ascii="Linux Libertine O" w:hAnsi="Linux Libertine O" w:cs="Linux Libertine O"/>
+          <w:color w:val="000000"/>
+        </w:rPr>
+        <w:t>, and one about exemplar effects and multilevel modelling</w:t>
+      </w:r>
+      <w:r>
+        <w:rPr>
+          <w:rFonts w:ascii="Linux Libertine O" w:hAnsi="Linux Libertine O" w:cs="Linux Libertine O"/>
+          <w:color w:val="000000"/>
+        </w:rPr>
+        <w:t xml:space="preserve"> (newly written)</w:t>
+      </w:r>
+      <w:r>
+        <w:rPr>
+          <w:rFonts w:ascii="Linux Libertine O" w:hAnsi="Linux Libertine O" w:cs="Linux Libertine O"/>
+          <w:color w:val="000000"/>
+        </w:rPr>
+        <w:t>.</w:t>
       </w:r>
     </w:p>
     <w:p>
@@ -1024,7 +1120,23 @@
           <w:rFonts w:ascii="Linux Libertine O" w:hAnsi="Linux Libertine O" w:cs="Linux Libertine O"/>
           <w:color w:val="000000"/>
         </w:rPr>
-        <w:t>Section 3.1.3 was extended to include some discussion of issues raised by the reviewers (operationalisation of the stylistic effects; collostructional attraction strength). It also had to be moved because it pertains to the new Section 3.2 (see immediately below) and Section 3.3.</w:t>
+        <w:t xml:space="preserve">Section 3.1.3 was extended to include some discussion of issues raised by the reviewers (operationalisation of the stylistic effects; </w:t>
+      </w:r>
+      <w:proofErr w:type="spellStart"/>
+      <w:r>
+        <w:rPr>
+          <w:rFonts w:ascii="Linux Libertine O" w:hAnsi="Linux Libertine O" w:cs="Linux Libertine O"/>
+          <w:color w:val="000000"/>
+        </w:rPr>
+        <w:t>collostructional</w:t>
+      </w:r>
+      <w:proofErr w:type="spellEnd"/>
+      <w:r>
+        <w:rPr>
+          <w:rFonts w:ascii="Linux Libertine O" w:hAnsi="Linux Libertine O" w:cs="Linux Libertine O"/>
+          <w:color w:val="000000"/>
+        </w:rPr>
+        <w:t xml:space="preserve"> attraction strength). It also had to be moved because it pertains to the new Section 3.2 (see immediately below) and Section 3.3.</w:t>
       </w:r>
     </w:p>
     <w:p>
@@ -1157,7 +1269,23 @@
           <w:rFonts w:ascii="Linux Libertine O" w:hAnsi="Linux Libertine O" w:cs="Linux Libertine O"/>
           <w:color w:val="000000"/>
         </w:rPr>
-        <w:t>Section 3.3.2 contains a new paragraph where the results of using collexeme strength instead of the simple attraction quotient are reported.</w:t>
+        <w:t xml:space="preserve">Section 3.3.2 contains a new paragraph where the results of using </w:t>
+      </w:r>
+      <w:proofErr w:type="spellStart"/>
+      <w:r>
+        <w:rPr>
+          <w:rFonts w:ascii="Linux Libertine O" w:hAnsi="Linux Libertine O" w:cs="Linux Libertine O"/>
+          <w:color w:val="000000"/>
+        </w:rPr>
+        <w:t>collexeme</w:t>
+      </w:r>
+      <w:proofErr w:type="spellEnd"/>
+      <w:r>
+        <w:rPr>
+          <w:rFonts w:ascii="Linux Libertine O" w:hAnsi="Linux Libertine O" w:cs="Linux Libertine O"/>
+          <w:color w:val="000000"/>
+        </w:rPr>
+        <w:t xml:space="preserve"> strength instead of the simple attraction quotient are reported.</w:t>
       </w:r>
     </w:p>
     <w:p>
@@ -1263,7 +1391,23 @@
           <w:rFonts w:ascii="Linux Libertine O" w:hAnsi="Linux Libertine O" w:cs="Linux Libertine O"/>
           <w:color w:val="000000"/>
         </w:rPr>
-        <w:t>Section 4.1.3 was mostly rewritten in order to provide a more differentiated discussion of the quality of the fit between corpus and experimental results. There is also a short discussion of why adding random slopes would lead to an overparametrised model not supported by the data.</w:t>
+        <w:t xml:space="preserve">Section 4.1.3 was mostly rewritten in order to provide a more differentiated discussion of the quality of the fit between corpus and experimental results. There is also a short discussion of why adding random slopes would lead to an </w:t>
+      </w:r>
+      <w:proofErr w:type="spellStart"/>
+      <w:r>
+        <w:rPr>
+          <w:rFonts w:ascii="Linux Libertine O" w:hAnsi="Linux Libertine O" w:cs="Linux Libertine O"/>
+          <w:color w:val="000000"/>
+        </w:rPr>
+        <w:t>overparametrised</w:t>
+      </w:r>
+      <w:proofErr w:type="spellEnd"/>
+      <w:r>
+        <w:rPr>
+          <w:rFonts w:ascii="Linux Libertine O" w:hAnsi="Linux Libertine O" w:cs="Linux Libertine O"/>
+          <w:color w:val="000000"/>
+        </w:rPr>
+        <w:t xml:space="preserve"> model not supported by the data.</w:t>
       </w:r>
     </w:p>
     <w:p>
@@ -1350,12 +1494,21 @@
         </w:rPr>
         <w:t xml:space="preserve">the revised paper, namely the quality of fit between corpus and experimental data – given that </w:t>
       </w:r>
+      <w:proofErr w:type="spellStart"/>
       <w:r>
         <w:rPr>
           <w:rFonts w:ascii="Linux Libertine O" w:hAnsi="Linux Libertine O" w:cs="Linux Libertine O" w:hint="eastAsia"/>
           <w:color w:val="000000"/>
         </w:rPr>
-        <w:t>Divjak et al.</w:t>
+        <w:t>Divjak</w:t>
+      </w:r>
+      <w:proofErr w:type="spellEnd"/>
+      <w:r>
+        <w:rPr>
+          <w:rFonts w:ascii="Linux Libertine O" w:hAnsi="Linux Libertine O" w:cs="Linux Libertine O" w:hint="eastAsia"/>
+          <w:color w:val="000000"/>
+        </w:rPr>
+        <w:t xml:space="preserve"> et al.</w:t>
       </w:r>
       <w:r>
         <w:rPr>
@@ -1967,8 +2120,9 @@
           <w:sz w:val="22"/>
           <w:szCs w:val="22"/>
         </w:rPr>
-        <w:t>Replies to Dr Divjak’s comments</w:t>
-      </w:r>
+        <w:t xml:space="preserve">Replies to Dr </w:t>
+      </w:r>
+      <w:proofErr w:type="spellStart"/>
       <w:r>
         <w:rPr>
           <w:rFonts w:ascii="Linux Libertine O" w:hAnsi="Linux Libertine O" w:cs="Linux Libertine O"/>
@@ -1978,6 +2132,29 @@
           <w:sz w:val="22"/>
           <w:szCs w:val="22"/>
         </w:rPr>
+        <w:t>Divjak’s</w:t>
+      </w:r>
+      <w:proofErr w:type="spellEnd"/>
+      <w:r>
+        <w:rPr>
+          <w:rFonts w:ascii="Linux Libertine O" w:hAnsi="Linux Libertine O" w:cs="Linux Libertine O"/>
+          <w:b/>
+          <w:bCs/>
+          <w:color w:val="000000"/>
+          <w:sz w:val="22"/>
+          <w:szCs w:val="22"/>
+        </w:rPr>
+        <w:t xml:space="preserve"> comments</w:t>
+      </w:r>
+      <w:r>
+        <w:rPr>
+          <w:rFonts w:ascii="Linux Libertine O" w:hAnsi="Linux Libertine O" w:cs="Linux Libertine O"/>
+          <w:b/>
+          <w:bCs/>
+          <w:color w:val="000000"/>
+          <w:sz w:val="22"/>
+          <w:szCs w:val="22"/>
+        </w:rPr>
         <w:t xml:space="preserve"> </w:t>
       </w:r>
     </w:p>
@@ -2038,7 +2215,27 @@
           <w:sz w:val="22"/>
           <w:szCs w:val="22"/>
         </w:rPr>
-        <w:t xml:space="preserve">For the convenience of the editors, I also reply to Dr Divjak's main points, although most of this is dealt with in detail again later. </w:t>
+        <w:t xml:space="preserve">For the convenience of the editors, I also reply to Dr </w:t>
+      </w:r>
+      <w:proofErr w:type="spellStart"/>
+      <w:r>
+        <w:rPr>
+          <w:rFonts w:ascii="Linux Libertine O" w:hAnsi="Linux Libertine O" w:cs="Linux Libertine O"/>
+          <w:bCs/>
+          <w:sz w:val="22"/>
+          <w:szCs w:val="22"/>
+        </w:rPr>
+        <w:t>Divjak's</w:t>
+      </w:r>
+      <w:proofErr w:type="spellEnd"/>
+      <w:r>
+        <w:rPr>
+          <w:rFonts w:ascii="Linux Libertine O" w:hAnsi="Linux Libertine O" w:cs="Linux Libertine O"/>
+          <w:bCs/>
+          <w:sz w:val="22"/>
+          <w:szCs w:val="22"/>
+        </w:rPr>
+        <w:t xml:space="preserve"> main points, although most of this is dealt with in detail again later. </w:t>
       </w:r>
       <w:r>
         <w:rPr>
@@ -2278,7 +2475,40 @@
           <w:sz w:val="22"/>
           <w:szCs w:val="22"/>
         </w:rPr>
-        <w:t xml:space="preserve"> prototype and exemplar effects in my model</w:t>
+        <w:t xml:space="preserve"> </w:t>
+      </w:r>
+      <w:r>
+        <w:rPr>
+          <w:rFonts w:ascii="Linux Libertine O" w:hAnsi="Linux Libertine O" w:cs="Linux Libertine O"/>
+          <w:sz w:val="22"/>
+          <w:szCs w:val="22"/>
+        </w:rPr>
+        <w:t xml:space="preserve">both </w:t>
+      </w:r>
+      <w:r>
+        <w:rPr>
+          <w:rFonts w:ascii="Linux Libertine O" w:hAnsi="Linux Libertine O" w:cs="Linux Libertine O"/>
+          <w:sz w:val="22"/>
+          <w:szCs w:val="22"/>
+        </w:rPr>
+        <w:t xml:space="preserve">prototype </w:t>
+      </w:r>
+      <w:r>
+        <w:rPr>
+          <w:rFonts w:ascii="Linux Libertine O" w:hAnsi="Linux Libertine O" w:cs="Linux Libertine O"/>
+          <w:i/>
+          <w:sz w:val="22"/>
+          <w:szCs w:val="22"/>
+        </w:rPr>
+        <w:t>and</w:t>
+      </w:r>
+      <w:r>
+        <w:rPr>
+          <w:rFonts w:ascii="Linux Libertine O" w:hAnsi="Linux Libertine O" w:cs="Linux Libertine O"/>
+          <w:sz w:val="22"/>
+          <w:szCs w:val="22"/>
+        </w:rPr>
+        <w:t xml:space="preserve"> exemplar effects in my model</w:t>
       </w:r>
       <w:r>
         <w:rPr>
@@ -2310,7 +2540,59 @@
           <w:sz w:val="22"/>
           <w:szCs w:val="22"/>
         </w:rPr>
-        <w:t xml:space="preserve"> (with exceptions like Divjak &amp; Arppe 2013) of high importance in cognitive linguistics, I decided to make it one of the primary twists of the paper. Since my paper therefore stands in a direct line with other papers published in COGL (such as Divjak &amp; Arppe 2013), I hope it is now sufficiently attractive to its readers.</w:t>
+        <w:t xml:space="preserve"> (with </w:t>
+      </w:r>
+      <w:r>
+        <w:rPr>
+          <w:rFonts w:ascii="Linux Libertine O" w:hAnsi="Linux Libertine O" w:cs="Linux Libertine O"/>
+          <w:sz w:val="22"/>
+          <w:szCs w:val="22"/>
+        </w:rPr>
+        <w:t xml:space="preserve">rare </w:t>
+      </w:r>
+      <w:r>
+        <w:rPr>
+          <w:rFonts w:ascii="Linux Libertine O" w:hAnsi="Linux Libertine O" w:cs="Linux Libertine O"/>
+          <w:sz w:val="22"/>
+          <w:szCs w:val="22"/>
+        </w:rPr>
+        <w:t xml:space="preserve">exceptions like </w:t>
+      </w:r>
+      <w:proofErr w:type="spellStart"/>
+      <w:r>
+        <w:rPr>
+          <w:rFonts w:ascii="Linux Libertine O" w:hAnsi="Linux Libertine O" w:cs="Linux Libertine O"/>
+          <w:sz w:val="22"/>
+          <w:szCs w:val="22"/>
+        </w:rPr>
+        <w:t>Divjak</w:t>
+      </w:r>
+      <w:proofErr w:type="spellEnd"/>
+      <w:r>
+        <w:rPr>
+          <w:rFonts w:ascii="Linux Libertine O" w:hAnsi="Linux Libertine O" w:cs="Linux Libertine O"/>
+          <w:sz w:val="22"/>
+          <w:szCs w:val="22"/>
+        </w:rPr>
+        <w:t xml:space="preserve"> &amp; Arppe 2013) of high importance in cognitive linguistics, I decided to make it one of the primary twists of the paper. Since my paper therefore stands in a direct line with other papers published in COGL (such as </w:t>
+      </w:r>
+      <w:proofErr w:type="spellStart"/>
+      <w:r>
+        <w:rPr>
+          <w:rFonts w:ascii="Linux Libertine O" w:hAnsi="Linux Libertine O" w:cs="Linux Libertine O"/>
+          <w:sz w:val="22"/>
+          <w:szCs w:val="22"/>
+        </w:rPr>
+        <w:t>Divjak</w:t>
+      </w:r>
+      <w:proofErr w:type="spellEnd"/>
+      <w:r>
+        <w:rPr>
+          <w:rFonts w:ascii="Linux Libertine O" w:hAnsi="Linux Libertine O" w:cs="Linux Libertine O"/>
+          <w:sz w:val="22"/>
+          <w:szCs w:val="22"/>
+        </w:rPr>
+        <w:t xml:space="preserve"> &amp; Arppe 2013), I hope it is now sufficiently attractive to its readers.</w:t>
       </w:r>
     </w:p>
     <w:p>
@@ -2851,7 +3133,43 @@
           <w:sz w:val="22"/>
           <w:szCs w:val="22"/>
         </w:rPr>
-        <w:t xml:space="preserve"> that in Divjak et al. (2016b, 3–4), Dr Divjak herself wrote that “only a </w:t>
+        <w:t xml:space="preserve"> that in </w:t>
+      </w:r>
+      <w:proofErr w:type="spellStart"/>
+      <w:r>
+        <w:rPr>
+          <w:rFonts w:ascii="Linux Libertine O" w:hAnsi="Linux Libertine O" w:cs="Linux Libertine O"/>
+          <w:sz w:val="22"/>
+          <w:szCs w:val="22"/>
+        </w:rPr>
+        <w:t>Divjak</w:t>
+      </w:r>
+      <w:proofErr w:type="spellEnd"/>
+      <w:r>
+        <w:rPr>
+          <w:rFonts w:ascii="Linux Libertine O" w:hAnsi="Linux Libertine O" w:cs="Linux Libertine O"/>
+          <w:sz w:val="22"/>
+          <w:szCs w:val="22"/>
+        </w:rPr>
+        <w:t xml:space="preserve"> et al. (2016b, 3–4), Dr </w:t>
+      </w:r>
+      <w:proofErr w:type="spellStart"/>
+      <w:r>
+        <w:rPr>
+          <w:rFonts w:ascii="Linux Libertine O" w:hAnsi="Linux Libertine O" w:cs="Linux Libertine O"/>
+          <w:sz w:val="22"/>
+          <w:szCs w:val="22"/>
+        </w:rPr>
+        <w:t>Divjak</w:t>
+      </w:r>
+      <w:proofErr w:type="spellEnd"/>
+      <w:r>
+        <w:rPr>
+          <w:rFonts w:ascii="Linux Libertine O" w:hAnsi="Linux Libertine O" w:cs="Linux Libertine O"/>
+          <w:sz w:val="22"/>
+          <w:szCs w:val="22"/>
+        </w:rPr>
+        <w:t xml:space="preserve"> herself wrote that “only a </w:t>
       </w:r>
       <w:r>
         <w:rPr>
@@ -2940,7 +3258,23 @@
           <w:sz w:val="22"/>
           <w:szCs w:val="22"/>
         </w:rPr>
-        <w:t xml:space="preserve"> we are nowhere near a conclusive picture, and a lot more studies are required.</w:t>
+        <w:t xml:space="preserve"> we are </w:t>
+      </w:r>
+      <w:r>
+        <w:rPr>
+          <w:rFonts w:ascii="Linux Libertine O" w:hAnsi="Linux Libertine O" w:cs="Linux Libertine O"/>
+          <w:sz w:val="22"/>
+          <w:szCs w:val="22"/>
+        </w:rPr>
+        <w:t xml:space="preserve">clearly </w:t>
+      </w:r>
+      <w:r>
+        <w:rPr>
+          <w:rFonts w:ascii="Linux Libertine O" w:hAnsi="Linux Libertine O" w:cs="Linux Libertine O"/>
+          <w:sz w:val="22"/>
+          <w:szCs w:val="22"/>
+        </w:rPr>
+        <w:t>nowhere near a conclusive picture, and a lot more studies are required.</w:t>
       </w:r>
     </w:p>
     <w:p>
@@ -3196,7 +3530,25 @@
           <w:sz w:val="22"/>
           <w:szCs w:val="22"/>
         </w:rPr>
-        <w:t xml:space="preserve">based on the reviewers' and Dr Divjak's comments have in my view helped to improve the paper </w:t>
+        <w:t xml:space="preserve">based on the reviewers' and Dr </w:t>
+      </w:r>
+      <w:proofErr w:type="spellStart"/>
+      <w:r>
+        <w:rPr>
+          <w:rFonts w:ascii="Linux Libertine O" w:hAnsi="Linux Libertine O" w:cs="Linux Libertine O"/>
+          <w:sz w:val="22"/>
+          <w:szCs w:val="22"/>
+        </w:rPr>
+        <w:t>Divjak's</w:t>
+      </w:r>
+      <w:proofErr w:type="spellEnd"/>
+      <w:r>
+        <w:rPr>
+          <w:rFonts w:ascii="Linux Libertine O" w:hAnsi="Linux Libertine O" w:cs="Linux Libertine O"/>
+          <w:sz w:val="22"/>
+          <w:szCs w:val="22"/>
+        </w:rPr>
+        <w:t xml:space="preserve"> comments have in my view helped to improve the paper </w:t>
       </w:r>
       <w:r>
         <w:rPr>
@@ -3729,7 +4081,25 @@
           <w:sz w:val="22"/>
           <w:szCs w:val="22"/>
         </w:rPr>
-        <w:t>I have now included a short statement that my approach to statistical inference is Fisherian (</w:t>
+        <w:t xml:space="preserve">I have now included a short statement that my approach to statistical inference is </w:t>
+      </w:r>
+      <w:proofErr w:type="spellStart"/>
+      <w:r>
+        <w:rPr>
+          <w:rFonts w:ascii="Linux Libertine O" w:hAnsi="Linux Libertine O" w:cs="Linux Libertine O"/>
+          <w:sz w:val="22"/>
+          <w:szCs w:val="22"/>
+        </w:rPr>
+        <w:t>Fisherian</w:t>
+      </w:r>
+      <w:proofErr w:type="spellEnd"/>
+      <w:r>
+        <w:rPr>
+          <w:rFonts w:ascii="Linux Libertine O" w:hAnsi="Linux Libertine O" w:cs="Linux Libertine O"/>
+          <w:sz w:val="22"/>
+          <w:szCs w:val="22"/>
+        </w:rPr>
+        <w:t xml:space="preserve"> (</w:t>
       </w:r>
       <w:r>
         <w:rPr>
@@ -3889,7 +4259,23 @@
           <w:sz w:val="22"/>
           <w:szCs w:val="22"/>
         </w:rPr>
-        <w:t>suggests that I use Bayesian estimators to solve convergence problems with random slopes in Sec. 4. I have now included a discussion of this</w:t>
+        <w:t xml:space="preserve">suggests that I </w:t>
+      </w:r>
+      <w:r>
+        <w:rPr>
+          <w:rFonts w:ascii="Linux Libertine O" w:hAnsi="Linux Libertine O" w:cs="Linux Libertine O"/>
+          <w:sz w:val="22"/>
+          <w:szCs w:val="22"/>
+        </w:rPr>
+        <w:t xml:space="preserve">should </w:t>
+      </w:r>
+      <w:r>
+        <w:rPr>
+          <w:rFonts w:ascii="Linux Libertine O" w:hAnsi="Linux Libertine O" w:cs="Linux Libertine O"/>
+          <w:sz w:val="22"/>
+          <w:szCs w:val="22"/>
+        </w:rPr>
+        <w:t>use Bayesian estimators to solve convergence problems with random slopes in Sec. 4. I have now included a discussion of this</w:t>
       </w:r>
       <w:r>
         <w:rPr>
@@ -3996,13 +4382,23 @@
         </w:rPr>
         <w:t xml:space="preserve">model </w:t>
       </w:r>
-      <w:r>
-        <w:rPr>
-          <w:rFonts w:ascii="Linux Libertine O" w:hAnsi="Linux Libertine O" w:cs="Linux Libertine O"/>
-          <w:sz w:val="22"/>
-          <w:szCs w:val="22"/>
-        </w:rPr>
-        <w:t xml:space="preserve">overparametrisation and data sparseness and </w:t>
+      <w:proofErr w:type="spellStart"/>
+      <w:r>
+        <w:rPr>
+          <w:rFonts w:ascii="Linux Libertine O" w:hAnsi="Linux Libertine O" w:cs="Linux Libertine O"/>
+          <w:sz w:val="22"/>
+          <w:szCs w:val="22"/>
+        </w:rPr>
+        <w:t>overparametrisation</w:t>
+      </w:r>
+      <w:proofErr w:type="spellEnd"/>
+      <w:r>
+        <w:rPr>
+          <w:rFonts w:ascii="Linux Libertine O" w:hAnsi="Linux Libertine O" w:cs="Linux Libertine O"/>
+          <w:sz w:val="22"/>
+          <w:szCs w:val="22"/>
+        </w:rPr>
+        <w:t xml:space="preserve"> and data sparseness and </w:t>
       </w:r>
       <w:r>
         <w:rPr>
@@ -4092,7 +4488,25 @@
           <w:sz w:val="22"/>
           <w:szCs w:val="22"/>
         </w:rPr>
-        <w:t xml:space="preserve"> package (Doug Bates) as well as two renowned linguists and statisticians (Shravan Vasishth and Harald Baayen)</w:t>
+        <w:t xml:space="preserve"> package (Doug Bates) as well as two renowned linguists and statisticians (Shravan </w:t>
+      </w:r>
+      <w:proofErr w:type="spellStart"/>
+      <w:r>
+        <w:rPr>
+          <w:rFonts w:ascii="Linux Libertine O" w:hAnsi="Linux Libertine O" w:cs="Linux Libertine O"/>
+          <w:sz w:val="22"/>
+          <w:szCs w:val="22"/>
+        </w:rPr>
+        <w:t>Vasishth</w:t>
+      </w:r>
+      <w:proofErr w:type="spellEnd"/>
+      <w:r>
+        <w:rPr>
+          <w:rFonts w:ascii="Linux Libertine O" w:hAnsi="Linux Libertine O" w:cs="Linux Libertine O"/>
+          <w:sz w:val="22"/>
+          <w:szCs w:val="22"/>
+        </w:rPr>
+        <w:t xml:space="preserve"> and Harald Baayen)</w:t>
       </w:r>
       <w:r>
         <w:rPr>
@@ -6087,7 +6501,27 @@
           <w:szCs w:val="22"/>
         </w:rPr>
         <w:lastRenderedPageBreak/>
-        <w:t>More generally, the (place of the) plots in section 3.4 is not always optimal, eg Fig 4 is mentioned on p 23, the figure is on p 25.</w:t>
+        <w:t xml:space="preserve">More generally, the (place of the) plots in section 3.4 is not always optimal, </w:t>
+      </w:r>
+      <w:proofErr w:type="spellStart"/>
+      <w:r>
+        <w:rPr>
+          <w:rFonts w:ascii="Linux Libertine O" w:hAnsi="Linux Libertine O" w:cs="Linux Libertine O"/>
+          <w:color w:val="7F7F7F" w:themeColor="text1" w:themeTint="80"/>
+          <w:sz w:val="22"/>
+          <w:szCs w:val="22"/>
+        </w:rPr>
+        <w:t>eg</w:t>
+      </w:r>
+      <w:proofErr w:type="spellEnd"/>
+      <w:r>
+        <w:rPr>
+          <w:rFonts w:ascii="Linux Libertine O" w:hAnsi="Linux Libertine O" w:cs="Linux Libertine O"/>
+          <w:color w:val="7F7F7F" w:themeColor="text1" w:themeTint="80"/>
+          <w:sz w:val="22"/>
+          <w:szCs w:val="22"/>
+        </w:rPr>
+        <w:t xml:space="preserve"> Fig 4 is mentioned on p 23, the figure is on p 25.</w:t>
       </w:r>
     </w:p>
     <w:p>
@@ -6364,7 +6798,47 @@
           <w:sz w:val="22"/>
           <w:szCs w:val="22"/>
         </w:rPr>
-        <w:t>In most plots, the print size (labels of the axes, for example) is very/too small. Additionally, what is specified in the headlines of the figures should go into their captions, part of the information in the captions should be taken up in the text (and be briefly explained). The abbreviations used NACadj and PGCadj are not used consistently, they need to be adapted in Table 2 and Fig 5 and 6. Fig 6 shows an interaction effect rather than ‘the main effect’.</w:t>
+        <w:t xml:space="preserve">In most plots, the print size (labels of the axes, for example) is very/too small. Additionally, what is specified in the headlines of the figures should go into their captions, part of the information in the captions should be taken up in the text (and be briefly explained). The abbreviations used </w:t>
+      </w:r>
+      <w:proofErr w:type="spellStart"/>
+      <w:r>
+        <w:rPr>
+          <w:rFonts w:ascii="Linux Libertine O" w:hAnsi="Linux Libertine O" w:cs="Linux Libertine O"/>
+          <w:color w:val="7F7F7F" w:themeColor="text1" w:themeTint="80"/>
+          <w:sz w:val="22"/>
+          <w:szCs w:val="22"/>
+        </w:rPr>
+        <w:t>NACadj</w:t>
+      </w:r>
+      <w:proofErr w:type="spellEnd"/>
+      <w:r>
+        <w:rPr>
+          <w:rFonts w:ascii="Linux Libertine O" w:hAnsi="Linux Libertine O" w:cs="Linux Libertine O"/>
+          <w:color w:val="7F7F7F" w:themeColor="text1" w:themeTint="80"/>
+          <w:sz w:val="22"/>
+          <w:szCs w:val="22"/>
+        </w:rPr>
+        <w:t xml:space="preserve"> and </w:t>
+      </w:r>
+      <w:proofErr w:type="spellStart"/>
+      <w:r>
+        <w:rPr>
+          <w:rFonts w:ascii="Linux Libertine O" w:hAnsi="Linux Libertine O" w:cs="Linux Libertine O"/>
+          <w:color w:val="7F7F7F" w:themeColor="text1" w:themeTint="80"/>
+          <w:sz w:val="22"/>
+          <w:szCs w:val="22"/>
+        </w:rPr>
+        <w:t>PGCadj</w:t>
+      </w:r>
+      <w:proofErr w:type="spellEnd"/>
+      <w:r>
+        <w:rPr>
+          <w:rFonts w:ascii="Linux Libertine O" w:hAnsi="Linux Libertine O" w:cs="Linux Libertine O"/>
+          <w:color w:val="7F7F7F" w:themeColor="text1" w:themeTint="80"/>
+          <w:sz w:val="22"/>
+          <w:szCs w:val="22"/>
+        </w:rPr>
+        <w:t xml:space="preserve"> are not used consistently, they need to be adapted in Table 2 and Fig 5 and 6. Fig 6 shows an interaction effect rather than ‘the main effect’.</w:t>
       </w:r>
     </w:p>
     <w:p>
@@ -6540,7 +7014,7 @@
           <w:sz w:val="22"/>
           <w:szCs w:val="22"/>
         </w:rPr>
-        <w:t xml:space="preserve">The submitted version had been read by a native speaker of Canadian English who is also a linguist. The new version has been proofread by the same person (except some short parts in Sections 4 and 5 which I had to change </w:t>
+        <w:t xml:space="preserve">The submitted version had been read by a native speaker of Canadian English who is also a linguist. The new version has been proofread by the same person (except some parts in Sections 4 and 5 which I had to change </w:t>
       </w:r>
       <w:r>
         <w:rPr>
@@ -6974,7 +7448,27 @@
           <w:sz w:val="22"/>
           <w:szCs w:val="22"/>
         </w:rPr>
-        <w:t>The German examples are 'glossed' using ordinary English - which is problematic, eg for reasons of lost cases in English. How about using the Leipzig glosses for rendering the German expressions as precisely as possible?</w:t>
+        <w:t xml:space="preserve">The German examples are 'glossed' using ordinary English - which is problematic, </w:t>
+      </w:r>
+      <w:proofErr w:type="spellStart"/>
+      <w:r>
+        <w:rPr>
+          <w:rFonts w:ascii="Linux Libertine O" w:hAnsi="Linux Libertine O" w:cs="Linux Libertine O"/>
+          <w:color w:val="7F7F7F" w:themeColor="text1" w:themeTint="80"/>
+          <w:sz w:val="22"/>
+          <w:szCs w:val="22"/>
+        </w:rPr>
+        <w:t>eg</w:t>
+      </w:r>
+      <w:proofErr w:type="spellEnd"/>
+      <w:r>
+        <w:rPr>
+          <w:rFonts w:ascii="Linux Libertine O" w:hAnsi="Linux Libertine O" w:cs="Linux Libertine O"/>
+          <w:color w:val="7F7F7F" w:themeColor="text1" w:themeTint="80"/>
+          <w:sz w:val="22"/>
+          <w:szCs w:val="22"/>
+        </w:rPr>
+        <w:t xml:space="preserve"> for reasons of lost cases in English. How about using the Leipzig glosses for rendering the German expressions as precisely as possible?</w:t>
       </w:r>
     </w:p>
     <w:p>
@@ -7039,7 +7533,16 @@
           <w:sz w:val="22"/>
           <w:szCs w:val="22"/>
         </w:rPr>
-        <w:t>recent publications about German in COGL such as M</w:t>
+        <w:t xml:space="preserve">recent publications about German in COGL such as </w:t>
+      </w:r>
+      <w:proofErr w:type="spellStart"/>
+      <w:r>
+        <w:rPr>
+          <w:rFonts w:ascii="Linux Libertine O" w:hAnsi="Linux Libertine O" w:cs="Linux Libertine O"/>
+          <w:sz w:val="22"/>
+          <w:szCs w:val="22"/>
+        </w:rPr>
+        <w:t>M</w:t>
       </w:r>
       <w:r>
         <w:rPr>
@@ -7055,7 +7558,16 @@
           <w:sz w:val="22"/>
           <w:szCs w:val="22"/>
         </w:rPr>
-        <w:t>dlener et al. (2017) in 28 (4), 757–798, and they do not use Leipzig glosses</w:t>
+        <w:t>dlener</w:t>
+      </w:r>
+      <w:proofErr w:type="spellEnd"/>
+      <w:r>
+        <w:rPr>
+          <w:rFonts w:ascii="Linux Libertine O" w:hAnsi="Linux Libertine O" w:cs="Linux Libertine O"/>
+          <w:sz w:val="22"/>
+          <w:szCs w:val="22"/>
+        </w:rPr>
+        <w:t xml:space="preserve"> et al. (2017) in 28 (4), 757–798, and they do not use Leipzig glosses</w:t>
       </w:r>
       <w:r>
         <w:rPr>
@@ -7163,7 +7675,27 @@
           <w:sz w:val="22"/>
           <w:szCs w:val="22"/>
         </w:rPr>
-        <w:t>In the text, the word prototypical seems to be overused. Typical would be enough in many contexts, especially when talking about degrees: much more/very prototypical(ly) sounds odd</w:t>
+        <w:t>In the text, the word prototypical seems to be overused. Typical would be enough in many contexts, especially when talking about degrees: much more/very prototypical(</w:t>
+      </w:r>
+      <w:proofErr w:type="spellStart"/>
+      <w:r>
+        <w:rPr>
+          <w:rFonts w:ascii="Linux Libertine O" w:hAnsi="Linux Libertine O" w:cs="Linux Libertine O"/>
+          <w:color w:val="7F7F7F" w:themeColor="text1" w:themeTint="80"/>
+          <w:sz w:val="22"/>
+          <w:szCs w:val="22"/>
+        </w:rPr>
+        <w:t>ly</w:t>
+      </w:r>
+      <w:proofErr w:type="spellEnd"/>
+      <w:r>
+        <w:rPr>
+          <w:rFonts w:ascii="Linux Libertine O" w:hAnsi="Linux Libertine O" w:cs="Linux Libertine O"/>
+          <w:color w:val="7F7F7F" w:themeColor="text1" w:themeTint="80"/>
+          <w:sz w:val="22"/>
+          <w:szCs w:val="22"/>
+        </w:rPr>
+        <w:t>) sounds odd</w:t>
       </w:r>
     </w:p>
     <w:p>
@@ -7557,7 +8089,27 @@
           <w:sz w:val="22"/>
           <w:szCs w:val="22"/>
         </w:rPr>
-        <w:t>p 7: ... because the alternative cxns are not used in the same range of contexts --&gt; which suggests that they are other, 'quasi-alternatives'?</w:t>
+        <w:t xml:space="preserve">p 7: ... because the alternative </w:t>
+      </w:r>
+      <w:proofErr w:type="spellStart"/>
+      <w:r>
+        <w:rPr>
+          <w:rFonts w:ascii="Linux Libertine O" w:hAnsi="Linux Libertine O" w:cs="Linux Libertine O"/>
+          <w:color w:val="7F7F7F" w:themeColor="text1" w:themeTint="80"/>
+          <w:sz w:val="22"/>
+          <w:szCs w:val="22"/>
+        </w:rPr>
+        <w:t>cxns</w:t>
+      </w:r>
+      <w:proofErr w:type="spellEnd"/>
+      <w:r>
+        <w:rPr>
+          <w:rFonts w:ascii="Linux Libertine O" w:hAnsi="Linux Libertine O" w:cs="Linux Libertine O"/>
+          <w:color w:val="7F7F7F" w:themeColor="text1" w:themeTint="80"/>
+          <w:sz w:val="22"/>
+          <w:szCs w:val="22"/>
+        </w:rPr>
+        <w:t xml:space="preserve"> are not used in the same range of contexts --&gt; which suggests that they are other, 'quasi-alternatives'?</w:t>
       </w:r>
     </w:p>
     <w:p>
@@ -7737,6 +8289,7 @@
         </w:rPr>
         <w:t xml:space="preserve"> core partitive use as in </w:t>
       </w:r>
+      <w:proofErr w:type="spellStart"/>
       <w:r>
         <w:rPr>
           <w:rFonts w:ascii="Linux Libertine O" w:hAnsi="Linux Libertine O" w:cs="Linux Libertine O"/>
@@ -7744,8 +8297,29 @@
           <w:sz w:val="22"/>
           <w:szCs w:val="22"/>
         </w:rPr>
-        <w:t>drei von den Äpfeln</w:t>
-      </w:r>
+        <w:t>drei</w:t>
+      </w:r>
+      <w:proofErr w:type="spellEnd"/>
+      <w:r>
+        <w:rPr>
+          <w:rFonts w:ascii="Linux Libertine O" w:hAnsi="Linux Libertine O" w:cs="Linux Libertine O"/>
+          <w:i/>
+          <w:sz w:val="22"/>
+          <w:szCs w:val="22"/>
+        </w:rPr>
+        <w:t xml:space="preserve"> von den </w:t>
+      </w:r>
+      <w:proofErr w:type="spellStart"/>
+      <w:r>
+        <w:rPr>
+          <w:rFonts w:ascii="Linux Libertine O" w:hAnsi="Linux Libertine O" w:cs="Linux Libertine O"/>
+          <w:i/>
+          <w:sz w:val="22"/>
+          <w:szCs w:val="22"/>
+        </w:rPr>
+        <w:t>Äpfeln</w:t>
+      </w:r>
+      <w:proofErr w:type="spellEnd"/>
       <w:r>
         <w:rPr>
           <w:rFonts w:ascii="Linux Libertine O" w:hAnsi="Linux Libertine O" w:cs="Linux Libertine O"/>
@@ -7754,6 +8328,7 @@
         </w:rPr>
         <w:t xml:space="preserve"> "three of the apples"), and the </w:t>
       </w:r>
+      <w:proofErr w:type="spellStart"/>
       <w:r>
         <w:rPr>
           <w:rFonts w:ascii="Linux Libertine O" w:hAnsi="Linux Libertine O" w:cs="Linux Libertine O"/>
@@ -7763,6 +8338,7 @@
         </w:rPr>
         <w:t>voller</w:t>
       </w:r>
+      <w:proofErr w:type="spellEnd"/>
       <w:r>
         <w:rPr>
           <w:rFonts w:ascii="Linux Libertine O" w:hAnsi="Linux Libertine O" w:cs="Linux Libertine O"/>
@@ -7829,7 +8405,147 @@
           <w:sz w:val="22"/>
           <w:szCs w:val="22"/>
         </w:rPr>
-        <w:t>p. 8: ein Glass voll/voller roten Weins sounds fine with me; actually, the combination with container Ns seems to follow from the occurrence of voll/voller.</w:t>
+        <w:t xml:space="preserve">p. 8: </w:t>
+      </w:r>
+      <w:proofErr w:type="spellStart"/>
+      <w:r>
+        <w:rPr>
+          <w:rFonts w:ascii="Linux Libertine O" w:hAnsi="Linux Libertine O" w:cs="Linux Libertine O"/>
+          <w:color w:val="7F7F7F" w:themeColor="text1" w:themeTint="80"/>
+          <w:sz w:val="22"/>
+          <w:szCs w:val="22"/>
+        </w:rPr>
+        <w:t>ein</w:t>
+      </w:r>
+      <w:proofErr w:type="spellEnd"/>
+      <w:r>
+        <w:rPr>
+          <w:rFonts w:ascii="Linux Libertine O" w:hAnsi="Linux Libertine O" w:cs="Linux Libertine O"/>
+          <w:color w:val="7F7F7F" w:themeColor="text1" w:themeTint="80"/>
+          <w:sz w:val="22"/>
+          <w:szCs w:val="22"/>
+        </w:rPr>
+        <w:t xml:space="preserve"> Glass </w:t>
+      </w:r>
+      <w:proofErr w:type="spellStart"/>
+      <w:r>
+        <w:rPr>
+          <w:rFonts w:ascii="Linux Libertine O" w:hAnsi="Linux Libertine O" w:cs="Linux Libertine O"/>
+          <w:color w:val="7F7F7F" w:themeColor="text1" w:themeTint="80"/>
+          <w:sz w:val="22"/>
+          <w:szCs w:val="22"/>
+        </w:rPr>
+        <w:t>voll</w:t>
+      </w:r>
+      <w:proofErr w:type="spellEnd"/>
+      <w:r>
+        <w:rPr>
+          <w:rFonts w:ascii="Linux Libertine O" w:hAnsi="Linux Libertine O" w:cs="Linux Libertine O"/>
+          <w:color w:val="7F7F7F" w:themeColor="text1" w:themeTint="80"/>
+          <w:sz w:val="22"/>
+          <w:szCs w:val="22"/>
+        </w:rPr>
+        <w:t>/</w:t>
+      </w:r>
+      <w:proofErr w:type="spellStart"/>
+      <w:r>
+        <w:rPr>
+          <w:rFonts w:ascii="Linux Libertine O" w:hAnsi="Linux Libertine O" w:cs="Linux Libertine O"/>
+          <w:color w:val="7F7F7F" w:themeColor="text1" w:themeTint="80"/>
+          <w:sz w:val="22"/>
+          <w:szCs w:val="22"/>
+        </w:rPr>
+        <w:t>voller</w:t>
+      </w:r>
+      <w:proofErr w:type="spellEnd"/>
+      <w:r>
+        <w:rPr>
+          <w:rFonts w:ascii="Linux Libertine O" w:hAnsi="Linux Libertine O" w:cs="Linux Libertine O"/>
+          <w:color w:val="7F7F7F" w:themeColor="text1" w:themeTint="80"/>
+          <w:sz w:val="22"/>
+          <w:szCs w:val="22"/>
+        </w:rPr>
+        <w:t xml:space="preserve"> </w:t>
+      </w:r>
+      <w:proofErr w:type="spellStart"/>
+      <w:r>
+        <w:rPr>
+          <w:rFonts w:ascii="Linux Libertine O" w:hAnsi="Linux Libertine O" w:cs="Linux Libertine O"/>
+          <w:color w:val="7F7F7F" w:themeColor="text1" w:themeTint="80"/>
+          <w:sz w:val="22"/>
+          <w:szCs w:val="22"/>
+        </w:rPr>
+        <w:t>roten</w:t>
+      </w:r>
+      <w:proofErr w:type="spellEnd"/>
+      <w:r>
+        <w:rPr>
+          <w:rFonts w:ascii="Linux Libertine O" w:hAnsi="Linux Libertine O" w:cs="Linux Libertine O"/>
+          <w:color w:val="7F7F7F" w:themeColor="text1" w:themeTint="80"/>
+          <w:sz w:val="22"/>
+          <w:szCs w:val="22"/>
+        </w:rPr>
+        <w:t xml:space="preserve"> </w:t>
+      </w:r>
+      <w:proofErr w:type="spellStart"/>
+      <w:r>
+        <w:rPr>
+          <w:rFonts w:ascii="Linux Libertine O" w:hAnsi="Linux Libertine O" w:cs="Linux Libertine O"/>
+          <w:color w:val="7F7F7F" w:themeColor="text1" w:themeTint="80"/>
+          <w:sz w:val="22"/>
+          <w:szCs w:val="22"/>
+        </w:rPr>
+        <w:t>Weins</w:t>
+      </w:r>
+      <w:proofErr w:type="spellEnd"/>
+      <w:r>
+        <w:rPr>
+          <w:rFonts w:ascii="Linux Libertine O" w:hAnsi="Linux Libertine O" w:cs="Linux Libertine O"/>
+          <w:color w:val="7F7F7F" w:themeColor="text1" w:themeTint="80"/>
+          <w:sz w:val="22"/>
+          <w:szCs w:val="22"/>
+        </w:rPr>
+        <w:t xml:space="preserve"> sounds fine with me; actually, the combination with container Ns seems to follow from the occurrence of </w:t>
+      </w:r>
+      <w:proofErr w:type="spellStart"/>
+      <w:r>
+        <w:rPr>
+          <w:rFonts w:ascii="Linux Libertine O" w:hAnsi="Linux Libertine O" w:cs="Linux Libertine O"/>
+          <w:color w:val="7F7F7F" w:themeColor="text1" w:themeTint="80"/>
+          <w:sz w:val="22"/>
+          <w:szCs w:val="22"/>
+        </w:rPr>
+        <w:t>voll</w:t>
+      </w:r>
+      <w:proofErr w:type="spellEnd"/>
+      <w:r>
+        <w:rPr>
+          <w:rFonts w:ascii="Linux Libertine O" w:hAnsi="Linux Libertine O" w:cs="Linux Libertine O"/>
+          <w:color w:val="7F7F7F" w:themeColor="text1" w:themeTint="80"/>
+          <w:sz w:val="22"/>
+          <w:szCs w:val="22"/>
+        </w:rPr>
+        <w:t>/</w:t>
+      </w:r>
+      <w:proofErr w:type="spellStart"/>
+      <w:r>
+        <w:rPr>
+          <w:rFonts w:ascii="Linux Libertine O" w:hAnsi="Linux Libertine O" w:cs="Linux Libertine O"/>
+          <w:color w:val="7F7F7F" w:themeColor="text1" w:themeTint="80"/>
+          <w:sz w:val="22"/>
+          <w:szCs w:val="22"/>
+        </w:rPr>
+        <w:t>voller</w:t>
+      </w:r>
+      <w:proofErr w:type="spellEnd"/>
+      <w:r>
+        <w:rPr>
+          <w:rFonts w:ascii="Linux Libertine O" w:hAnsi="Linux Libertine O" w:cs="Linux Libertine O"/>
+          <w:color w:val="7F7F7F" w:themeColor="text1" w:themeTint="80"/>
+          <w:sz w:val="22"/>
+          <w:szCs w:val="22"/>
+        </w:rPr>
+        <w:t>.</w:t>
       </w:r>
     </w:p>
     <w:p>
@@ -7984,32 +8700,152 @@
           <w:szCs w:val="18"/>
           <w:lang w:val="de-DE"/>
         </w:rPr>
-        <w:t>[word="voller"] [tag="ADJA"] [tag="NN" &amp; morph="masc" &amp; morph="gen" &amp; morph="sg"]</w:t>
-      </w:r>
-    </w:p>
-    <w:p>
-      <w:pPr>
-        <w:tabs>
-          <w:tab w:val="left" w:pos="560"/>
-          <w:tab w:val="left" w:pos="1120"/>
-          <w:tab w:val="left" w:pos="1680"/>
-          <w:tab w:val="left" w:pos="2240"/>
-          <w:tab w:val="left" w:pos="2800"/>
-          <w:tab w:val="left" w:pos="3360"/>
-          <w:tab w:val="left" w:pos="3920"/>
-          <w:tab w:val="left" w:pos="4480"/>
-          <w:tab w:val="left" w:pos="5040"/>
-          <w:tab w:val="left" w:pos="5600"/>
-          <w:tab w:val="left" w:pos="6160"/>
-          <w:tab w:val="left" w:pos="6720"/>
-        </w:tabs>
-        <w:jc w:val="both"/>
-        <w:rPr>
-          <w:rFonts w:ascii="Linux Libertine O" w:hAnsi="Linux Libertine O" w:cs="Linux Libertine O"/>
-          <w:sz w:val="22"/>
-          <w:szCs w:val="22"/>
+        <w:t>[</w:t>
+      </w:r>
+      <w:proofErr w:type="spellStart"/>
+      <w:r>
+        <w:rPr>
+          <w:rFonts w:ascii="Inconsolata-g" w:hAnsi="Inconsolata-g" w:cs="Linux Libertine O"/>
+          <w:sz w:val="18"/>
+          <w:szCs w:val="18"/>
           <w:lang w:val="de-DE"/>
         </w:rPr>
+        <w:t>word</w:t>
+      </w:r>
+      <w:proofErr w:type="spellEnd"/>
+      <w:r>
+        <w:rPr>
+          <w:rFonts w:ascii="Inconsolata-g" w:hAnsi="Inconsolata-g" w:cs="Linux Libertine O"/>
+          <w:sz w:val="18"/>
+          <w:szCs w:val="18"/>
+          <w:lang w:val="de-DE"/>
+        </w:rPr>
+        <w:t xml:space="preserve">="voller"] [tag="ADJA"] [tag="NN" &amp; </w:t>
+      </w:r>
+      <w:proofErr w:type="spellStart"/>
+      <w:r>
+        <w:rPr>
+          <w:rFonts w:ascii="Inconsolata-g" w:hAnsi="Inconsolata-g" w:cs="Linux Libertine O"/>
+          <w:sz w:val="18"/>
+          <w:szCs w:val="18"/>
+          <w:lang w:val="de-DE"/>
+        </w:rPr>
+        <w:t>morph</w:t>
+      </w:r>
+      <w:proofErr w:type="spellEnd"/>
+      <w:r>
+        <w:rPr>
+          <w:rFonts w:ascii="Inconsolata-g" w:hAnsi="Inconsolata-g" w:cs="Linux Libertine O"/>
+          <w:sz w:val="18"/>
+          <w:szCs w:val="18"/>
+          <w:lang w:val="de-DE"/>
+        </w:rPr>
+        <w:t>="</w:t>
+      </w:r>
+      <w:proofErr w:type="spellStart"/>
+      <w:r>
+        <w:rPr>
+          <w:rFonts w:ascii="Inconsolata-g" w:hAnsi="Inconsolata-g" w:cs="Linux Libertine O"/>
+          <w:sz w:val="18"/>
+          <w:szCs w:val="18"/>
+          <w:lang w:val="de-DE"/>
+        </w:rPr>
+        <w:t>masc</w:t>
+      </w:r>
+      <w:proofErr w:type="spellEnd"/>
+      <w:r>
+        <w:rPr>
+          <w:rFonts w:ascii="Inconsolata-g" w:hAnsi="Inconsolata-g" w:cs="Linux Libertine O"/>
+          <w:sz w:val="18"/>
+          <w:szCs w:val="18"/>
+          <w:lang w:val="de-DE"/>
+        </w:rPr>
+        <w:t xml:space="preserve">" &amp; </w:t>
+      </w:r>
+      <w:proofErr w:type="spellStart"/>
+      <w:r>
+        <w:rPr>
+          <w:rFonts w:ascii="Inconsolata-g" w:hAnsi="Inconsolata-g" w:cs="Linux Libertine O"/>
+          <w:sz w:val="18"/>
+          <w:szCs w:val="18"/>
+          <w:lang w:val="de-DE"/>
+        </w:rPr>
+        <w:t>morph</w:t>
+      </w:r>
+      <w:proofErr w:type="spellEnd"/>
+      <w:r>
+        <w:rPr>
+          <w:rFonts w:ascii="Inconsolata-g" w:hAnsi="Inconsolata-g" w:cs="Linux Libertine O"/>
+          <w:sz w:val="18"/>
+          <w:szCs w:val="18"/>
+          <w:lang w:val="de-DE"/>
+        </w:rPr>
+        <w:t xml:space="preserve">="gen" &amp; </w:t>
+      </w:r>
+      <w:proofErr w:type="spellStart"/>
+      <w:r>
+        <w:rPr>
+          <w:rFonts w:ascii="Inconsolata-g" w:hAnsi="Inconsolata-g" w:cs="Linux Libertine O"/>
+          <w:sz w:val="18"/>
+          <w:szCs w:val="18"/>
+          <w:lang w:val="de-DE"/>
+        </w:rPr>
+        <w:t>morph</w:t>
+      </w:r>
+      <w:proofErr w:type="spellEnd"/>
+      <w:r>
+        <w:rPr>
+          <w:rFonts w:ascii="Inconsolata-g" w:hAnsi="Inconsolata-g" w:cs="Linux Libertine O"/>
+          <w:sz w:val="18"/>
+          <w:szCs w:val="18"/>
+          <w:lang w:val="de-DE"/>
+        </w:rPr>
+        <w:t>="</w:t>
+      </w:r>
+      <w:proofErr w:type="spellStart"/>
+      <w:r>
+        <w:rPr>
+          <w:rFonts w:ascii="Inconsolata-g" w:hAnsi="Inconsolata-g" w:cs="Linux Libertine O"/>
+          <w:sz w:val="18"/>
+          <w:szCs w:val="18"/>
+          <w:lang w:val="de-DE"/>
+        </w:rPr>
+        <w:t>sg</w:t>
+      </w:r>
+      <w:proofErr w:type="spellEnd"/>
+      <w:r>
+        <w:rPr>
+          <w:rFonts w:ascii="Inconsolata-g" w:hAnsi="Inconsolata-g" w:cs="Linux Libertine O"/>
+          <w:sz w:val="18"/>
+          <w:szCs w:val="18"/>
+          <w:lang w:val="de-DE"/>
+        </w:rPr>
+        <w:t>"]</w:t>
+      </w:r>
+    </w:p>
+    <w:p>
+      <w:pPr>
+        <w:tabs>
+          <w:tab w:val="left" w:pos="560"/>
+          <w:tab w:val="left" w:pos="1120"/>
+          <w:tab w:val="left" w:pos="1680"/>
+          <w:tab w:val="left" w:pos="2240"/>
+          <w:tab w:val="left" w:pos="2800"/>
+          <w:tab w:val="left" w:pos="3360"/>
+          <w:tab w:val="left" w:pos="3920"/>
+          <w:tab w:val="left" w:pos="4480"/>
+          <w:tab w:val="left" w:pos="5040"/>
+          <w:tab w:val="left" w:pos="5600"/>
+          <w:tab w:val="left" w:pos="6160"/>
+          <w:tab w:val="left" w:pos="6720"/>
+        </w:tabs>
+        <w:jc w:val="both"/>
+        <w:rPr>
+          <w:rFonts w:ascii="Linux Libertine O" w:hAnsi="Linux Libertine O" w:cs="Linux Libertine O"/>
+          <w:sz w:val="22"/>
+          <w:szCs w:val="22"/>
+          <w:lang w:val="de-DE"/>
+        </w:rPr>
       </w:pPr>
     </w:p>
     <w:p>
@@ -8090,7 +8926,87 @@
           <w:sz w:val="22"/>
           <w:szCs w:val="22"/>
         </w:rPr>
-        <w:t>Die Schale war voller kleiner Äpfel.</w:t>
+        <w:t xml:space="preserve">Die </w:t>
+      </w:r>
+      <w:proofErr w:type="spellStart"/>
+      <w:r>
+        <w:rPr>
+          <w:rFonts w:ascii="Linux Libertine O" w:hAnsi="Linux Libertine O" w:cs="Linux Libertine O"/>
+          <w:i/>
+          <w:sz w:val="22"/>
+          <w:szCs w:val="22"/>
+        </w:rPr>
+        <w:t>Schale</w:t>
+      </w:r>
+      <w:proofErr w:type="spellEnd"/>
+      <w:r>
+        <w:rPr>
+          <w:rFonts w:ascii="Linux Libertine O" w:hAnsi="Linux Libertine O" w:cs="Linux Libertine O"/>
+          <w:i/>
+          <w:sz w:val="22"/>
+          <w:szCs w:val="22"/>
+        </w:rPr>
+        <w:t xml:space="preserve"> war </w:t>
+      </w:r>
+      <w:proofErr w:type="spellStart"/>
+      <w:r>
+        <w:rPr>
+          <w:rFonts w:ascii="Linux Libertine O" w:hAnsi="Linux Libertine O" w:cs="Linux Libertine O"/>
+          <w:i/>
+          <w:sz w:val="22"/>
+          <w:szCs w:val="22"/>
+        </w:rPr>
+        <w:t>voller</w:t>
+      </w:r>
+      <w:proofErr w:type="spellEnd"/>
+      <w:r>
+        <w:rPr>
+          <w:rFonts w:ascii="Linux Libertine O" w:hAnsi="Linux Libertine O" w:cs="Linux Libertine O"/>
+          <w:i/>
+          <w:sz w:val="22"/>
+          <w:szCs w:val="22"/>
+        </w:rPr>
+        <w:t xml:space="preserve"> </w:t>
+      </w:r>
+      <w:proofErr w:type="spellStart"/>
+      <w:r>
+        <w:rPr>
+          <w:rFonts w:ascii="Linux Libertine O" w:hAnsi="Linux Libertine O" w:cs="Linux Libertine O"/>
+          <w:i/>
+          <w:sz w:val="22"/>
+          <w:szCs w:val="22"/>
+        </w:rPr>
+        <w:t>kleiner</w:t>
+      </w:r>
+      <w:proofErr w:type="spellEnd"/>
+      <w:r>
+        <w:rPr>
+          <w:rFonts w:ascii="Linux Libertine O" w:hAnsi="Linux Libertine O" w:cs="Linux Libertine O"/>
+          <w:i/>
+          <w:sz w:val="22"/>
+          <w:szCs w:val="22"/>
+        </w:rPr>
+        <w:t xml:space="preserve"> </w:t>
+      </w:r>
+      <w:proofErr w:type="spellStart"/>
+      <w:r>
+        <w:rPr>
+          <w:rFonts w:ascii="Linux Libertine O" w:hAnsi="Linux Libertine O" w:cs="Linux Libertine O"/>
+          <w:i/>
+          <w:sz w:val="22"/>
+          <w:szCs w:val="22"/>
+        </w:rPr>
+        <w:t>Äpfel</w:t>
+      </w:r>
+      <w:proofErr w:type="spellEnd"/>
+      <w:r>
+        <w:rPr>
+          <w:rFonts w:ascii="Linux Libertine O" w:hAnsi="Linux Libertine O" w:cs="Linux Libertine O"/>
+          <w:i/>
+          <w:sz w:val="22"/>
+          <w:szCs w:val="22"/>
+        </w:rPr>
+        <w:t>.</w:t>
       </w:r>
       <w:r>
         <w:rPr>
@@ -8122,7 +9038,23 @@
           <w:sz w:val="22"/>
           <w:szCs w:val="22"/>
         </w:rPr>
-        <w:t>acceptable as I made it sound in the submitted version.</w:t>
+        <w:t xml:space="preserve">acceptable </w:t>
+      </w:r>
+      <w:r>
+        <w:rPr>
+          <w:rFonts w:ascii="Linux Libertine O" w:hAnsi="Linux Libertine O" w:cs="Linux Libertine O"/>
+          <w:sz w:val="22"/>
+          <w:szCs w:val="22"/>
+        </w:rPr>
+        <w:t>than</w:t>
+      </w:r>
+      <w:r>
+        <w:rPr>
+          <w:rFonts w:ascii="Linux Libertine O" w:hAnsi="Linux Libertine O" w:cs="Linux Libertine O"/>
+          <w:sz w:val="22"/>
+          <w:szCs w:val="22"/>
+        </w:rPr>
+        <w:t xml:space="preserve"> I made it sound in the submitted version.</w:t>
       </w:r>
     </w:p>
     <w:p>
@@ -8196,6 +9128,7 @@
         </w:rPr>
         <w:t xml:space="preserve">about the </w:t>
       </w:r>
+      <w:proofErr w:type="spellStart"/>
       <w:r>
         <w:rPr>
           <w:rFonts w:ascii="Linux Libertine O" w:hAnsi="Linux Libertine O" w:cs="Linux Libertine O"/>
@@ -8205,6 +9138,7 @@
         </w:rPr>
         <w:t>voller</w:t>
       </w:r>
+      <w:proofErr w:type="spellEnd"/>
       <w:r>
         <w:rPr>
           <w:rFonts w:ascii="Linux Libertine O" w:hAnsi="Linux Libertine O" w:cs="Linux Libertine O"/>
@@ -8481,7 +9415,25 @@
           <w:sz w:val="22"/>
           <w:szCs w:val="22"/>
         </w:rPr>
-        <w:t>according to Koptjevskaja-Tamm</w:t>
+        <w:t xml:space="preserve">according to </w:t>
+      </w:r>
+      <w:proofErr w:type="spellStart"/>
+      <w:r>
+        <w:rPr>
+          <w:rFonts w:ascii="Linux Libertine O" w:hAnsi="Linux Libertine O" w:cs="Linux Libertine O"/>
+          <w:sz w:val="22"/>
+          <w:szCs w:val="22"/>
+        </w:rPr>
+        <w:t>Koptjevskaja</w:t>
+      </w:r>
+      <w:proofErr w:type="spellEnd"/>
+      <w:r>
+        <w:rPr>
+          <w:rFonts w:ascii="Linux Libertine O" w:hAnsi="Linux Libertine O" w:cs="Linux Libertine O"/>
+          <w:sz w:val="22"/>
+          <w:szCs w:val="22"/>
+        </w:rPr>
+        <w:t>-Tamm</w:t>
       </w:r>
       <w:r>
         <w:rPr>
@@ -8589,7 +9541,47 @@
           <w:sz w:val="22"/>
           <w:szCs w:val="22"/>
         </w:rPr>
-        <w:t>p 16: Since the PGCadj contains a genitive itself, the regressor variable Genitive and the document-level variable Genitives are not fully independent. --&gt; Is the document-level variable Genitives what you report as ‚badness‘ elsewhere?</w:t>
+        <w:t xml:space="preserve">p 16: Since the </w:t>
+      </w:r>
+      <w:proofErr w:type="spellStart"/>
+      <w:r>
+        <w:rPr>
+          <w:rFonts w:ascii="Linux Libertine O" w:hAnsi="Linux Libertine O" w:cs="Linux Libertine O"/>
+          <w:color w:val="7F7F7F" w:themeColor="text1" w:themeTint="80"/>
+          <w:sz w:val="22"/>
+          <w:szCs w:val="22"/>
+        </w:rPr>
+        <w:t>PGCadj</w:t>
+      </w:r>
+      <w:proofErr w:type="spellEnd"/>
+      <w:r>
+        <w:rPr>
+          <w:rFonts w:ascii="Linux Libertine O" w:hAnsi="Linux Libertine O" w:cs="Linux Libertine O"/>
+          <w:color w:val="7F7F7F" w:themeColor="text1" w:themeTint="80"/>
+          <w:sz w:val="22"/>
+          <w:szCs w:val="22"/>
+        </w:rPr>
+        <w:t xml:space="preserve"> contains a genitive itself, the </w:t>
+      </w:r>
+      <w:proofErr w:type="spellStart"/>
+      <w:r>
+        <w:rPr>
+          <w:rFonts w:ascii="Linux Libertine O" w:hAnsi="Linux Libertine O" w:cs="Linux Libertine O"/>
+          <w:color w:val="7F7F7F" w:themeColor="text1" w:themeTint="80"/>
+          <w:sz w:val="22"/>
+          <w:szCs w:val="22"/>
+        </w:rPr>
+        <w:t>regressor</w:t>
+      </w:r>
+      <w:proofErr w:type="spellEnd"/>
+      <w:r>
+        <w:rPr>
+          <w:rFonts w:ascii="Linux Libertine O" w:hAnsi="Linux Libertine O" w:cs="Linux Libertine O"/>
+          <w:color w:val="7F7F7F" w:themeColor="text1" w:themeTint="80"/>
+          <w:sz w:val="22"/>
+          <w:szCs w:val="22"/>
+        </w:rPr>
+        <w:t xml:space="preserve"> variable Genitive and the document-level variable Genitives are not fully independent. --&gt; Is the document-level variable Genitives what you report as ‚badness‘ elsewhere?</w:t>
       </w:r>
     </w:p>
     <w:p>
@@ -9033,14 +10025,45 @@
           <w:szCs w:val="22"/>
         </w:rPr>
       </w:pPr>
-      <w:r>
-        <w:rPr>
-          <w:rFonts w:ascii="Linux Libertine O" w:hAnsi="Linux Libertine O" w:cs="Linux Libertine O"/>
-          <w:color w:val="7F7F7F" w:themeColor="text1" w:themeTint="80"/>
-          <w:sz w:val="22"/>
-          <w:szCs w:val="22"/>
-        </w:rPr>
-        <w:t>a) The motivation for the use of that theory is wrong. The author writes on p. 4, “Prototype Theory (...) is preferred here simply because it fits the established alternation modeling paradigm”. I strongly believe that the causal link should be in the other direction. First, one chooses a theory to test, and then one selects an appropriate method. To choose a theory because it meets one’s R expertise is scientifically wrong.</w:t>
+      <w:proofErr w:type="spellStart"/>
+      <w:r>
+        <w:rPr>
+          <w:rFonts w:ascii="Linux Libertine O" w:hAnsi="Linux Libertine O" w:cs="Linux Libertine O"/>
+          <w:color w:val="7F7F7F" w:themeColor="text1" w:themeTint="80"/>
+          <w:sz w:val="22"/>
+          <w:szCs w:val="22"/>
+        </w:rPr>
+        <w:t>a</w:t>
+      </w:r>
+      <w:proofErr w:type="spellEnd"/>
+      <w:r>
+        <w:rPr>
+          <w:rFonts w:ascii="Linux Libertine O" w:hAnsi="Linux Libertine O" w:cs="Linux Libertine O"/>
+          <w:color w:val="7F7F7F" w:themeColor="text1" w:themeTint="80"/>
+          <w:sz w:val="22"/>
+          <w:szCs w:val="22"/>
+        </w:rPr>
+        <w:t xml:space="preserve">) The motivation for the use of that theory is wrong. The author writes on p. 4, “Prototype Theory (...) is preferred here simply because it fits the established alternation </w:t>
+      </w:r>
+      <w:proofErr w:type="spellStart"/>
+      <w:r>
+        <w:rPr>
+          <w:rFonts w:ascii="Linux Libertine O" w:hAnsi="Linux Libertine O" w:cs="Linux Libertine O"/>
+          <w:color w:val="7F7F7F" w:themeColor="text1" w:themeTint="80"/>
+          <w:sz w:val="22"/>
+          <w:szCs w:val="22"/>
+        </w:rPr>
+        <w:t>modeling</w:t>
+      </w:r>
+      <w:proofErr w:type="spellEnd"/>
+      <w:r>
+        <w:rPr>
+          <w:rFonts w:ascii="Linux Libertine O" w:hAnsi="Linux Libertine O" w:cs="Linux Libertine O"/>
+          <w:color w:val="7F7F7F" w:themeColor="text1" w:themeTint="80"/>
+          <w:sz w:val="22"/>
+          <w:szCs w:val="22"/>
+        </w:rPr>
+        <w:t xml:space="preserve"> paradigm”. I strongly believe that the causal link should be in the other direction. First, one chooses a theory to test, and then one selects an appropriate method. To choose a theory because it meets one’s R expertise is scientifically wrong.</w:t>
       </w:r>
     </w:p>
     <w:p>
@@ -9185,7 +10208,23 @@
           <w:sz w:val="22"/>
           <w:szCs w:val="22"/>
         </w:rPr>
-        <w:t xml:space="preserve">I want to point out that </w:t>
+        <w:t>I</w:t>
+      </w:r>
+      <w:r>
+        <w:rPr>
+          <w:rFonts w:ascii="Linux Libertine O" w:hAnsi="Linux Libertine O" w:cs="Linux Libertine O"/>
+          <w:sz w:val="22"/>
+          <w:szCs w:val="22"/>
+        </w:rPr>
+        <w:t xml:space="preserve"> also</w:t>
+      </w:r>
+      <w:r>
+        <w:rPr>
+          <w:rFonts w:ascii="Linux Libertine O" w:hAnsi="Linux Libertine O" w:cs="Linux Libertine O"/>
+          <w:sz w:val="22"/>
+          <w:szCs w:val="22"/>
+        </w:rPr>
+        <w:t xml:space="preserve"> want to point out that </w:t>
       </w:r>
       <w:r>
         <w:rPr>
@@ -9297,7 +10336,25 @@
           <w:sz w:val="22"/>
           <w:szCs w:val="22"/>
         </w:rPr>
-        <w:t>recent approaches in Baayen et al. (2016) and Ramscar et al. (2016).</w:t>
+        <w:t xml:space="preserve">recent approaches in Baayen et al. (2016) and </w:t>
+      </w:r>
+      <w:proofErr w:type="spellStart"/>
+      <w:r>
+        <w:rPr>
+          <w:rFonts w:ascii="Linux Libertine O" w:hAnsi="Linux Libertine O" w:cs="Linux Libertine O"/>
+          <w:sz w:val="22"/>
+          <w:szCs w:val="22"/>
+        </w:rPr>
+        <w:t>Ramscar</w:t>
+      </w:r>
+      <w:proofErr w:type="spellEnd"/>
+      <w:r>
+        <w:rPr>
+          <w:rFonts w:ascii="Linux Libertine O" w:hAnsi="Linux Libertine O" w:cs="Linux Libertine O"/>
+          <w:sz w:val="22"/>
+          <w:szCs w:val="22"/>
+        </w:rPr>
+        <w:t xml:space="preserve"> et al. (2016).</w:t>
       </w:r>
       <w:r>
         <w:rPr>
@@ -9338,15 +10395,25 @@
           <w:sz w:val="22"/>
           <w:szCs w:val="22"/>
         </w:rPr>
-        <w:t>in alternation research concerned with morpho-syntax, semantics, and pragmatics</w:t>
-      </w:r>
-      <w:r>
-        <w:rPr>
-          <w:rFonts w:ascii="Linux Libertine O" w:hAnsi="Linux Libertine O" w:cs="Linux Libertine O"/>
-          <w:sz w:val="22"/>
-          <w:szCs w:val="22"/>
-        </w:rPr>
-        <w:t>, however</w:t>
+        <w:t xml:space="preserve">in alternation research concerned with </w:t>
+      </w:r>
+      <w:proofErr w:type="spellStart"/>
+      <w:r>
+        <w:rPr>
+          <w:rFonts w:ascii="Linux Libertine O" w:hAnsi="Linux Libertine O" w:cs="Linux Libertine O"/>
+          <w:sz w:val="22"/>
+          <w:szCs w:val="22"/>
+        </w:rPr>
+        <w:t>morpho</w:t>
+      </w:r>
+      <w:proofErr w:type="spellEnd"/>
+      <w:r>
+        <w:rPr>
+          <w:rFonts w:ascii="Linux Libertine O" w:hAnsi="Linux Libertine O" w:cs="Linux Libertine O"/>
+          <w:sz w:val="22"/>
+          <w:szCs w:val="22"/>
+        </w:rPr>
+        <w:t>-syntax, semantics, and pragmatics</w:t>
       </w:r>
       <w:r>
         <w:rPr>
@@ -9414,7 +10481,87 @@
           <w:sz w:val="22"/>
           <w:szCs w:val="22"/>
         </w:rPr>
-        <w:t>b) The author seems to speak about the prototypes of two superordinate constructions, which are labelled as NAC and PGC, e.g. p. 10, “In the remainder of this section, I argue that the NAC and the PGC are prototypes associated with different degrees of the grammaticalisation of the measure noun and related morpho-syntactic properties, as well as register effects. The degree of similarity of a given instance to either of the two prototypes makes speakers chose the NACadj or the PGCadj.”</w:t>
+        <w:t xml:space="preserve">b) The author seems to speak about the prototypes of two superordinate constructions, which are labelled as NAC and PGC, e.g. p. 10, “In the remainder of this section, I argue that the NAC and the PGC are prototypes associated with different degrees of the </w:t>
+      </w:r>
+      <w:proofErr w:type="spellStart"/>
+      <w:r>
+        <w:rPr>
+          <w:rFonts w:ascii="Linux Libertine O" w:hAnsi="Linux Libertine O" w:cs="Linux Libertine O"/>
+          <w:color w:val="7F7F7F" w:themeColor="text1" w:themeTint="80"/>
+          <w:sz w:val="22"/>
+          <w:szCs w:val="22"/>
+        </w:rPr>
+        <w:t>grammaticalisation</w:t>
+      </w:r>
+      <w:proofErr w:type="spellEnd"/>
+      <w:r>
+        <w:rPr>
+          <w:rFonts w:ascii="Linux Libertine O" w:hAnsi="Linux Libertine O" w:cs="Linux Libertine O"/>
+          <w:color w:val="7F7F7F" w:themeColor="text1" w:themeTint="80"/>
+          <w:sz w:val="22"/>
+          <w:szCs w:val="22"/>
+        </w:rPr>
+        <w:t xml:space="preserve"> of the measure noun and related </w:t>
+      </w:r>
+      <w:proofErr w:type="spellStart"/>
+      <w:r>
+        <w:rPr>
+          <w:rFonts w:ascii="Linux Libertine O" w:hAnsi="Linux Libertine O" w:cs="Linux Libertine O"/>
+          <w:color w:val="7F7F7F" w:themeColor="text1" w:themeTint="80"/>
+          <w:sz w:val="22"/>
+          <w:szCs w:val="22"/>
+        </w:rPr>
+        <w:t>morpho</w:t>
+      </w:r>
+      <w:proofErr w:type="spellEnd"/>
+      <w:r>
+        <w:rPr>
+          <w:rFonts w:ascii="Linux Libertine O" w:hAnsi="Linux Libertine O" w:cs="Linux Libertine O"/>
+          <w:color w:val="7F7F7F" w:themeColor="text1" w:themeTint="80"/>
+          <w:sz w:val="22"/>
+          <w:szCs w:val="22"/>
+        </w:rPr>
+        <w:t xml:space="preserve">-syntactic properties, as well as register effects. The degree of similarity of a given instance to either of the two prototypes makes speakers chose the </w:t>
+      </w:r>
+      <w:proofErr w:type="spellStart"/>
+      <w:r>
+        <w:rPr>
+          <w:rFonts w:ascii="Linux Libertine O" w:hAnsi="Linux Libertine O" w:cs="Linux Libertine O"/>
+          <w:color w:val="7F7F7F" w:themeColor="text1" w:themeTint="80"/>
+          <w:sz w:val="22"/>
+          <w:szCs w:val="22"/>
+        </w:rPr>
+        <w:t>NACadj</w:t>
+      </w:r>
+      <w:proofErr w:type="spellEnd"/>
+      <w:r>
+        <w:rPr>
+          <w:rFonts w:ascii="Linux Libertine O" w:hAnsi="Linux Libertine O" w:cs="Linux Libertine O"/>
+          <w:color w:val="7F7F7F" w:themeColor="text1" w:themeTint="80"/>
+          <w:sz w:val="22"/>
+          <w:szCs w:val="22"/>
+        </w:rPr>
+        <w:t xml:space="preserve"> or the </w:t>
+      </w:r>
+      <w:proofErr w:type="spellStart"/>
+      <w:r>
+        <w:rPr>
+          <w:rFonts w:ascii="Linux Libertine O" w:hAnsi="Linux Libertine O" w:cs="Linux Libertine O"/>
+          <w:color w:val="7F7F7F" w:themeColor="text1" w:themeTint="80"/>
+          <w:sz w:val="22"/>
+          <w:szCs w:val="22"/>
+        </w:rPr>
+        <w:t>PGCadj</w:t>
+      </w:r>
+      <w:proofErr w:type="spellEnd"/>
+      <w:r>
+        <w:rPr>
+          <w:rFonts w:ascii="Linux Libertine O" w:hAnsi="Linux Libertine O" w:cs="Linux Libertine O"/>
+          <w:color w:val="7F7F7F" w:themeColor="text1" w:themeTint="80"/>
+          <w:sz w:val="22"/>
+          <w:szCs w:val="22"/>
+        </w:rPr>
+        <w:t>.”</w:t>
       </w:r>
     </w:p>
     <w:p>
@@ -9449,8 +10596,99 @@
           <w:sz w:val="22"/>
           <w:szCs w:val="22"/>
         </w:rPr>
-        <w:t>However, the data include only a very restricted subset of Nmeasure + Nkind constructions: - only instances Nmeasure + Adj + Nkind</w:t>
-      </w:r>
+        <w:t xml:space="preserve">However, the data include only a very restricted subset of </w:t>
+      </w:r>
+      <w:proofErr w:type="spellStart"/>
+      <w:r>
+        <w:rPr>
+          <w:rFonts w:ascii="Linux Libertine O" w:hAnsi="Linux Libertine O" w:cs="Linux Libertine O"/>
+          <w:color w:val="7F7F7F" w:themeColor="text1" w:themeTint="80"/>
+          <w:sz w:val="22"/>
+          <w:szCs w:val="22"/>
+        </w:rPr>
+        <w:t>Nmeasure</w:t>
+      </w:r>
+      <w:proofErr w:type="spellEnd"/>
+      <w:r>
+        <w:rPr>
+          <w:rFonts w:ascii="Linux Libertine O" w:hAnsi="Linux Libertine O" w:cs="Linux Libertine O"/>
+          <w:color w:val="7F7F7F" w:themeColor="text1" w:themeTint="80"/>
+          <w:sz w:val="22"/>
+          <w:szCs w:val="22"/>
+        </w:rPr>
+        <w:t xml:space="preserve"> + </w:t>
+      </w:r>
+      <w:proofErr w:type="spellStart"/>
+      <w:r>
+        <w:rPr>
+          <w:rFonts w:ascii="Linux Libertine O" w:hAnsi="Linux Libertine O" w:cs="Linux Libertine O"/>
+          <w:color w:val="7F7F7F" w:themeColor="text1" w:themeTint="80"/>
+          <w:sz w:val="22"/>
+          <w:szCs w:val="22"/>
+        </w:rPr>
+        <w:t>Nkind</w:t>
+      </w:r>
+      <w:proofErr w:type="spellEnd"/>
+      <w:r>
+        <w:rPr>
+          <w:rFonts w:ascii="Linux Libertine O" w:hAnsi="Linux Libertine O" w:cs="Linux Libertine O"/>
+          <w:color w:val="7F7F7F" w:themeColor="text1" w:themeTint="80"/>
+          <w:sz w:val="22"/>
+          <w:szCs w:val="22"/>
+        </w:rPr>
+        <w:t xml:space="preserve"> constructions: - only instances </w:t>
+      </w:r>
+      <w:proofErr w:type="spellStart"/>
+      <w:r>
+        <w:rPr>
+          <w:rFonts w:ascii="Linux Libertine O" w:hAnsi="Linux Libertine O" w:cs="Linux Libertine O"/>
+          <w:color w:val="7F7F7F" w:themeColor="text1" w:themeTint="80"/>
+          <w:sz w:val="22"/>
+          <w:szCs w:val="22"/>
+        </w:rPr>
+        <w:t>Nmeasure</w:t>
+      </w:r>
+      <w:proofErr w:type="spellEnd"/>
+      <w:r>
+        <w:rPr>
+          <w:rFonts w:ascii="Linux Libertine O" w:hAnsi="Linux Libertine O" w:cs="Linux Libertine O"/>
+          <w:color w:val="7F7F7F" w:themeColor="text1" w:themeTint="80"/>
+          <w:sz w:val="22"/>
+          <w:szCs w:val="22"/>
+        </w:rPr>
+        <w:t xml:space="preserve"> + </w:t>
+      </w:r>
+      <w:proofErr w:type="spellStart"/>
+      <w:r>
+        <w:rPr>
+          <w:rFonts w:ascii="Linux Libertine O" w:hAnsi="Linux Libertine O" w:cs="Linux Libertine O"/>
+          <w:color w:val="7F7F7F" w:themeColor="text1" w:themeTint="80"/>
+          <w:sz w:val="22"/>
+          <w:szCs w:val="22"/>
+        </w:rPr>
+        <w:t>Adj</w:t>
+      </w:r>
+      <w:proofErr w:type="spellEnd"/>
+      <w:r>
+        <w:rPr>
+          <w:rFonts w:ascii="Linux Libertine O" w:hAnsi="Linux Libertine O" w:cs="Linux Libertine O"/>
+          <w:color w:val="7F7F7F" w:themeColor="text1" w:themeTint="80"/>
+          <w:sz w:val="22"/>
+          <w:szCs w:val="22"/>
+        </w:rPr>
+        <w:t xml:space="preserve"> + </w:t>
+      </w:r>
+      <w:proofErr w:type="spellStart"/>
+      <w:r>
+        <w:rPr>
+          <w:rFonts w:ascii="Linux Libertine O" w:hAnsi="Linux Libertine O" w:cs="Linux Libertine O"/>
+          <w:color w:val="7F7F7F" w:themeColor="text1" w:themeTint="80"/>
+          <w:sz w:val="22"/>
+          <w:szCs w:val="22"/>
+        </w:rPr>
+        <w:t>Nkind</w:t>
+      </w:r>
+      <w:proofErr w:type="spellEnd"/>
     </w:p>
     <w:p>
       <w:pPr>
@@ -9519,7 +10757,27 @@
           <w:sz w:val="22"/>
           <w:szCs w:val="22"/>
         </w:rPr>
-        <w:t>- Nmeasure in genitive are excluded</w:t>
+        <w:t xml:space="preserve">- </w:t>
+      </w:r>
+      <w:proofErr w:type="spellStart"/>
+      <w:r>
+        <w:rPr>
+          <w:rFonts w:ascii="Linux Libertine O" w:hAnsi="Linux Libertine O" w:cs="Linux Libertine O"/>
+          <w:color w:val="7F7F7F" w:themeColor="text1" w:themeTint="80"/>
+          <w:sz w:val="22"/>
+          <w:szCs w:val="22"/>
+        </w:rPr>
+        <w:t>Nmeasure</w:t>
+      </w:r>
+      <w:proofErr w:type="spellEnd"/>
+      <w:r>
+        <w:rPr>
+          <w:rFonts w:ascii="Linux Libertine O" w:hAnsi="Linux Libertine O" w:cs="Linux Libertine O"/>
+          <w:color w:val="7F7F7F" w:themeColor="text1" w:themeTint="80"/>
+          <w:sz w:val="22"/>
+          <w:szCs w:val="22"/>
+        </w:rPr>
+        <w:t xml:space="preserve"> in genitive are excluded</w:t>
       </w:r>
     </w:p>
     <w:p>
@@ -9662,7 +10920,39 @@
           <w:sz w:val="22"/>
           <w:szCs w:val="22"/>
         </w:rPr>
-        <w:t xml:space="preserve"> 3.2 presents an additional study of the non-alternating cases.</w:t>
+        <w:t xml:space="preserve"> 3.2 presents an </w:t>
+      </w:r>
+      <w:r>
+        <w:rPr>
+          <w:rFonts w:ascii="Linux Libertine O" w:hAnsi="Linux Libertine O" w:cs="Linux Libertine O"/>
+          <w:sz w:val="22"/>
+          <w:szCs w:val="22"/>
+        </w:rPr>
+        <w:t xml:space="preserve">new </w:t>
+      </w:r>
+      <w:r>
+        <w:rPr>
+          <w:rFonts w:ascii="Linux Libertine O" w:hAnsi="Linux Libertine O" w:cs="Linux Libertine O"/>
+          <w:sz w:val="22"/>
+          <w:szCs w:val="22"/>
+        </w:rPr>
+        <w:t>study of the non-alternating cases</w:t>
+      </w:r>
+      <w:r>
+        <w:rPr>
+          <w:rFonts w:ascii="Linux Libertine O" w:hAnsi="Linux Libertine O" w:cs="Linux Libertine O"/>
+          <w:sz w:val="22"/>
+          <w:szCs w:val="22"/>
+        </w:rPr>
+        <w:t xml:space="preserve"> with mostly converging results</w:t>
+      </w:r>
+      <w:r>
+        <w:rPr>
+          <w:rFonts w:ascii="Linux Libertine O" w:hAnsi="Linux Libertine O" w:cs="Linux Libertine O"/>
+          <w:sz w:val="22"/>
+          <w:szCs w:val="22"/>
+        </w:rPr>
+        <w:t>.</w:t>
       </w:r>
       <w:r>
         <w:rPr>
@@ -9750,7 +11040,47 @@
           <w:szCs w:val="22"/>
         </w:rPr>
         <w:lastRenderedPageBreak/>
-        <w:t>c). The author includes a predictor that clearly represents exemplar effects in the model. I have no problems with that, but it is strange that this obvious fact is ignored in the discussion. These are the relative frequencies with which measure noun lemmas and kind noun lemmas appear in the prototypical (non-alternating) PGCdet and NACbare. I also think that the effect of certain measure nouns on the choice of the constructions is difficult to interpret as prototype effects. By including random effects associated with the specific nouns, the author also models exemplar effects. This should be made clear.</w:t>
+        <w:t xml:space="preserve">c). The author includes a predictor that clearly represents exemplar effects in the model. I have no problems with that, but it is strange that this obvious fact is ignored in the discussion. These are the relative frequencies with which measure noun lemmas and kind noun lemmas appear in the prototypical (non-alternating) </w:t>
+      </w:r>
+      <w:proofErr w:type="spellStart"/>
+      <w:r>
+        <w:rPr>
+          <w:rFonts w:ascii="Linux Libertine O" w:hAnsi="Linux Libertine O" w:cs="Linux Libertine O"/>
+          <w:color w:val="7F7F7F" w:themeColor="text1" w:themeTint="80"/>
+          <w:sz w:val="22"/>
+          <w:szCs w:val="22"/>
+        </w:rPr>
+        <w:t>PGCdet</w:t>
+      </w:r>
+      <w:proofErr w:type="spellEnd"/>
+      <w:r>
+        <w:rPr>
+          <w:rFonts w:ascii="Linux Libertine O" w:hAnsi="Linux Libertine O" w:cs="Linux Libertine O"/>
+          <w:color w:val="7F7F7F" w:themeColor="text1" w:themeTint="80"/>
+          <w:sz w:val="22"/>
+          <w:szCs w:val="22"/>
+        </w:rPr>
+        <w:t xml:space="preserve"> and </w:t>
+      </w:r>
+      <w:proofErr w:type="spellStart"/>
+      <w:r>
+        <w:rPr>
+          <w:rFonts w:ascii="Linux Libertine O" w:hAnsi="Linux Libertine O" w:cs="Linux Libertine O"/>
+          <w:color w:val="7F7F7F" w:themeColor="text1" w:themeTint="80"/>
+          <w:sz w:val="22"/>
+          <w:szCs w:val="22"/>
+        </w:rPr>
+        <w:t>NACbare</w:t>
+      </w:r>
+      <w:proofErr w:type="spellEnd"/>
+      <w:r>
+        <w:rPr>
+          <w:rFonts w:ascii="Linux Libertine O" w:hAnsi="Linux Libertine O" w:cs="Linux Libertine O"/>
+          <w:color w:val="7F7F7F" w:themeColor="text1" w:themeTint="80"/>
+          <w:sz w:val="22"/>
+          <w:szCs w:val="22"/>
+        </w:rPr>
+        <w:t>. I also think that the effect of certain measure nouns on the choice of the constructions is difficult to interpret as prototype effects. By including random effects associated with the specific nouns, the author also models exemplar effects. This should be made clear.</w:t>
       </w:r>
     </w:p>
     <w:p>
@@ -10134,7 +11464,23 @@
           <w:sz w:val="22"/>
           <w:szCs w:val="22"/>
         </w:rPr>
-        <w:t>. This point is now discussed in the paper.</w:t>
+        <w:t xml:space="preserve">. This point is </w:t>
+      </w:r>
+      <w:r>
+        <w:rPr>
+          <w:rFonts w:ascii="Linux Libertine O" w:hAnsi="Linux Libertine O" w:cs="Linux Libertine O"/>
+          <w:sz w:val="22"/>
+          <w:szCs w:val="22"/>
+        </w:rPr>
+        <w:t xml:space="preserve">also </w:t>
+      </w:r>
+      <w:r>
+        <w:rPr>
+          <w:rFonts w:ascii="Linux Libertine O" w:hAnsi="Linux Libertine O" w:cs="Linux Libertine O"/>
+          <w:sz w:val="22"/>
+          <w:szCs w:val="22"/>
+        </w:rPr>
+        <w:t>discussed in the paper.</w:t>
       </w:r>
     </w:p>
     <w:p>
@@ -10308,7 +11654,25 @@
           <w:sz w:val="22"/>
           <w:szCs w:val="22"/>
         </w:rPr>
-        <w:t xml:space="preserve">First, my statistical philosophy is Fisherian (see </w:t>
+        <w:t xml:space="preserve">First, my statistical philosophy is </w:t>
+      </w:r>
+      <w:proofErr w:type="spellStart"/>
+      <w:r>
+        <w:rPr>
+          <w:rFonts w:ascii="Linux Libertine O" w:hAnsi="Linux Libertine O" w:cs="Linux Libertine O"/>
+          <w:sz w:val="22"/>
+          <w:szCs w:val="22"/>
+        </w:rPr>
+        <w:t>Fisherian</w:t>
+      </w:r>
+      <w:proofErr w:type="spellEnd"/>
+      <w:r>
+        <w:rPr>
+          <w:rFonts w:ascii="Linux Libertine O" w:hAnsi="Linux Libertine O" w:cs="Linux Libertine O"/>
+          <w:sz w:val="22"/>
+          <w:szCs w:val="22"/>
+        </w:rPr>
+        <w:t xml:space="preserve"> (see </w:t>
       </w:r>
       <w:r>
         <w:rPr>
@@ -10340,7 +11704,23 @@
           <w:sz w:val="22"/>
           <w:szCs w:val="22"/>
         </w:rPr>
-        <w:t>I consequently cannot choose a statistical analysis</w:t>
+        <w:t xml:space="preserve">I consequently cannot choose a </w:t>
+      </w:r>
+      <w:r>
+        <w:rPr>
+          <w:rFonts w:ascii="Linux Libertine O" w:hAnsi="Linux Libertine O" w:cs="Linux Libertine O"/>
+          <w:sz w:val="22"/>
+          <w:szCs w:val="22"/>
+        </w:rPr>
+        <w:t xml:space="preserve">method of </w:t>
+      </w:r>
+      <w:r>
+        <w:rPr>
+          <w:rFonts w:ascii="Linux Libertine O" w:hAnsi="Linux Libertine O" w:cs="Linux Libertine O"/>
+          <w:sz w:val="22"/>
+          <w:szCs w:val="22"/>
+        </w:rPr>
+        <w:t>statistical analysis</w:t>
       </w:r>
       <w:r>
         <w:rPr>
@@ -10429,7 +11809,25 @@
           <w:sz w:val="22"/>
           <w:szCs w:val="22"/>
         </w:rPr>
-        <w:t>Second, the number of stimuli and the sample size are clearly much too small to squeeze anything useful about single regressors out of the data. This is now explained in the introduction to section 4.1.</w:t>
+        <w:t xml:space="preserve">Second, the number of stimuli and the sample size are clearly much too small to squeeze anything useful about single </w:t>
+      </w:r>
+      <w:proofErr w:type="spellStart"/>
+      <w:r>
+        <w:rPr>
+          <w:rFonts w:ascii="Linux Libertine O" w:hAnsi="Linux Libertine O" w:cs="Linux Libertine O"/>
+          <w:sz w:val="22"/>
+          <w:szCs w:val="22"/>
+        </w:rPr>
+        <w:t>regressors</w:t>
+      </w:r>
+      <w:proofErr w:type="spellEnd"/>
+      <w:r>
+        <w:rPr>
+          <w:rFonts w:ascii="Linux Libertine O" w:hAnsi="Linux Libertine O" w:cs="Linux Libertine O"/>
+          <w:sz w:val="22"/>
+          <w:szCs w:val="22"/>
+        </w:rPr>
+        <w:t xml:space="preserve"> out of the data. This is now explained in the introduction to section 4.1.</w:t>
       </w:r>
     </w:p>
     <w:p>
@@ -10667,7 +12065,87 @@
           <w:sz w:val="22"/>
           <w:szCs w:val="22"/>
         </w:rPr>
-        <w:t>Der Dativ ist dem Genitiv sein Tod</w:t>
+        <w:t xml:space="preserve">Der </w:t>
+      </w:r>
+      <w:proofErr w:type="spellStart"/>
+      <w:r>
+        <w:rPr>
+          <w:rFonts w:ascii="Linux Libertine O" w:hAnsi="Linux Libertine O" w:cs="Linux Libertine O"/>
+          <w:i/>
+          <w:sz w:val="22"/>
+          <w:szCs w:val="22"/>
+        </w:rPr>
+        <w:t>Dativ</w:t>
+      </w:r>
+      <w:proofErr w:type="spellEnd"/>
+      <w:r>
+        <w:rPr>
+          <w:rFonts w:ascii="Linux Libertine O" w:hAnsi="Linux Libertine O" w:cs="Linux Libertine O"/>
+          <w:i/>
+          <w:sz w:val="22"/>
+          <w:szCs w:val="22"/>
+        </w:rPr>
+        <w:t xml:space="preserve"> </w:t>
+      </w:r>
+      <w:proofErr w:type="spellStart"/>
+      <w:r>
+        <w:rPr>
+          <w:rFonts w:ascii="Linux Libertine O" w:hAnsi="Linux Libertine O" w:cs="Linux Libertine O"/>
+          <w:i/>
+          <w:sz w:val="22"/>
+          <w:szCs w:val="22"/>
+        </w:rPr>
+        <w:t>ist</w:t>
+      </w:r>
+      <w:proofErr w:type="spellEnd"/>
+      <w:r>
+        <w:rPr>
+          <w:rFonts w:ascii="Linux Libertine O" w:hAnsi="Linux Libertine O" w:cs="Linux Libertine O"/>
+          <w:i/>
+          <w:sz w:val="22"/>
+          <w:szCs w:val="22"/>
+        </w:rPr>
+        <w:t xml:space="preserve"> </w:t>
+      </w:r>
+      <w:proofErr w:type="spellStart"/>
+      <w:r>
+        <w:rPr>
+          <w:rFonts w:ascii="Linux Libertine O" w:hAnsi="Linux Libertine O" w:cs="Linux Libertine O"/>
+          <w:i/>
+          <w:sz w:val="22"/>
+          <w:szCs w:val="22"/>
+        </w:rPr>
+        <w:t>dem</w:t>
+      </w:r>
+      <w:proofErr w:type="spellEnd"/>
+      <w:r>
+        <w:rPr>
+          <w:rFonts w:ascii="Linux Libertine O" w:hAnsi="Linux Libertine O" w:cs="Linux Libertine O"/>
+          <w:i/>
+          <w:sz w:val="22"/>
+          <w:szCs w:val="22"/>
+        </w:rPr>
+        <w:t xml:space="preserve"> </w:t>
+      </w:r>
+      <w:proofErr w:type="spellStart"/>
+      <w:r>
+        <w:rPr>
+          <w:rFonts w:ascii="Linux Libertine O" w:hAnsi="Linux Libertine O" w:cs="Linux Libertine O"/>
+          <w:i/>
+          <w:sz w:val="22"/>
+          <w:szCs w:val="22"/>
+        </w:rPr>
+        <w:t>Genitiv</w:t>
+      </w:r>
+      <w:proofErr w:type="spellEnd"/>
+      <w:r>
+        <w:rPr>
+          <w:rFonts w:ascii="Linux Libertine O" w:hAnsi="Linux Libertine O" w:cs="Linux Libertine O"/>
+          <w:i/>
+          <w:sz w:val="22"/>
+          <w:szCs w:val="22"/>
+        </w:rPr>
+        <w:t xml:space="preserve"> sein Tod</w:t>
       </w:r>
       <w:r>
         <w:rPr>
@@ -10691,7 +12169,25 @@
           <w:sz w:val="22"/>
           <w:szCs w:val="22"/>
         </w:rPr>
-        <w:t xml:space="preserve"> reply by André Meinunger </w:t>
+        <w:t xml:space="preserve"> reply by André </w:t>
+      </w:r>
+      <w:proofErr w:type="spellStart"/>
+      <w:r>
+        <w:rPr>
+          <w:rFonts w:ascii="Linux Libertine O" w:hAnsi="Linux Libertine O" w:cs="Linux Libertine O"/>
+          <w:sz w:val="22"/>
+          <w:szCs w:val="22"/>
+        </w:rPr>
+        <w:t>Meinunger</w:t>
+      </w:r>
+      <w:proofErr w:type="spellEnd"/>
+      <w:r>
+        <w:rPr>
+          <w:rFonts w:ascii="Linux Libertine O" w:hAnsi="Linux Libertine O" w:cs="Linux Libertine O"/>
+          <w:sz w:val="22"/>
+          <w:szCs w:val="22"/>
+        </w:rPr>
+        <w:t xml:space="preserve"> </w:t>
       </w:r>
       <w:r>
         <w:rPr>
@@ -10860,7 +12356,43 @@
           <w:sz w:val="22"/>
           <w:szCs w:val="22"/>
         </w:rPr>
-        <w:t>The Badness score is empirically evaluated against raters' judgements in Schäfer et al. (2013)</w:t>
+        <w:t xml:space="preserve">The Badness score is empirically evaluated against </w:t>
+      </w:r>
+      <w:proofErr w:type="spellStart"/>
+      <w:r>
+        <w:rPr>
+          <w:rFonts w:ascii="Linux Libertine O" w:hAnsi="Linux Libertine O" w:cs="Linux Libertine O"/>
+          <w:sz w:val="22"/>
+          <w:szCs w:val="22"/>
+        </w:rPr>
+        <w:t>raters'</w:t>
+      </w:r>
+      <w:proofErr w:type="spellEnd"/>
+      <w:r>
+        <w:rPr>
+          <w:rFonts w:ascii="Linux Libertine O" w:hAnsi="Linux Libertine O" w:cs="Linux Libertine O"/>
+          <w:sz w:val="22"/>
+          <w:szCs w:val="22"/>
+        </w:rPr>
+        <w:t xml:space="preserve"> judgements in </w:t>
+      </w:r>
+      <w:proofErr w:type="spellStart"/>
+      <w:r>
+        <w:rPr>
+          <w:rFonts w:ascii="Linux Libertine O" w:hAnsi="Linux Libertine O" w:cs="Linux Libertine O"/>
+          <w:sz w:val="22"/>
+          <w:szCs w:val="22"/>
+        </w:rPr>
+        <w:t>Schäfer</w:t>
+      </w:r>
+      <w:proofErr w:type="spellEnd"/>
+      <w:r>
+        <w:rPr>
+          <w:rFonts w:ascii="Linux Libertine O" w:hAnsi="Linux Libertine O" w:cs="Linux Libertine O"/>
+          <w:sz w:val="22"/>
+          <w:szCs w:val="22"/>
+        </w:rPr>
+        <w:t xml:space="preserve"> et al. (2013)</w:t>
       </w:r>
       <w:r>
         <w:rPr>
@@ -11137,7 +12669,25 @@
           <w:sz w:val="22"/>
           <w:szCs w:val="22"/>
         </w:rPr>
-        <w:t xml:space="preserve"> in the sense of Labov be specified, and I find this quite difficult.</w:t>
+        <w:t xml:space="preserve"> in the sense of </w:t>
+      </w:r>
+      <w:proofErr w:type="spellStart"/>
+      <w:r>
+        <w:rPr>
+          <w:rFonts w:ascii="Linux Libertine O" w:hAnsi="Linux Libertine O" w:cs="Linux Libertine O"/>
+          <w:sz w:val="22"/>
+          <w:szCs w:val="22"/>
+        </w:rPr>
+        <w:t>Labov</w:t>
+      </w:r>
+      <w:proofErr w:type="spellEnd"/>
+      <w:r>
+        <w:rPr>
+          <w:rFonts w:ascii="Linux Libertine O" w:hAnsi="Linux Libertine O" w:cs="Linux Libertine O"/>
+          <w:sz w:val="22"/>
+          <w:szCs w:val="22"/>
+        </w:rPr>
+        <w:t xml:space="preserve"> be specified, and I find this quite difficult.</w:t>
       </w:r>
       <w:r>
         <w:rPr>
@@ -11328,13 +12878,23 @@
         </w:rPr>
         <w:t xml:space="preserve">discussion threads. In the beta version of the DECOW16 </w:t>
       </w:r>
-      <w:r>
-        <w:rPr>
-          <w:rFonts w:ascii="Linux Libertine O" w:hAnsi="Linux Libertine O" w:cs="Linux Libertine O"/>
-          <w:sz w:val="22"/>
-          <w:szCs w:val="22"/>
-        </w:rPr>
-        <w:t xml:space="preserve">COReX </w:t>
+      <w:proofErr w:type="spellStart"/>
+      <w:r>
+        <w:rPr>
+          <w:rFonts w:ascii="Linux Libertine O" w:hAnsi="Linux Libertine O" w:cs="Linux Libertine O"/>
+          <w:sz w:val="22"/>
+          <w:szCs w:val="22"/>
+        </w:rPr>
+        <w:t>COReX</w:t>
+      </w:r>
+      <w:proofErr w:type="spellEnd"/>
+      <w:r>
+        <w:rPr>
+          <w:rFonts w:ascii="Linux Libertine O" w:hAnsi="Linux Libertine O" w:cs="Linux Libertine O"/>
+          <w:sz w:val="22"/>
+          <w:szCs w:val="22"/>
+        </w:rPr>
+        <w:t xml:space="preserve"> </w:t>
       </w:r>
       <w:r>
         <w:rPr>
@@ -11424,7 +12984,23 @@
           <w:sz w:val="22"/>
           <w:szCs w:val="22"/>
         </w:rPr>
-        <w:t xml:space="preserve"> In the long tail of the distribution, there are many very long documents, up to a maximal value of 46,739 words.</w:t>
+        <w:t xml:space="preserve"> In the long tail of the distribution, there are many very long documents, up to a maximal value of 46,739 words</w:t>
+      </w:r>
+      <w:r>
+        <w:rPr>
+          <w:rFonts w:ascii="Linux Libertine O" w:hAnsi="Linux Libertine O" w:cs="Linux Libertine O"/>
+          <w:sz w:val="22"/>
+          <w:szCs w:val="22"/>
+        </w:rPr>
+        <w:t xml:space="preserve"> (longer than the target sample size for books in the BNC, which was 40,000)</w:t>
+      </w:r>
+      <w:r>
+        <w:rPr>
+          <w:rFonts w:ascii="Linux Libertine O" w:hAnsi="Linux Libertine O" w:cs="Linux Libertine O"/>
+          <w:sz w:val="22"/>
+          <w:szCs w:val="22"/>
+        </w:rPr>
+        <w:t>.</w:t>
       </w:r>
     </w:p>
     <w:p>
@@ -11660,7 +13236,25 @@
           <w:sz w:val="22"/>
           <w:szCs w:val="22"/>
         </w:rPr>
-        <w:t xml:space="preserve"> See Fleischer &amp; Schallert (2011).</w:t>
+        <w:t xml:space="preserve"> See Fleischer &amp; </w:t>
+      </w:r>
+      <w:proofErr w:type="spellStart"/>
+      <w:r>
+        <w:rPr>
+          <w:rFonts w:ascii="Linux Libertine O" w:hAnsi="Linux Libertine O" w:cs="Linux Libertine O"/>
+          <w:sz w:val="22"/>
+          <w:szCs w:val="22"/>
+        </w:rPr>
+        <w:t>Schallert</w:t>
+      </w:r>
+      <w:proofErr w:type="spellEnd"/>
+      <w:r>
+        <w:rPr>
+          <w:rFonts w:ascii="Linux Libertine O" w:hAnsi="Linux Libertine O" w:cs="Linux Libertine O"/>
+          <w:sz w:val="22"/>
+          <w:szCs w:val="22"/>
+        </w:rPr>
+        <w:t xml:space="preserve"> (2011).</w:t>
       </w:r>
       <w:r>
         <w:rPr>
@@ -11748,7 +13342,25 @@
           <w:sz w:val="22"/>
           <w:szCs w:val="22"/>
         </w:rPr>
-        <w:t xml:space="preserve"> in a sample of 82,000 documents from the COReX beta database</w:t>
+        <w:t xml:space="preserve"> in a sample of 82,000 documents from the </w:t>
+      </w:r>
+      <w:proofErr w:type="spellStart"/>
+      <w:r>
+        <w:rPr>
+          <w:rFonts w:ascii="Linux Libertine O" w:hAnsi="Linux Libertine O" w:cs="Linux Libertine O"/>
+          <w:sz w:val="22"/>
+          <w:szCs w:val="22"/>
+        </w:rPr>
+        <w:t>COReX</w:t>
+      </w:r>
+      <w:proofErr w:type="spellEnd"/>
+      <w:r>
+        <w:rPr>
+          <w:rFonts w:ascii="Linux Libertine O" w:hAnsi="Linux Libertine O" w:cs="Linux Libertine O"/>
+          <w:sz w:val="22"/>
+          <w:szCs w:val="22"/>
+        </w:rPr>
+        <w:t xml:space="preserve"> beta database</w:t>
       </w:r>
       <w:r>
         <w:rPr>
@@ -12146,7 +13758,27 @@
           <w:sz w:val="22"/>
           <w:szCs w:val="22"/>
         </w:rPr>
-        <w:t>An alternative way would be to use Biber’s Multidimensional Analysis features, e.g. 1st and 2nd person pronouns, discourse m</w:t>
+        <w:t xml:space="preserve">An alternative way would be to use </w:t>
+      </w:r>
+      <w:proofErr w:type="spellStart"/>
+      <w:r>
+        <w:rPr>
+          <w:rFonts w:ascii="Linux Libertine O" w:hAnsi="Linux Libertine O" w:cs="Linux Libertine O"/>
+          <w:color w:val="7F7F7F" w:themeColor="text1" w:themeTint="80"/>
+          <w:sz w:val="22"/>
+          <w:szCs w:val="22"/>
+        </w:rPr>
+        <w:t>Biber’s</w:t>
+      </w:r>
+      <w:proofErr w:type="spellEnd"/>
+      <w:r>
+        <w:rPr>
+          <w:rFonts w:ascii="Linux Libertine O" w:hAnsi="Linux Libertine O" w:cs="Linux Libertine O"/>
+          <w:color w:val="7F7F7F" w:themeColor="text1" w:themeTint="80"/>
+          <w:sz w:val="22"/>
+          <w:szCs w:val="22"/>
+        </w:rPr>
+        <w:t xml:space="preserve"> Multidimensional Analysis features, e.g. 1st and 2nd person pronouns, discourse m</w:t>
       </w:r>
       <w:r>
         <w:rPr>
@@ -12309,7 +13941,25 @@
           <w:sz w:val="22"/>
           <w:szCs w:val="22"/>
         </w:rPr>
-        <w:t>Second, there is no corpus of German with Biber-style annotations</w:t>
+        <w:t xml:space="preserve">Second, there is no corpus of German with </w:t>
+      </w:r>
+      <w:proofErr w:type="spellStart"/>
+      <w:r>
+        <w:rPr>
+          <w:rFonts w:ascii="Linux Libertine O" w:hAnsi="Linux Libertine O" w:cs="Linux Libertine O"/>
+          <w:sz w:val="22"/>
+          <w:szCs w:val="22"/>
+        </w:rPr>
+        <w:t>Biber</w:t>
+      </w:r>
+      <w:proofErr w:type="spellEnd"/>
+      <w:r>
+        <w:rPr>
+          <w:rFonts w:ascii="Linux Libertine O" w:hAnsi="Linux Libertine O" w:cs="Linux Libertine O"/>
+          <w:sz w:val="22"/>
+          <w:szCs w:val="22"/>
+        </w:rPr>
+        <w:t>-style annotations</w:t>
       </w:r>
       <w:r>
         <w:rPr>
@@ -12447,7 +14097,25 @@
           <w:sz w:val="22"/>
           <w:szCs w:val="22"/>
         </w:rPr>
-        <w:t>something like a Biber tagger</w:t>
+        <w:t xml:space="preserve">something like a </w:t>
+      </w:r>
+      <w:proofErr w:type="spellStart"/>
+      <w:r>
+        <w:rPr>
+          <w:rFonts w:ascii="Linux Libertine O" w:hAnsi="Linux Libertine O" w:cs="Linux Libertine O"/>
+          <w:sz w:val="22"/>
+          <w:szCs w:val="22"/>
+        </w:rPr>
+        <w:t>Biber</w:t>
+      </w:r>
+      <w:proofErr w:type="spellEnd"/>
+      <w:r>
+        <w:rPr>
+          <w:rFonts w:ascii="Linux Libertine O" w:hAnsi="Linux Libertine O" w:cs="Linux Libertine O"/>
+          <w:sz w:val="22"/>
+          <w:szCs w:val="22"/>
+        </w:rPr>
+        <w:t xml:space="preserve"> tagger</w:t>
       </w:r>
       <w:r>
         <w:rPr>
@@ -12497,13 +14165,23 @@
         </w:rPr>
         <w:t xml:space="preserve">similar to the </w:t>
       </w:r>
-      <w:r>
-        <w:rPr>
-          <w:rFonts w:ascii="Linux Libertine O" w:hAnsi="Linux Libertine O" w:cs="Linux Libertine O"/>
-          <w:sz w:val="22"/>
-          <w:szCs w:val="22"/>
-        </w:rPr>
-        <w:t>Biber tagger</w:t>
+      <w:proofErr w:type="spellStart"/>
+      <w:r>
+        <w:rPr>
+          <w:rFonts w:ascii="Linux Libertine O" w:hAnsi="Linux Libertine O" w:cs="Linux Libertine O"/>
+          <w:sz w:val="22"/>
+          <w:szCs w:val="22"/>
+        </w:rPr>
+        <w:t>Biber</w:t>
+      </w:r>
+      <w:proofErr w:type="spellEnd"/>
+      <w:r>
+        <w:rPr>
+          <w:rFonts w:ascii="Linux Libertine O" w:hAnsi="Linux Libertine O" w:cs="Linux Libertine O"/>
+          <w:sz w:val="22"/>
+          <w:szCs w:val="22"/>
+        </w:rPr>
+        <w:t xml:space="preserve"> tagger</w:t>
       </w:r>
       <w:r>
         <w:rPr>
@@ -12521,21 +14199,85 @@
         </w:rPr>
         <w:t xml:space="preserve">open-source </w:t>
       </w:r>
-      <w:r>
-        <w:rPr>
-          <w:rFonts w:ascii="Linux Libertine O" w:hAnsi="Linux Libertine O" w:cs="Linux Libertine O"/>
-          <w:sz w:val="22"/>
-          <w:szCs w:val="22"/>
-        </w:rPr>
-        <w:t>COReX tagger)</w:t>
-      </w:r>
-      <w:r>
-        <w:rPr>
-          <w:rFonts w:ascii="Linux Libertine O" w:hAnsi="Linux Libertine O" w:cs="Linux Libertine O"/>
-          <w:sz w:val="22"/>
-          <w:szCs w:val="22"/>
-        </w:rPr>
-        <w:t xml:space="preserve"> in collaboration with the Institut für Deutsche Sprache (IDS), Mannheim</w:t>
+      <w:proofErr w:type="spellStart"/>
+      <w:r>
+        <w:rPr>
+          <w:rFonts w:ascii="Linux Libertine O" w:hAnsi="Linux Libertine O" w:cs="Linux Libertine O"/>
+          <w:sz w:val="22"/>
+          <w:szCs w:val="22"/>
+        </w:rPr>
+        <w:t>COReX</w:t>
+      </w:r>
+      <w:proofErr w:type="spellEnd"/>
+      <w:r>
+        <w:rPr>
+          <w:rFonts w:ascii="Linux Libertine O" w:hAnsi="Linux Libertine O" w:cs="Linux Libertine O"/>
+          <w:sz w:val="22"/>
+          <w:szCs w:val="22"/>
+        </w:rPr>
+        <w:t xml:space="preserve"> tagger)</w:t>
+      </w:r>
+      <w:r>
+        <w:rPr>
+          <w:rFonts w:ascii="Linux Libertine O" w:hAnsi="Linux Libertine O" w:cs="Linux Libertine O"/>
+          <w:sz w:val="22"/>
+          <w:szCs w:val="22"/>
+        </w:rPr>
+        <w:t xml:space="preserve"> in collaboration with the </w:t>
+      </w:r>
+      <w:proofErr w:type="spellStart"/>
+      <w:r>
+        <w:rPr>
+          <w:rFonts w:ascii="Linux Libertine O" w:hAnsi="Linux Libertine O" w:cs="Linux Libertine O"/>
+          <w:sz w:val="22"/>
+          <w:szCs w:val="22"/>
+        </w:rPr>
+        <w:t>Institut</w:t>
+      </w:r>
+      <w:proofErr w:type="spellEnd"/>
+      <w:r>
+        <w:rPr>
+          <w:rFonts w:ascii="Linux Libertine O" w:hAnsi="Linux Libertine O" w:cs="Linux Libertine O"/>
+          <w:sz w:val="22"/>
+          <w:szCs w:val="22"/>
+        </w:rPr>
+        <w:t xml:space="preserve"> </w:t>
+      </w:r>
+      <w:proofErr w:type="spellStart"/>
+      <w:r>
+        <w:rPr>
+          <w:rFonts w:ascii="Linux Libertine O" w:hAnsi="Linux Libertine O" w:cs="Linux Libertine O"/>
+          <w:sz w:val="22"/>
+          <w:szCs w:val="22"/>
+        </w:rPr>
+        <w:t>für</w:t>
+      </w:r>
+      <w:proofErr w:type="spellEnd"/>
+      <w:r>
+        <w:rPr>
+          <w:rFonts w:ascii="Linux Libertine O" w:hAnsi="Linux Libertine O" w:cs="Linux Libertine O"/>
+          <w:sz w:val="22"/>
+          <w:szCs w:val="22"/>
+        </w:rPr>
+        <w:t xml:space="preserve"> Deutsche </w:t>
+      </w:r>
+      <w:proofErr w:type="spellStart"/>
+      <w:r>
+        <w:rPr>
+          <w:rFonts w:ascii="Linux Libertine O" w:hAnsi="Linux Libertine O" w:cs="Linux Libertine O"/>
+          <w:sz w:val="22"/>
+          <w:szCs w:val="22"/>
+        </w:rPr>
+        <w:t>Sprache</w:t>
+      </w:r>
+      <w:proofErr w:type="spellEnd"/>
+      <w:r>
+        <w:rPr>
+          <w:rFonts w:ascii="Linux Libertine O" w:hAnsi="Linux Libertine O" w:cs="Linux Libertine O"/>
+          <w:sz w:val="22"/>
+          <w:szCs w:val="22"/>
+        </w:rPr>
+        <w:t xml:space="preserve"> (IDS), Mannheim</w:t>
       </w:r>
       <w:r>
         <w:rPr>
@@ -12583,7 +14325,16 @@
           <w:sz w:val="22"/>
           <w:szCs w:val="22"/>
         </w:rPr>
-        <w:t xml:space="preserve"> the full documents </w:t>
+        <w:t xml:space="preserve"> </w:t>
+      </w:r>
+      <w:r>
+        <w:rPr>
+          <w:rFonts w:ascii="Linux Libertine O" w:hAnsi="Linux Libertine O" w:cs="Linux Libertine O"/>
+          <w:sz w:val="22"/>
+          <w:szCs w:val="22"/>
+        </w:rPr>
+        <w:lastRenderedPageBreak/>
+        <w:t xml:space="preserve">the full documents </w:t>
       </w:r>
       <w:r>
         <w:rPr>
@@ -12615,16 +14366,23 @@
           <w:sz w:val="22"/>
           <w:szCs w:val="22"/>
         </w:rPr>
-        <w:t>be made available for download under EU intellec</w:t>
-      </w:r>
-      <w:r>
-        <w:rPr>
-          <w:rFonts w:ascii="Linux Libertine O" w:hAnsi="Linux Libertine O" w:cs="Linux Libertine O"/>
-          <w:sz w:val="22"/>
-          <w:szCs w:val="22"/>
-        </w:rPr>
-        <w:lastRenderedPageBreak/>
-        <w:t>tual property legislation</w:t>
+        <w:t>be made available</w:t>
+      </w:r>
+      <w:r>
+        <w:rPr>
+          <w:rFonts w:ascii="Linux Libertine O" w:hAnsi="Linux Libertine O" w:cs="Linux Libertine O"/>
+          <w:sz w:val="22"/>
+          <w:szCs w:val="22"/>
+        </w:rPr>
+        <w:t xml:space="preserve"> to them</w:t>
+      </w:r>
+      <w:r>
+        <w:rPr>
+          <w:rFonts w:ascii="Linux Libertine O" w:hAnsi="Linux Libertine O" w:cs="Linux Libertine O"/>
+          <w:sz w:val="22"/>
+          <w:szCs w:val="22"/>
+        </w:rPr>
+        <w:t xml:space="preserve"> for download under EU intellectual property legislation</w:t>
       </w:r>
       <w:r>
         <w:rPr>
@@ -12640,15 +14398,99 @@
           <w:sz w:val="22"/>
           <w:szCs w:val="22"/>
         </w:rPr>
-        <w:t xml:space="preserve"> (No, there is no Free Use doctrine in Europe.)</w:t>
-      </w:r>
-      <w:r>
-        <w:rPr>
-          <w:rFonts w:ascii="Linux Libertine O" w:hAnsi="Linux Libertine O" w:cs="Linux Libertine O"/>
-          <w:sz w:val="22"/>
-          <w:szCs w:val="22"/>
-        </w:rPr>
-        <w:t xml:space="preserve"> Therefore, as long as the COW project does not have a final release of the COReX database, nobody can user Biber-style features for any large corpus of German.</w:t>
+        <w:t xml:space="preserve"> (</w:t>
+      </w:r>
+      <w:r>
+        <w:rPr>
+          <w:rFonts w:ascii="Linux Libertine O" w:hAnsi="Linux Libertine O" w:cs="Linux Libertine O"/>
+          <w:sz w:val="22"/>
+          <w:szCs w:val="22"/>
+        </w:rPr>
+        <w:t>T</w:t>
+      </w:r>
+      <w:r>
+        <w:rPr>
+          <w:rFonts w:ascii="Linux Libertine O" w:hAnsi="Linux Libertine O" w:cs="Linux Libertine O"/>
+          <w:sz w:val="22"/>
+          <w:szCs w:val="22"/>
+        </w:rPr>
+        <w:t>here is no Free Use doctrine in Europe.)</w:t>
+      </w:r>
+      <w:r>
+        <w:rPr>
+          <w:rFonts w:ascii="Linux Libertine O" w:hAnsi="Linux Libertine O" w:cs="Linux Libertine O"/>
+          <w:sz w:val="22"/>
+          <w:szCs w:val="22"/>
+        </w:rPr>
+        <w:t xml:space="preserve"> Therefore, as long as the COW project does not </w:t>
+      </w:r>
+      <w:r>
+        <w:rPr>
+          <w:rFonts w:ascii="Linux Libertine O" w:hAnsi="Linux Libertine O" w:cs="Linux Libertine O"/>
+          <w:sz w:val="22"/>
+          <w:szCs w:val="22"/>
+        </w:rPr>
+        <w:t xml:space="preserve">release </w:t>
+      </w:r>
+      <w:r>
+        <w:rPr>
+          <w:rFonts w:ascii="Linux Libertine O" w:hAnsi="Linux Libertine O" w:cs="Linux Libertine O"/>
+          <w:sz w:val="22"/>
+          <w:szCs w:val="22"/>
+        </w:rPr>
+        <w:t xml:space="preserve">a final </w:t>
+      </w:r>
+      <w:r>
+        <w:rPr>
+          <w:rFonts w:ascii="Linux Libertine O" w:hAnsi="Linux Libertine O" w:cs="Linux Libertine O"/>
+          <w:sz w:val="22"/>
+          <w:szCs w:val="22"/>
+        </w:rPr>
+        <w:t xml:space="preserve">version </w:t>
+      </w:r>
+      <w:r>
+        <w:rPr>
+          <w:rFonts w:ascii="Linux Libertine O" w:hAnsi="Linux Libertine O" w:cs="Linux Libertine O"/>
+          <w:sz w:val="22"/>
+          <w:szCs w:val="22"/>
+        </w:rPr>
+        <w:t xml:space="preserve">of the </w:t>
+      </w:r>
+      <w:proofErr w:type="spellStart"/>
+      <w:r>
+        <w:rPr>
+          <w:rFonts w:ascii="Linux Libertine O" w:hAnsi="Linux Libertine O" w:cs="Linux Libertine O"/>
+          <w:sz w:val="22"/>
+          <w:szCs w:val="22"/>
+        </w:rPr>
+        <w:t>COReX</w:t>
+      </w:r>
+      <w:proofErr w:type="spellEnd"/>
+      <w:r>
+        <w:rPr>
+          <w:rFonts w:ascii="Linux Libertine O" w:hAnsi="Linux Libertine O" w:cs="Linux Libertine O"/>
+          <w:sz w:val="22"/>
+          <w:szCs w:val="22"/>
+        </w:rPr>
+        <w:t xml:space="preserve"> database, nobody can user </w:t>
+      </w:r>
+      <w:proofErr w:type="spellStart"/>
+      <w:r>
+        <w:rPr>
+          <w:rFonts w:ascii="Linux Libertine O" w:hAnsi="Linux Libertine O" w:cs="Linux Libertine O"/>
+          <w:sz w:val="22"/>
+          <w:szCs w:val="22"/>
+        </w:rPr>
+        <w:t>Biber</w:t>
+      </w:r>
+      <w:proofErr w:type="spellEnd"/>
+      <w:r>
+        <w:rPr>
+          <w:rFonts w:ascii="Linux Libertine O" w:hAnsi="Linux Libertine O" w:cs="Linux Libertine O"/>
+          <w:sz w:val="22"/>
+          <w:szCs w:val="22"/>
+        </w:rPr>
+        <w:t>-style features for any large corpus of German.</w:t>
       </w:r>
       <w:r>
         <w:rPr>
@@ -13019,7 +14861,207 @@
           <w:sz w:val="22"/>
           <w:szCs w:val="22"/>
         </w:rPr>
-        <w:t>Another issue is the use of frequencies of nouns in the superordinate constructions. There are many different measures that represent the entrenchment of collocates. The author rejects explicitly collostructional strength (Footnote 14), but unfortunately for the wrong reasons. First, he or she says that the goal here is “to quantify how often lemmas occur in the PGCdet and the NACbare, and these constructions do not compete at all but are rather mutually exclusive. Collostructional approaches are not made for such scenarios.” This statement is not true. One can use collostructional strength to measure the attraction between the construction and its slot fillers without any competition between two constructions (e.g. Stefanowitsch &amp; Gries 2003). Second, the author claims that “the values resulting from collostructional analysis, i. e., logarithmised Fisher p-values, have a very unfavourable distribution in the case at hand. They cluster around 0 and they include values of −∞”. The problem of infinity values can be easily solved in R (e.g. package Rmpfr), and one usually gets reasonable scores.</w:t>
+        <w:t xml:space="preserve">Another issue is the use of frequencies of nouns in the superordinate constructions. There are many different measures that represent the entrenchment of collocates. The author rejects explicitly </w:t>
+      </w:r>
+      <w:proofErr w:type="spellStart"/>
+      <w:r>
+        <w:rPr>
+          <w:rFonts w:ascii="Linux Libertine O" w:hAnsi="Linux Libertine O" w:cs="Linux Libertine O"/>
+          <w:color w:val="7F7F7F" w:themeColor="text1" w:themeTint="80"/>
+          <w:sz w:val="22"/>
+          <w:szCs w:val="22"/>
+        </w:rPr>
+        <w:t>collostructional</w:t>
+      </w:r>
+      <w:proofErr w:type="spellEnd"/>
+      <w:r>
+        <w:rPr>
+          <w:rFonts w:ascii="Linux Libertine O" w:hAnsi="Linux Libertine O" w:cs="Linux Libertine O"/>
+          <w:color w:val="7F7F7F" w:themeColor="text1" w:themeTint="80"/>
+          <w:sz w:val="22"/>
+          <w:szCs w:val="22"/>
+        </w:rPr>
+        <w:t xml:space="preserve"> strength (Footnote 14), but unfortunately for the wrong reasons. First, he or she says that the goal here is “to quantify how often lemmas occur in the </w:t>
+      </w:r>
+      <w:proofErr w:type="spellStart"/>
+      <w:r>
+        <w:rPr>
+          <w:rFonts w:ascii="Linux Libertine O" w:hAnsi="Linux Libertine O" w:cs="Linux Libertine O"/>
+          <w:color w:val="7F7F7F" w:themeColor="text1" w:themeTint="80"/>
+          <w:sz w:val="22"/>
+          <w:szCs w:val="22"/>
+        </w:rPr>
+        <w:t>PGCdet</w:t>
+      </w:r>
+      <w:proofErr w:type="spellEnd"/>
+      <w:r>
+        <w:rPr>
+          <w:rFonts w:ascii="Linux Libertine O" w:hAnsi="Linux Libertine O" w:cs="Linux Libertine O"/>
+          <w:color w:val="7F7F7F" w:themeColor="text1" w:themeTint="80"/>
+          <w:sz w:val="22"/>
+          <w:szCs w:val="22"/>
+        </w:rPr>
+        <w:t xml:space="preserve"> and the </w:t>
+      </w:r>
+      <w:proofErr w:type="spellStart"/>
+      <w:r>
+        <w:rPr>
+          <w:rFonts w:ascii="Linux Libertine O" w:hAnsi="Linux Libertine O" w:cs="Linux Libertine O"/>
+          <w:color w:val="7F7F7F" w:themeColor="text1" w:themeTint="80"/>
+          <w:sz w:val="22"/>
+          <w:szCs w:val="22"/>
+        </w:rPr>
+        <w:t>NACbare</w:t>
+      </w:r>
+      <w:proofErr w:type="spellEnd"/>
+      <w:r>
+        <w:rPr>
+          <w:rFonts w:ascii="Linux Libertine O" w:hAnsi="Linux Libertine O" w:cs="Linux Libertine O"/>
+          <w:color w:val="7F7F7F" w:themeColor="text1" w:themeTint="80"/>
+          <w:sz w:val="22"/>
+          <w:szCs w:val="22"/>
+        </w:rPr>
+        <w:t xml:space="preserve">, and these constructions do not compete at all but are rather mutually exclusive. </w:t>
+      </w:r>
+      <w:proofErr w:type="spellStart"/>
+      <w:r>
+        <w:rPr>
+          <w:rFonts w:ascii="Linux Libertine O" w:hAnsi="Linux Libertine O" w:cs="Linux Libertine O"/>
+          <w:color w:val="7F7F7F" w:themeColor="text1" w:themeTint="80"/>
+          <w:sz w:val="22"/>
+          <w:szCs w:val="22"/>
+        </w:rPr>
+        <w:t>Collostructional</w:t>
+      </w:r>
+      <w:proofErr w:type="spellEnd"/>
+      <w:r>
+        <w:rPr>
+          <w:rFonts w:ascii="Linux Libertine O" w:hAnsi="Linux Libertine O" w:cs="Linux Libertine O"/>
+          <w:color w:val="7F7F7F" w:themeColor="text1" w:themeTint="80"/>
+          <w:sz w:val="22"/>
+          <w:szCs w:val="22"/>
+        </w:rPr>
+        <w:t xml:space="preserve"> approaches are not made for such scenarios.” This statement is not true. One can use </w:t>
+      </w:r>
+      <w:proofErr w:type="spellStart"/>
+      <w:r>
+        <w:rPr>
+          <w:rFonts w:ascii="Linux Libertine O" w:hAnsi="Linux Libertine O" w:cs="Linux Libertine O"/>
+          <w:color w:val="7F7F7F" w:themeColor="text1" w:themeTint="80"/>
+          <w:sz w:val="22"/>
+          <w:szCs w:val="22"/>
+        </w:rPr>
+        <w:t>collostructional</w:t>
+      </w:r>
+      <w:proofErr w:type="spellEnd"/>
+      <w:r>
+        <w:rPr>
+          <w:rFonts w:ascii="Linux Libertine O" w:hAnsi="Linux Libertine O" w:cs="Linux Libertine O"/>
+          <w:color w:val="7F7F7F" w:themeColor="text1" w:themeTint="80"/>
+          <w:sz w:val="22"/>
+          <w:szCs w:val="22"/>
+        </w:rPr>
+        <w:t xml:space="preserve"> strength to measure the attraction between the construction and its slot fillers without any competition between two constructions (e.g. </w:t>
+      </w:r>
+      <w:proofErr w:type="spellStart"/>
+      <w:r>
+        <w:rPr>
+          <w:rFonts w:ascii="Linux Libertine O" w:hAnsi="Linux Libertine O" w:cs="Linux Libertine O"/>
+          <w:color w:val="7F7F7F" w:themeColor="text1" w:themeTint="80"/>
+          <w:sz w:val="22"/>
+          <w:szCs w:val="22"/>
+        </w:rPr>
+        <w:t>Stefanowitsch</w:t>
+      </w:r>
+      <w:proofErr w:type="spellEnd"/>
+      <w:r>
+        <w:rPr>
+          <w:rFonts w:ascii="Linux Libertine O" w:hAnsi="Linux Libertine O" w:cs="Linux Libertine O"/>
+          <w:color w:val="7F7F7F" w:themeColor="text1" w:themeTint="80"/>
+          <w:sz w:val="22"/>
+          <w:szCs w:val="22"/>
+        </w:rPr>
+        <w:t xml:space="preserve"> &amp; Gries 2003). Second, the author claims that “the values resulting from </w:t>
+      </w:r>
+      <w:proofErr w:type="spellStart"/>
+      <w:r>
+        <w:rPr>
+          <w:rFonts w:ascii="Linux Libertine O" w:hAnsi="Linux Libertine O" w:cs="Linux Libertine O"/>
+          <w:color w:val="7F7F7F" w:themeColor="text1" w:themeTint="80"/>
+          <w:sz w:val="22"/>
+          <w:szCs w:val="22"/>
+        </w:rPr>
+        <w:t>collostructional</w:t>
+      </w:r>
+      <w:proofErr w:type="spellEnd"/>
+      <w:r>
+        <w:rPr>
+          <w:rFonts w:ascii="Linux Libertine O" w:hAnsi="Linux Libertine O" w:cs="Linux Libertine O"/>
+          <w:color w:val="7F7F7F" w:themeColor="text1" w:themeTint="80"/>
+          <w:sz w:val="22"/>
+          <w:szCs w:val="22"/>
+        </w:rPr>
+        <w:t xml:space="preserve"> analysis, </w:t>
+      </w:r>
+      <w:proofErr w:type="spellStart"/>
+      <w:r>
+        <w:rPr>
+          <w:rFonts w:ascii="Linux Libertine O" w:hAnsi="Linux Libertine O" w:cs="Linux Libertine O"/>
+          <w:color w:val="7F7F7F" w:themeColor="text1" w:themeTint="80"/>
+          <w:sz w:val="22"/>
+          <w:szCs w:val="22"/>
+        </w:rPr>
+        <w:t>i</w:t>
+      </w:r>
+      <w:proofErr w:type="spellEnd"/>
+      <w:r>
+        <w:rPr>
+          <w:rFonts w:ascii="Linux Libertine O" w:hAnsi="Linux Libertine O" w:cs="Linux Libertine O"/>
+          <w:color w:val="7F7F7F" w:themeColor="text1" w:themeTint="80"/>
+          <w:sz w:val="22"/>
+          <w:szCs w:val="22"/>
+        </w:rPr>
+        <w:t xml:space="preserve">. e., </w:t>
+      </w:r>
+      <w:proofErr w:type="spellStart"/>
+      <w:r>
+        <w:rPr>
+          <w:rFonts w:ascii="Linux Libertine O" w:hAnsi="Linux Libertine O" w:cs="Linux Libertine O"/>
+          <w:color w:val="7F7F7F" w:themeColor="text1" w:themeTint="80"/>
+          <w:sz w:val="22"/>
+          <w:szCs w:val="22"/>
+        </w:rPr>
+        <w:t>logarithmised</w:t>
+      </w:r>
+      <w:proofErr w:type="spellEnd"/>
+      <w:r>
+        <w:rPr>
+          <w:rFonts w:ascii="Linux Libertine O" w:hAnsi="Linux Libertine O" w:cs="Linux Libertine O"/>
+          <w:color w:val="7F7F7F" w:themeColor="text1" w:themeTint="80"/>
+          <w:sz w:val="22"/>
+          <w:szCs w:val="22"/>
+        </w:rPr>
+        <w:t xml:space="preserve"> Fisher p-values, have a very unfavourable distribution in the case at hand. They cluster around 0 and they include values of −∞”. The problem of infinity values can be easily solved in R (e.g. package </w:t>
+      </w:r>
+      <w:proofErr w:type="spellStart"/>
+      <w:r>
+        <w:rPr>
+          <w:rFonts w:ascii="Linux Libertine O" w:hAnsi="Linux Libertine O" w:cs="Linux Libertine O"/>
+          <w:color w:val="7F7F7F" w:themeColor="text1" w:themeTint="80"/>
+          <w:sz w:val="22"/>
+          <w:szCs w:val="22"/>
+        </w:rPr>
+        <w:t>Rmpfr</w:t>
+      </w:r>
+      <w:proofErr w:type="spellEnd"/>
+      <w:r>
+        <w:rPr>
+          <w:rFonts w:ascii="Linux Libertine O" w:hAnsi="Linux Libertine O" w:cs="Linux Libertine O"/>
+          <w:color w:val="7F7F7F" w:themeColor="text1" w:themeTint="80"/>
+          <w:sz w:val="22"/>
+          <w:szCs w:val="22"/>
+        </w:rPr>
+        <w:t>), and one usually gets reasonable scores.</w:t>
       </w:r>
     </w:p>
     <w:p>
@@ -13084,7 +15126,25 @@
           <w:sz w:val="22"/>
           <w:szCs w:val="22"/>
         </w:rPr>
-        <w:t xml:space="preserve">I now report the results of substituting the attraction variable with collexeme strength. It was a failure, and I discuss this in connection with the debate about convergence and non-convergence, which is now a prominent point in my paper thanks to the </w:t>
+        <w:t xml:space="preserve">I now report the results of substituting the attraction variable with </w:t>
+      </w:r>
+      <w:proofErr w:type="spellStart"/>
+      <w:r>
+        <w:rPr>
+          <w:rFonts w:ascii="Linux Libertine O" w:hAnsi="Linux Libertine O" w:cs="Linux Libertine O"/>
+          <w:sz w:val="22"/>
+          <w:szCs w:val="22"/>
+        </w:rPr>
+        <w:t>collexeme</w:t>
+      </w:r>
+      <w:proofErr w:type="spellEnd"/>
+      <w:r>
+        <w:rPr>
+          <w:rFonts w:ascii="Linux Libertine O" w:hAnsi="Linux Libertine O" w:cs="Linux Libertine O"/>
+          <w:sz w:val="22"/>
+          <w:szCs w:val="22"/>
+        </w:rPr>
+        <w:t xml:space="preserve"> strength. It was a failure, and I discuss this in connection with the debate about convergence and non-convergence, which is now a prominent point in my paper thanks to the </w:t>
       </w:r>
       <w:r>
         <w:rPr>
@@ -13208,7 +15268,27 @@
           <w:sz w:val="22"/>
           <w:szCs w:val="22"/>
         </w:rPr>
-        <w:t>Fourth, I don’t see any added value in comparing the MCMC and Maximum Likelihood models. Any introductory textbook will tell you that these models would yield very similar results if one uses weakly informative or flat priors. Nor does Levshina (2015), who the author refers to, claim that the results should be different, or that the Bayesian model should be more ‘precise’. The advantages are of the epistemological nature: most importantly, one can compute the posterior probabilities of the alternative hypothesis, instead of trying to reject the null hypothesis. As for what constitutes ‘true’ Bayesian statistics, whether one uses informative priors or not, there are different approaches in the literature, including linguistics. The use of non-informative or weakly informative priors seems to be the default approach in the broader Stan community, but their models do not cease to be Bayesian because of that.</w:t>
+        <w:t xml:space="preserve">Fourth, I don’t see any added value in comparing the MCMC and Maximum Likelihood models. Any introductory textbook will tell you that these models would yield very similar results if one uses weakly informative or flat priors. Nor does </w:t>
+      </w:r>
+      <w:proofErr w:type="spellStart"/>
+      <w:r>
+        <w:rPr>
+          <w:rFonts w:ascii="Linux Libertine O" w:hAnsi="Linux Libertine O" w:cs="Linux Libertine O"/>
+          <w:color w:val="7F7F7F" w:themeColor="text1" w:themeTint="80"/>
+          <w:sz w:val="22"/>
+          <w:szCs w:val="22"/>
+        </w:rPr>
+        <w:t>Levshina</w:t>
+      </w:r>
+      <w:proofErr w:type="spellEnd"/>
+      <w:r>
+        <w:rPr>
+          <w:rFonts w:ascii="Linux Libertine O" w:hAnsi="Linux Libertine O" w:cs="Linux Libertine O"/>
+          <w:color w:val="7F7F7F" w:themeColor="text1" w:themeTint="80"/>
+          <w:sz w:val="22"/>
+          <w:szCs w:val="22"/>
+        </w:rPr>
+        <w:t xml:space="preserve"> (2015), who the author refers to, claim that the results should be different, or that the Bayesian model should be more ‘precise’. The advantages are of the epistemological nature: most importantly, one can compute the posterior probabilities of the alternative hypothesis, instead of trying to reject the null hypothesis. As for what constitutes ‘true’ Bayesian statistics, whether one uses informative priors or not, there are different approaches in the literature, including linguistics. The use of non-informative or weakly informative priors seems to be the default approach in the broader Stan community, but their models do not cease to be Bayesian because of that.</w:t>
       </w:r>
     </w:p>
     <w:p>
@@ -13341,7 +15421,27 @@
           <w:sz w:val="22"/>
           <w:szCs w:val="22"/>
         </w:rPr>
-        <w:t>Fifth, the specification and diagnostics of the corpus-based model(s) should be described more precisely. Although I really liked the fact that the author used a bootstrap validation, I haven’t found a discussion of possible interactions between the pre</w:t>
+        <w:t xml:space="preserve">Fifth, the specification and diagnostics of the corpus-based </w:t>
+      </w:r>
+      <w:proofErr w:type="spellStart"/>
+      <w:r>
+        <w:rPr>
+          <w:rFonts w:ascii="Linux Libertine O" w:hAnsi="Linux Libertine O" w:cs="Linux Libertine O"/>
+          <w:color w:val="7F7F7F" w:themeColor="text1" w:themeTint="80"/>
+          <w:sz w:val="22"/>
+          <w:szCs w:val="22"/>
+        </w:rPr>
+        <w:t>model(s</w:t>
+      </w:r>
+      <w:proofErr w:type="spellEnd"/>
+      <w:r>
+        <w:rPr>
+          <w:rFonts w:ascii="Linux Libertine O" w:hAnsi="Linux Libertine O" w:cs="Linux Libertine O"/>
+          <w:color w:val="7F7F7F" w:themeColor="text1" w:themeTint="80"/>
+          <w:sz w:val="22"/>
+          <w:szCs w:val="22"/>
+        </w:rPr>
+        <w:t>) should be described more precisely. Although I really liked the fact that the author used a bootstrap validation, I haven’t found a discussion of possible interactions between the pre</w:t>
       </w:r>
       <w:r>
         <w:rPr>
@@ -13472,7 +15572,23 @@
           <w:sz w:val="22"/>
           <w:szCs w:val="22"/>
         </w:rPr>
-        <w:t xml:space="preserve"> upward model selection. </w:t>
+        <w:t xml:space="preserve"> upward model selection</w:t>
+      </w:r>
+      <w:r>
+        <w:rPr>
+          <w:rFonts w:ascii="Linux Libertine O" w:hAnsi="Linux Libertine O" w:cs="Linux Libertine O"/>
+          <w:sz w:val="22"/>
+          <w:szCs w:val="22"/>
+        </w:rPr>
+        <w:t xml:space="preserve"> not guided by theoretical assumptions</w:t>
+      </w:r>
+      <w:r>
+        <w:rPr>
+          <w:rFonts w:ascii="Linux Libertine O" w:hAnsi="Linux Libertine O" w:cs="Linux Libertine O"/>
+          <w:sz w:val="22"/>
+          <w:szCs w:val="22"/>
+        </w:rPr>
+        <w:t xml:space="preserve">. </w:t>
       </w:r>
       <w:r>
         <w:rPr>
@@ -13507,6 +15623,8 @@
           <w:szCs w:val="22"/>
         </w:rPr>
       </w:pPr>
+      <w:bookmarkStart w:id="0" w:name="_GoBack"/>
+      <w:bookmarkEnd w:id="0"/>
     </w:p>
     <w:p>
       <w:pPr>
@@ -13635,6 +15753,7 @@
         </w:rPr>
         <w:t xml:space="preserve"> used. While I always use an alternative BOBYQA from the </w:t>
       </w:r>
+      <w:proofErr w:type="spellStart"/>
       <w:r>
         <w:rPr>
           <w:rFonts w:ascii="Linux Libertine O" w:hAnsi="Linux Libertine O" w:cs="Linux Libertine O"/>
@@ -13644,6 +15763,7 @@
         </w:rPr>
         <w:t>nloptr</w:t>
       </w:r>
+      <w:proofErr w:type="spellEnd"/>
       <w:r>
         <w:rPr>
           <w:rFonts w:ascii="Linux Libertine O" w:hAnsi="Linux Libertine O" w:cs="Linux Libertine O"/>
@@ -13738,7 +15858,25 @@
           <w:sz w:val="22"/>
           <w:szCs w:val="22"/>
         </w:rPr>
-        <w:t xml:space="preserve">This gave me the chance to mention Bates et al. (2015a) and Matuschek et al. (2017), who </w:t>
+        <w:t xml:space="preserve">This gave me the chance to mention Bates et al. (2015a) and </w:t>
+      </w:r>
+      <w:proofErr w:type="spellStart"/>
+      <w:r>
+        <w:rPr>
+          <w:rFonts w:ascii="Linux Libertine O" w:hAnsi="Linux Libertine O" w:cs="Linux Libertine O"/>
+          <w:sz w:val="22"/>
+          <w:szCs w:val="22"/>
+        </w:rPr>
+        <w:t>Matuschek</w:t>
+      </w:r>
+      <w:proofErr w:type="spellEnd"/>
+      <w:r>
+        <w:rPr>
+          <w:rFonts w:ascii="Linux Libertine O" w:hAnsi="Linux Libertine O" w:cs="Linux Libertine O"/>
+          <w:sz w:val="22"/>
+          <w:szCs w:val="22"/>
+        </w:rPr>
+        <w:t xml:space="preserve"> et al. (2017), who </w:t>
       </w:r>
       <w:r>
         <w:rPr>
@@ -13770,7 +15908,25 @@
           <w:sz w:val="22"/>
           <w:szCs w:val="22"/>
         </w:rPr>
-        <w:t xml:space="preserve">that overparametrised mixed models with random slopes are often not supported by the data. In my case, the covariance parameters were estimated at -1 and 1, which is a </w:t>
+        <w:t xml:space="preserve">that </w:t>
+      </w:r>
+      <w:proofErr w:type="spellStart"/>
+      <w:r>
+        <w:rPr>
+          <w:rFonts w:ascii="Linux Libertine O" w:hAnsi="Linux Libertine O" w:cs="Linux Libertine O"/>
+          <w:sz w:val="22"/>
+          <w:szCs w:val="22"/>
+        </w:rPr>
+        <w:t>overparametrised</w:t>
+      </w:r>
+      <w:proofErr w:type="spellEnd"/>
+      <w:r>
+        <w:rPr>
+          <w:rFonts w:ascii="Linux Libertine O" w:hAnsi="Linux Libertine O" w:cs="Linux Libertine O"/>
+          <w:sz w:val="22"/>
+          <w:szCs w:val="22"/>
+        </w:rPr>
+        <w:t xml:space="preserve"> mixed models with random slopes are often not supported by the data. In my case, the covariance parameters were estimated at -1 and 1, which is a </w:t>
       </w:r>
       <w:r>
         <w:rPr>
@@ -14352,7 +16508,207 @@
           <w:sz w:val="22"/>
           <w:szCs w:val="22"/>
         </w:rPr>
-        <w:t xml:space="preserve">I suggest to include (or at least mention) another factor favouring NACadj over PGCadj. In the case of highly lexicalised adj-noun combinations in the kind-noun component (e.g. saure Gurken, weiße Bohnen, schwarzer Tee, rote Bete), there is, as far as I can see, a more than strong preference for NACadj, to a degree that PGC is often odd or receives a quite different interpretation. </w:t>
+        <w:t xml:space="preserve">I suggest to include (or at least mention) another factor favouring </w:t>
+      </w:r>
+      <w:proofErr w:type="spellStart"/>
+      <w:r>
+        <w:rPr>
+          <w:rFonts w:ascii="Linux Libertine O" w:hAnsi="Linux Libertine O" w:cs="Linux Libertine O"/>
+          <w:color w:val="7F7F7F" w:themeColor="text1" w:themeTint="80"/>
+          <w:sz w:val="22"/>
+          <w:szCs w:val="22"/>
+        </w:rPr>
+        <w:t>NACadj</w:t>
+      </w:r>
+      <w:proofErr w:type="spellEnd"/>
+      <w:r>
+        <w:rPr>
+          <w:rFonts w:ascii="Linux Libertine O" w:hAnsi="Linux Libertine O" w:cs="Linux Libertine O"/>
+          <w:color w:val="7F7F7F" w:themeColor="text1" w:themeTint="80"/>
+          <w:sz w:val="22"/>
+          <w:szCs w:val="22"/>
+        </w:rPr>
+        <w:t xml:space="preserve"> over </w:t>
+      </w:r>
+      <w:proofErr w:type="spellStart"/>
+      <w:r>
+        <w:rPr>
+          <w:rFonts w:ascii="Linux Libertine O" w:hAnsi="Linux Libertine O" w:cs="Linux Libertine O"/>
+          <w:color w:val="7F7F7F" w:themeColor="text1" w:themeTint="80"/>
+          <w:sz w:val="22"/>
+          <w:szCs w:val="22"/>
+        </w:rPr>
+        <w:t>PGCadj</w:t>
+      </w:r>
+      <w:proofErr w:type="spellEnd"/>
+      <w:r>
+        <w:rPr>
+          <w:rFonts w:ascii="Linux Libertine O" w:hAnsi="Linux Libertine O" w:cs="Linux Libertine O"/>
+          <w:color w:val="7F7F7F" w:themeColor="text1" w:themeTint="80"/>
+          <w:sz w:val="22"/>
+          <w:szCs w:val="22"/>
+        </w:rPr>
+        <w:t xml:space="preserve">. In the case of highly lexicalised </w:t>
+      </w:r>
+      <w:proofErr w:type="spellStart"/>
+      <w:r>
+        <w:rPr>
+          <w:rFonts w:ascii="Linux Libertine O" w:hAnsi="Linux Libertine O" w:cs="Linux Libertine O"/>
+          <w:color w:val="7F7F7F" w:themeColor="text1" w:themeTint="80"/>
+          <w:sz w:val="22"/>
+          <w:szCs w:val="22"/>
+        </w:rPr>
+        <w:t>adj</w:t>
+      </w:r>
+      <w:proofErr w:type="spellEnd"/>
+      <w:r>
+        <w:rPr>
+          <w:rFonts w:ascii="Linux Libertine O" w:hAnsi="Linux Libertine O" w:cs="Linux Libertine O"/>
+          <w:color w:val="7F7F7F" w:themeColor="text1" w:themeTint="80"/>
+          <w:sz w:val="22"/>
+          <w:szCs w:val="22"/>
+        </w:rPr>
+        <w:t xml:space="preserve">-noun combinations in the kind-noun component (e.g. </w:t>
+      </w:r>
+      <w:proofErr w:type="spellStart"/>
+      <w:r>
+        <w:rPr>
+          <w:rFonts w:ascii="Linux Libertine O" w:hAnsi="Linux Libertine O" w:cs="Linux Libertine O"/>
+          <w:color w:val="7F7F7F" w:themeColor="text1" w:themeTint="80"/>
+          <w:sz w:val="22"/>
+          <w:szCs w:val="22"/>
+        </w:rPr>
+        <w:t>saure</w:t>
+      </w:r>
+      <w:proofErr w:type="spellEnd"/>
+      <w:r>
+        <w:rPr>
+          <w:rFonts w:ascii="Linux Libertine O" w:hAnsi="Linux Libertine O" w:cs="Linux Libertine O"/>
+          <w:color w:val="7F7F7F" w:themeColor="text1" w:themeTint="80"/>
+          <w:sz w:val="22"/>
+          <w:szCs w:val="22"/>
+        </w:rPr>
+        <w:t xml:space="preserve"> </w:t>
+      </w:r>
+      <w:proofErr w:type="spellStart"/>
+      <w:r>
+        <w:rPr>
+          <w:rFonts w:ascii="Linux Libertine O" w:hAnsi="Linux Libertine O" w:cs="Linux Libertine O"/>
+          <w:color w:val="7F7F7F" w:themeColor="text1" w:themeTint="80"/>
+          <w:sz w:val="22"/>
+          <w:szCs w:val="22"/>
+        </w:rPr>
+        <w:t>Gurken</w:t>
+      </w:r>
+      <w:proofErr w:type="spellEnd"/>
+      <w:r>
+        <w:rPr>
+          <w:rFonts w:ascii="Linux Libertine O" w:hAnsi="Linux Libertine O" w:cs="Linux Libertine O"/>
+          <w:color w:val="7F7F7F" w:themeColor="text1" w:themeTint="80"/>
+          <w:sz w:val="22"/>
+          <w:szCs w:val="22"/>
+        </w:rPr>
+        <w:t xml:space="preserve">, </w:t>
+      </w:r>
+      <w:proofErr w:type="spellStart"/>
+      <w:r>
+        <w:rPr>
+          <w:rFonts w:ascii="Linux Libertine O" w:hAnsi="Linux Libertine O" w:cs="Linux Libertine O"/>
+          <w:color w:val="7F7F7F" w:themeColor="text1" w:themeTint="80"/>
+          <w:sz w:val="22"/>
+          <w:szCs w:val="22"/>
+        </w:rPr>
+        <w:t>weiße</w:t>
+      </w:r>
+      <w:proofErr w:type="spellEnd"/>
+      <w:r>
+        <w:rPr>
+          <w:rFonts w:ascii="Linux Libertine O" w:hAnsi="Linux Libertine O" w:cs="Linux Libertine O"/>
+          <w:color w:val="7F7F7F" w:themeColor="text1" w:themeTint="80"/>
+          <w:sz w:val="22"/>
+          <w:szCs w:val="22"/>
+        </w:rPr>
+        <w:t xml:space="preserve"> </w:t>
+      </w:r>
+      <w:proofErr w:type="spellStart"/>
+      <w:r>
+        <w:rPr>
+          <w:rFonts w:ascii="Linux Libertine O" w:hAnsi="Linux Libertine O" w:cs="Linux Libertine O"/>
+          <w:color w:val="7F7F7F" w:themeColor="text1" w:themeTint="80"/>
+          <w:sz w:val="22"/>
+          <w:szCs w:val="22"/>
+        </w:rPr>
+        <w:t>Bohnen</w:t>
+      </w:r>
+      <w:proofErr w:type="spellEnd"/>
+      <w:r>
+        <w:rPr>
+          <w:rFonts w:ascii="Linux Libertine O" w:hAnsi="Linux Libertine O" w:cs="Linux Libertine O"/>
+          <w:color w:val="7F7F7F" w:themeColor="text1" w:themeTint="80"/>
+          <w:sz w:val="22"/>
+          <w:szCs w:val="22"/>
+        </w:rPr>
+        <w:t xml:space="preserve">, </w:t>
+      </w:r>
+      <w:proofErr w:type="spellStart"/>
+      <w:r>
+        <w:rPr>
+          <w:rFonts w:ascii="Linux Libertine O" w:hAnsi="Linux Libertine O" w:cs="Linux Libertine O"/>
+          <w:color w:val="7F7F7F" w:themeColor="text1" w:themeTint="80"/>
+          <w:sz w:val="22"/>
+          <w:szCs w:val="22"/>
+        </w:rPr>
+        <w:t>schwarzer</w:t>
+      </w:r>
+      <w:proofErr w:type="spellEnd"/>
+      <w:r>
+        <w:rPr>
+          <w:rFonts w:ascii="Linux Libertine O" w:hAnsi="Linux Libertine O" w:cs="Linux Libertine O"/>
+          <w:color w:val="7F7F7F" w:themeColor="text1" w:themeTint="80"/>
+          <w:sz w:val="22"/>
+          <w:szCs w:val="22"/>
+        </w:rPr>
+        <w:t xml:space="preserve"> Tee, rote </w:t>
+      </w:r>
+      <w:proofErr w:type="spellStart"/>
+      <w:r>
+        <w:rPr>
+          <w:rFonts w:ascii="Linux Libertine O" w:hAnsi="Linux Libertine O" w:cs="Linux Libertine O"/>
+          <w:color w:val="7F7F7F" w:themeColor="text1" w:themeTint="80"/>
+          <w:sz w:val="22"/>
+          <w:szCs w:val="22"/>
+        </w:rPr>
+        <w:t>Bete</w:t>
+      </w:r>
+      <w:proofErr w:type="spellEnd"/>
+      <w:r>
+        <w:rPr>
+          <w:rFonts w:ascii="Linux Libertine O" w:hAnsi="Linux Libertine O" w:cs="Linux Libertine O"/>
+          <w:color w:val="7F7F7F" w:themeColor="text1" w:themeTint="80"/>
+          <w:sz w:val="22"/>
+          <w:szCs w:val="22"/>
+        </w:rPr>
+        <w:t xml:space="preserve">), there is, as far as I can see, a more than strong preference for </w:t>
+      </w:r>
+      <w:proofErr w:type="spellStart"/>
+      <w:r>
+        <w:rPr>
+          <w:rFonts w:ascii="Linux Libertine O" w:hAnsi="Linux Libertine O" w:cs="Linux Libertine O"/>
+          <w:color w:val="7F7F7F" w:themeColor="text1" w:themeTint="80"/>
+          <w:sz w:val="22"/>
+          <w:szCs w:val="22"/>
+        </w:rPr>
+        <w:t>NACadj</w:t>
+      </w:r>
+      <w:proofErr w:type="spellEnd"/>
+      <w:r>
+        <w:rPr>
+          <w:rFonts w:ascii="Linux Libertine O" w:hAnsi="Linux Libertine O" w:cs="Linux Libertine O"/>
+          <w:color w:val="7F7F7F" w:themeColor="text1" w:themeTint="80"/>
+          <w:sz w:val="22"/>
+          <w:szCs w:val="22"/>
+        </w:rPr>
+        <w:t xml:space="preserve">, to a degree that PGC is often odd or receives a quite different interpretation. </w:t>
       </w:r>
     </w:p>
     <w:p>
@@ -14632,7 +16988,247 @@
           <w:sz w:val="22"/>
           <w:szCs w:val="22"/>
         </w:rPr>
-        <w:t>In the study, the author shows the somehow parallel preference for strongly grammaticalised measure nouns (e.g. Pfund, Gramm, Meter) to enter NACadj (one of the factors tested). I would add the above factor ‘lexicalisation of the adj/n combination’ for consideration as it nicely complements (taking somewhat the inverse perspective on the construction) the case of the factor ‘grammaticalisation of the measure noun’. Since lexicalised adj-noun combinations are cognitively speaking more rigid units (entrenched) than non-lexicalised ones, the NAC construction is closer to their status (the status of saure Gurken / weiße Bohnen being close to the one of genuine compounds such as Rotwein, Weißwein) and hence preferred. When placed in the PGC, these items are not quite interpreted in terms of their entrenched lexicalised meaning.  Hence, this observation supports the overall argument made by the author and also provides elements for a description of the schematic meaning of these constructions (see comment 3 below).</w:t>
+        <w:t xml:space="preserve">In the study, the author shows the somehow parallel preference for strongly </w:t>
+      </w:r>
+      <w:proofErr w:type="spellStart"/>
+      <w:r>
+        <w:rPr>
+          <w:rFonts w:ascii="Linux Libertine O" w:hAnsi="Linux Libertine O" w:cs="Linux Libertine O"/>
+          <w:color w:val="7F7F7F" w:themeColor="text1" w:themeTint="80"/>
+          <w:sz w:val="22"/>
+          <w:szCs w:val="22"/>
+        </w:rPr>
+        <w:t>grammaticalised</w:t>
+      </w:r>
+      <w:proofErr w:type="spellEnd"/>
+      <w:r>
+        <w:rPr>
+          <w:rFonts w:ascii="Linux Libertine O" w:hAnsi="Linux Libertine O" w:cs="Linux Libertine O"/>
+          <w:color w:val="7F7F7F" w:themeColor="text1" w:themeTint="80"/>
+          <w:sz w:val="22"/>
+          <w:szCs w:val="22"/>
+        </w:rPr>
+        <w:t xml:space="preserve"> measure nouns (e.g. </w:t>
+      </w:r>
+      <w:proofErr w:type="spellStart"/>
+      <w:r>
+        <w:rPr>
+          <w:rFonts w:ascii="Linux Libertine O" w:hAnsi="Linux Libertine O" w:cs="Linux Libertine O"/>
+          <w:color w:val="7F7F7F" w:themeColor="text1" w:themeTint="80"/>
+          <w:sz w:val="22"/>
+          <w:szCs w:val="22"/>
+        </w:rPr>
+        <w:t>Pfund</w:t>
+      </w:r>
+      <w:proofErr w:type="spellEnd"/>
+      <w:r>
+        <w:rPr>
+          <w:rFonts w:ascii="Linux Libertine O" w:hAnsi="Linux Libertine O" w:cs="Linux Libertine O"/>
+          <w:color w:val="7F7F7F" w:themeColor="text1" w:themeTint="80"/>
+          <w:sz w:val="22"/>
+          <w:szCs w:val="22"/>
+        </w:rPr>
+        <w:t xml:space="preserve">, Gramm, Meter) to enter </w:t>
+      </w:r>
+      <w:proofErr w:type="spellStart"/>
+      <w:r>
+        <w:rPr>
+          <w:rFonts w:ascii="Linux Libertine O" w:hAnsi="Linux Libertine O" w:cs="Linux Libertine O"/>
+          <w:color w:val="7F7F7F" w:themeColor="text1" w:themeTint="80"/>
+          <w:sz w:val="22"/>
+          <w:szCs w:val="22"/>
+        </w:rPr>
+        <w:t>NACadj</w:t>
+      </w:r>
+      <w:proofErr w:type="spellEnd"/>
+      <w:r>
+        <w:rPr>
+          <w:rFonts w:ascii="Linux Libertine O" w:hAnsi="Linux Libertine O" w:cs="Linux Libertine O"/>
+          <w:color w:val="7F7F7F" w:themeColor="text1" w:themeTint="80"/>
+          <w:sz w:val="22"/>
+          <w:szCs w:val="22"/>
+        </w:rPr>
+        <w:t xml:space="preserve"> (one of the factors tested). I would add the above factor ‘lexicalisation of the </w:t>
+      </w:r>
+      <w:proofErr w:type="spellStart"/>
+      <w:r>
+        <w:rPr>
+          <w:rFonts w:ascii="Linux Libertine O" w:hAnsi="Linux Libertine O" w:cs="Linux Libertine O"/>
+          <w:color w:val="7F7F7F" w:themeColor="text1" w:themeTint="80"/>
+          <w:sz w:val="22"/>
+          <w:szCs w:val="22"/>
+        </w:rPr>
+        <w:t>adj</w:t>
+      </w:r>
+      <w:proofErr w:type="spellEnd"/>
+      <w:r>
+        <w:rPr>
+          <w:rFonts w:ascii="Linux Libertine O" w:hAnsi="Linux Libertine O" w:cs="Linux Libertine O"/>
+          <w:color w:val="7F7F7F" w:themeColor="text1" w:themeTint="80"/>
+          <w:sz w:val="22"/>
+          <w:szCs w:val="22"/>
+        </w:rPr>
+        <w:t>/n combination’ for consideration as it nicely complements (taking somewhat the inverse perspective on the construction) the case of the factor ‘</w:t>
+      </w:r>
+      <w:proofErr w:type="spellStart"/>
+      <w:r>
+        <w:rPr>
+          <w:rFonts w:ascii="Linux Libertine O" w:hAnsi="Linux Libertine O" w:cs="Linux Libertine O"/>
+          <w:color w:val="7F7F7F" w:themeColor="text1" w:themeTint="80"/>
+          <w:sz w:val="22"/>
+          <w:szCs w:val="22"/>
+        </w:rPr>
+        <w:t>grammaticalisation</w:t>
+      </w:r>
+      <w:proofErr w:type="spellEnd"/>
+      <w:r>
+        <w:rPr>
+          <w:rFonts w:ascii="Linux Libertine O" w:hAnsi="Linux Libertine O" w:cs="Linux Libertine O"/>
+          <w:color w:val="7F7F7F" w:themeColor="text1" w:themeTint="80"/>
+          <w:sz w:val="22"/>
+          <w:szCs w:val="22"/>
+        </w:rPr>
+        <w:t xml:space="preserve"> of the measure noun’. Since lexicalised </w:t>
+      </w:r>
+      <w:proofErr w:type="spellStart"/>
+      <w:r>
+        <w:rPr>
+          <w:rFonts w:ascii="Linux Libertine O" w:hAnsi="Linux Libertine O" w:cs="Linux Libertine O"/>
+          <w:color w:val="7F7F7F" w:themeColor="text1" w:themeTint="80"/>
+          <w:sz w:val="22"/>
+          <w:szCs w:val="22"/>
+        </w:rPr>
+        <w:t>adj</w:t>
+      </w:r>
+      <w:proofErr w:type="spellEnd"/>
+      <w:r>
+        <w:rPr>
+          <w:rFonts w:ascii="Linux Libertine O" w:hAnsi="Linux Libertine O" w:cs="Linux Libertine O"/>
+          <w:color w:val="7F7F7F" w:themeColor="text1" w:themeTint="80"/>
+          <w:sz w:val="22"/>
+          <w:szCs w:val="22"/>
+        </w:rPr>
+        <w:t xml:space="preserve">-noun combinations are cognitively speaking more rigid units (entrenched) than non-lexicalised ones, the NAC construction is closer to their status (the status of </w:t>
+      </w:r>
+      <w:proofErr w:type="spellStart"/>
+      <w:r>
+        <w:rPr>
+          <w:rFonts w:ascii="Linux Libertine O" w:hAnsi="Linux Libertine O" w:cs="Linux Libertine O"/>
+          <w:color w:val="7F7F7F" w:themeColor="text1" w:themeTint="80"/>
+          <w:sz w:val="22"/>
+          <w:szCs w:val="22"/>
+        </w:rPr>
+        <w:t>saure</w:t>
+      </w:r>
+      <w:proofErr w:type="spellEnd"/>
+      <w:r>
+        <w:rPr>
+          <w:rFonts w:ascii="Linux Libertine O" w:hAnsi="Linux Libertine O" w:cs="Linux Libertine O"/>
+          <w:color w:val="7F7F7F" w:themeColor="text1" w:themeTint="80"/>
+          <w:sz w:val="22"/>
+          <w:szCs w:val="22"/>
+        </w:rPr>
+        <w:t xml:space="preserve"> </w:t>
+      </w:r>
+      <w:proofErr w:type="spellStart"/>
+      <w:r>
+        <w:rPr>
+          <w:rFonts w:ascii="Linux Libertine O" w:hAnsi="Linux Libertine O" w:cs="Linux Libertine O"/>
+          <w:color w:val="7F7F7F" w:themeColor="text1" w:themeTint="80"/>
+          <w:sz w:val="22"/>
+          <w:szCs w:val="22"/>
+        </w:rPr>
+        <w:t>Gurken</w:t>
+      </w:r>
+      <w:proofErr w:type="spellEnd"/>
+      <w:r>
+        <w:rPr>
+          <w:rFonts w:ascii="Linux Libertine O" w:hAnsi="Linux Libertine O" w:cs="Linux Libertine O"/>
+          <w:color w:val="7F7F7F" w:themeColor="text1" w:themeTint="80"/>
+          <w:sz w:val="22"/>
+          <w:szCs w:val="22"/>
+        </w:rPr>
+        <w:t xml:space="preserve"> / </w:t>
+      </w:r>
+      <w:proofErr w:type="spellStart"/>
+      <w:r>
+        <w:rPr>
+          <w:rFonts w:ascii="Linux Libertine O" w:hAnsi="Linux Libertine O" w:cs="Linux Libertine O"/>
+          <w:color w:val="7F7F7F" w:themeColor="text1" w:themeTint="80"/>
+          <w:sz w:val="22"/>
+          <w:szCs w:val="22"/>
+        </w:rPr>
+        <w:t>weiße</w:t>
+      </w:r>
+      <w:proofErr w:type="spellEnd"/>
+      <w:r>
+        <w:rPr>
+          <w:rFonts w:ascii="Linux Libertine O" w:hAnsi="Linux Libertine O" w:cs="Linux Libertine O"/>
+          <w:color w:val="7F7F7F" w:themeColor="text1" w:themeTint="80"/>
+          <w:sz w:val="22"/>
+          <w:szCs w:val="22"/>
+        </w:rPr>
+        <w:t xml:space="preserve"> </w:t>
+      </w:r>
+      <w:proofErr w:type="spellStart"/>
+      <w:r>
+        <w:rPr>
+          <w:rFonts w:ascii="Linux Libertine O" w:hAnsi="Linux Libertine O" w:cs="Linux Libertine O"/>
+          <w:color w:val="7F7F7F" w:themeColor="text1" w:themeTint="80"/>
+          <w:sz w:val="22"/>
+          <w:szCs w:val="22"/>
+        </w:rPr>
+        <w:t>Bohnen</w:t>
+      </w:r>
+      <w:proofErr w:type="spellEnd"/>
+      <w:r>
+        <w:rPr>
+          <w:rFonts w:ascii="Linux Libertine O" w:hAnsi="Linux Libertine O" w:cs="Linux Libertine O"/>
+          <w:color w:val="7F7F7F" w:themeColor="text1" w:themeTint="80"/>
+          <w:sz w:val="22"/>
+          <w:szCs w:val="22"/>
+        </w:rPr>
+        <w:t xml:space="preserve"> being close to the one of genuine compounds such as </w:t>
+      </w:r>
+      <w:proofErr w:type="spellStart"/>
+      <w:r>
+        <w:rPr>
+          <w:rFonts w:ascii="Linux Libertine O" w:hAnsi="Linux Libertine O" w:cs="Linux Libertine O"/>
+          <w:color w:val="7F7F7F" w:themeColor="text1" w:themeTint="80"/>
+          <w:sz w:val="22"/>
+          <w:szCs w:val="22"/>
+        </w:rPr>
+        <w:t>Rotwein</w:t>
+      </w:r>
+      <w:proofErr w:type="spellEnd"/>
+      <w:r>
+        <w:rPr>
+          <w:rFonts w:ascii="Linux Libertine O" w:hAnsi="Linux Libertine O" w:cs="Linux Libertine O"/>
+          <w:color w:val="7F7F7F" w:themeColor="text1" w:themeTint="80"/>
+          <w:sz w:val="22"/>
+          <w:szCs w:val="22"/>
+        </w:rPr>
+        <w:t xml:space="preserve">, </w:t>
+      </w:r>
+      <w:proofErr w:type="spellStart"/>
+      <w:r>
+        <w:rPr>
+          <w:rFonts w:ascii="Linux Libertine O" w:hAnsi="Linux Libertine O" w:cs="Linux Libertine O"/>
+          <w:color w:val="7F7F7F" w:themeColor="text1" w:themeTint="80"/>
+          <w:sz w:val="22"/>
+          <w:szCs w:val="22"/>
+        </w:rPr>
+        <w:t>Weißwein</w:t>
+      </w:r>
+      <w:proofErr w:type="spellEnd"/>
+      <w:r>
+        <w:rPr>
+          <w:rFonts w:ascii="Linux Libertine O" w:hAnsi="Linux Libertine O" w:cs="Linux Libertine O"/>
+          <w:color w:val="7F7F7F" w:themeColor="text1" w:themeTint="80"/>
+          <w:sz w:val="22"/>
+          <w:szCs w:val="22"/>
+        </w:rPr>
+        <w:t>) and hence preferred. When placed in the PGC, these items are not quite interpreted in terms of their entrenched lexicalised meaning.  Hence, this observation supports the overall argument made by the author and also provides elements for a description of the schematic meaning of these constructions (see comment 3 below).</w:t>
       </w:r>
     </w:p>
     <w:p>
@@ -14693,7 +17289,47 @@
           <w:sz w:val="22"/>
           <w:szCs w:val="22"/>
         </w:rPr>
-        <w:t>The author includes one sociolinguistic factor in his/her analysis, i.e. register. It seems to me that another sociolinguistic factor, i.e. regional variation, would need to be considered or at least mentioned. This would add to the usage-based commitment of the study. I am unaware of corpus data on this issue, but I do have the impression that the preference for one of the alternatives (NACadj / PGCadj) differs from region to region in addition to a high-low register profile.</w:t>
+        <w:t>The author includes one sociolinguistic factor in his/her analysis, i.e. register. It seems to me that another sociolinguistic factor, i.e. regional variation, would need to be considered or at least mentioned. This would add to the usage-based commitment of the study. I am unaware of corpus data on this issue, but I do have the impression that the preference for one of the alternatives (</w:t>
+      </w:r>
+      <w:proofErr w:type="spellStart"/>
+      <w:r>
+        <w:rPr>
+          <w:rFonts w:ascii="Linux Libertine O" w:hAnsi="Linux Libertine O" w:cs="Linux Libertine O"/>
+          <w:color w:val="7F7F7F" w:themeColor="text1" w:themeTint="80"/>
+          <w:sz w:val="22"/>
+          <w:szCs w:val="22"/>
+        </w:rPr>
+        <w:t>NACadj</w:t>
+      </w:r>
+      <w:proofErr w:type="spellEnd"/>
+      <w:r>
+        <w:rPr>
+          <w:rFonts w:ascii="Linux Libertine O" w:hAnsi="Linux Libertine O" w:cs="Linux Libertine O"/>
+          <w:color w:val="7F7F7F" w:themeColor="text1" w:themeTint="80"/>
+          <w:sz w:val="22"/>
+          <w:szCs w:val="22"/>
+        </w:rPr>
+        <w:t xml:space="preserve"> / </w:t>
+      </w:r>
+      <w:proofErr w:type="spellStart"/>
+      <w:r>
+        <w:rPr>
+          <w:rFonts w:ascii="Linux Libertine O" w:hAnsi="Linux Libertine O" w:cs="Linux Libertine O"/>
+          <w:color w:val="7F7F7F" w:themeColor="text1" w:themeTint="80"/>
+          <w:sz w:val="22"/>
+          <w:szCs w:val="22"/>
+        </w:rPr>
+        <w:t>PGCadj</w:t>
+      </w:r>
+      <w:proofErr w:type="spellEnd"/>
+      <w:r>
+        <w:rPr>
+          <w:rFonts w:ascii="Linux Libertine O" w:hAnsi="Linux Libertine O" w:cs="Linux Libertine O"/>
+          <w:color w:val="7F7F7F" w:themeColor="text1" w:themeTint="80"/>
+          <w:sz w:val="22"/>
+          <w:szCs w:val="22"/>
+        </w:rPr>
+        <w:t>) differs from region to region in addition to a high-low register profile.</w:t>
       </w:r>
     </w:p>
     <w:p>
@@ -15015,7 +17651,27 @@
           <w:sz w:val="22"/>
           <w:szCs w:val="22"/>
         </w:rPr>
-        <w:t>The author gives the following characterisation of the syntactic conditions in NACbare:  ”If the kind noun is bare – i.e., if it comes neither with a determiner nor a modifying adjective – it has to agree in case with the measure noun” (p.4 line 27). I hesitate to agree with this characterisation. Instantiations of this construction with verbs requiring Dative or Genitive suggest that it is not a “typical” narrow apposition with case identity:</w:t>
+        <w:t xml:space="preserve">The author gives the following characterisation of the syntactic conditions in </w:t>
+      </w:r>
+      <w:proofErr w:type="spellStart"/>
+      <w:r>
+        <w:rPr>
+          <w:rFonts w:ascii="Linux Libertine O" w:hAnsi="Linux Libertine O" w:cs="Linux Libertine O"/>
+          <w:color w:val="7F7F7F" w:themeColor="text1" w:themeTint="80"/>
+          <w:sz w:val="22"/>
+          <w:szCs w:val="22"/>
+        </w:rPr>
+        <w:t>NACbare</w:t>
+      </w:r>
+      <w:proofErr w:type="spellEnd"/>
+      <w:r>
+        <w:rPr>
+          <w:rFonts w:ascii="Linux Libertine O" w:hAnsi="Linux Libertine O" w:cs="Linux Libertine O"/>
+          <w:color w:val="7F7F7F" w:themeColor="text1" w:themeTint="80"/>
+          <w:sz w:val="22"/>
+          <w:szCs w:val="22"/>
+        </w:rPr>
+        <w:t>:  ”If the kind noun is bare – i.e., if it comes neither with a determiner nor a modifying adjective – it has to agree in case with the measure noun” (p.4 line 27). I hesitate to agree with this characterisation. Instantiations of this construction with verbs requiring Dative or Genitive suggest that it is not a “typical” narrow apposition with case identity:</w:t>
       </w:r>
     </w:p>
     <w:p>
@@ -15479,7 +18135,67 @@
           <w:sz w:val="22"/>
           <w:szCs w:val="22"/>
         </w:rPr>
-        <w:t>I.e., I fail to see strict case identity in this construction. If one extends the “quirky” constraint on the Genitive (see above) to the Dative in order to accommodate the case-identity claim or adds further constraints (e.g. phonological ones or constraints linked to grammatical gender), the entire notion of case identity is somewhat void. Eisenberg (1989: 258) argues instead that the historical case forms (being barely distinct or not distinct at all) were reanalysed as a Nominative (or alternatively, the kind noun in this construction is regarded as caseless/uninflected). The interpretation in terms of a Nominative can also be found in other grammars (e.g. Jung  1982: §253). Zifunun, Hoffmann &amp; Strecker (Vol. 3, 1997: 1980) prefer the “uninflected nomen-invarians” analysis. I am not saying that e.g. the Nominative interpretation is correct (I think it is problematic); however, as noted above, I fail to see strong case identity.</w:t>
+        <w:t xml:space="preserve">I.e., I fail to see strict case identity in this construction. If one extends the “quirky” constraint on the Genitive (see above) to the Dative in order to accommodate the case-identity claim or adds further constraints (e.g. phonological ones or constraints linked to grammatical gender), the entire notion of case identity is somewhat void. Eisenberg (1989: 258) argues instead that the historical case forms (being barely distinct or not distinct at all) were reanalysed as a Nominative (or alternatively, the kind noun in this construction is regarded as caseless/uninflected). The interpretation in terms of a Nominative can also be found in other grammars (e.g. Jung  1982: §253). </w:t>
+      </w:r>
+      <w:proofErr w:type="spellStart"/>
+      <w:r>
+        <w:rPr>
+          <w:rFonts w:ascii="Linux Libertine O" w:hAnsi="Linux Libertine O" w:cs="Linux Libertine O"/>
+          <w:color w:val="7F7F7F" w:themeColor="text1" w:themeTint="80"/>
+          <w:sz w:val="22"/>
+          <w:szCs w:val="22"/>
+        </w:rPr>
+        <w:t>Zifunun</w:t>
+      </w:r>
+      <w:proofErr w:type="spellEnd"/>
+      <w:r>
+        <w:rPr>
+          <w:rFonts w:ascii="Linux Libertine O" w:hAnsi="Linux Libertine O" w:cs="Linux Libertine O"/>
+          <w:color w:val="7F7F7F" w:themeColor="text1" w:themeTint="80"/>
+          <w:sz w:val="22"/>
+          <w:szCs w:val="22"/>
+        </w:rPr>
+        <w:t xml:space="preserve">, Hoffmann &amp; </w:t>
+      </w:r>
+      <w:proofErr w:type="spellStart"/>
+      <w:r>
+        <w:rPr>
+          <w:rFonts w:ascii="Linux Libertine O" w:hAnsi="Linux Libertine O" w:cs="Linux Libertine O"/>
+          <w:color w:val="7F7F7F" w:themeColor="text1" w:themeTint="80"/>
+          <w:sz w:val="22"/>
+          <w:szCs w:val="22"/>
+        </w:rPr>
+        <w:t>Strecker</w:t>
+      </w:r>
+      <w:proofErr w:type="spellEnd"/>
+      <w:r>
+        <w:rPr>
+          <w:rFonts w:ascii="Linux Libertine O" w:hAnsi="Linux Libertine O" w:cs="Linux Libertine O"/>
+          <w:color w:val="7F7F7F" w:themeColor="text1" w:themeTint="80"/>
+          <w:sz w:val="22"/>
+          <w:szCs w:val="22"/>
+        </w:rPr>
+        <w:t xml:space="preserve"> (Vol. 3, 1997: 1980) prefer the “uninflected </w:t>
+      </w:r>
+      <w:proofErr w:type="spellStart"/>
+      <w:r>
+        <w:rPr>
+          <w:rFonts w:ascii="Linux Libertine O" w:hAnsi="Linux Libertine O" w:cs="Linux Libertine O"/>
+          <w:color w:val="7F7F7F" w:themeColor="text1" w:themeTint="80"/>
+          <w:sz w:val="22"/>
+          <w:szCs w:val="22"/>
+        </w:rPr>
+        <w:t>nomen-invarians</w:t>
+      </w:r>
+      <w:proofErr w:type="spellEnd"/>
+      <w:r>
+        <w:rPr>
+          <w:rFonts w:ascii="Linux Libertine O" w:hAnsi="Linux Libertine O" w:cs="Linux Libertine O"/>
+          <w:color w:val="7F7F7F" w:themeColor="text1" w:themeTint="80"/>
+          <w:sz w:val="22"/>
+          <w:szCs w:val="22"/>
+        </w:rPr>
+        <w:t>” analysis. I am not saying that e.g. the Nominative interpretation is correct (I think it is problematic); however, as noted above, I fail to see strong case identity.</w:t>
       </w:r>
     </w:p>
     <w:p>
@@ -15540,7 +18256,27 @@
           <w:sz w:val="22"/>
           <w:szCs w:val="22"/>
         </w:rPr>
-        <w:t>In the NACadj (4a/b), however, there is a rather strong tendency to case identity indeed.</w:t>
+        <w:t xml:space="preserve">In the </w:t>
+      </w:r>
+      <w:proofErr w:type="spellStart"/>
+      <w:r>
+        <w:rPr>
+          <w:rFonts w:ascii="Linux Libertine O" w:hAnsi="Linux Libertine O" w:cs="Linux Libertine O"/>
+          <w:color w:val="7F7F7F" w:themeColor="text1" w:themeTint="80"/>
+          <w:sz w:val="22"/>
+          <w:szCs w:val="22"/>
+        </w:rPr>
+        <w:t>NACadj</w:t>
+      </w:r>
+      <w:proofErr w:type="spellEnd"/>
+      <w:r>
+        <w:rPr>
+          <w:rFonts w:ascii="Linux Libertine O" w:hAnsi="Linux Libertine O" w:cs="Linux Libertine O"/>
+          <w:color w:val="7F7F7F" w:themeColor="text1" w:themeTint="80"/>
+          <w:sz w:val="22"/>
+          <w:szCs w:val="22"/>
+        </w:rPr>
+        <w:t xml:space="preserve"> (4a/b), however, there is a rather strong tendency to case identity indeed.</w:t>
       </w:r>
     </w:p>
     <w:p>
@@ -15726,14 +18462,165 @@
           <w:szCs w:val="22"/>
         </w:rPr>
       </w:pPr>
-      <w:r>
-        <w:rPr>
-          <w:rFonts w:ascii="Linux Libertine O" w:hAnsi="Linux Libertine O" w:cs="Linux Libertine O"/>
-          <w:color w:val="7F7F7F" w:themeColor="text1" w:themeTint="80"/>
-          <w:sz w:val="22"/>
-          <w:szCs w:val="22"/>
-        </w:rPr>
-        <w:t>Zifunun, Hoffmann &amp; Strecker (Vol. 3, 1997: 1981) also assume case identity here. Eisenberg (1989: 259f.) takes a similar stance; however, he also points to some more or less acceptable alternatives and argues that the grammatical status of the kind noun (case identity?, Nominative?, Accusative?) is not fixed/clear in contemporary German. I agree that he (partly) overstates this point (esp. for the Nominative). However, I think that the case of NACadj with highly lexicalised adj-noun combinations in the kind-noun component (cf. comment 1) is again interesting in this respect. All of the options in (5) are acceptable to me (and also to other native speakers of German that I consulted) and get a fair amount of hits in a quick unsystematic google search (perhaps mit einer Tasse schwarzer Tee (NOM) is also acceptable to some speakers; it is not quite attested by a google search):</w:t>
+      <w:proofErr w:type="spellStart"/>
+      <w:r>
+        <w:rPr>
+          <w:rFonts w:ascii="Linux Libertine O" w:hAnsi="Linux Libertine O" w:cs="Linux Libertine O"/>
+          <w:color w:val="7F7F7F" w:themeColor="text1" w:themeTint="80"/>
+          <w:sz w:val="22"/>
+          <w:szCs w:val="22"/>
+        </w:rPr>
+        <w:t>Zifunun</w:t>
+      </w:r>
+      <w:proofErr w:type="spellEnd"/>
+      <w:r>
+        <w:rPr>
+          <w:rFonts w:ascii="Linux Libertine O" w:hAnsi="Linux Libertine O" w:cs="Linux Libertine O"/>
+          <w:color w:val="7F7F7F" w:themeColor="text1" w:themeTint="80"/>
+          <w:sz w:val="22"/>
+          <w:szCs w:val="22"/>
+        </w:rPr>
+        <w:t xml:space="preserve">, Hoffmann &amp; </w:t>
+      </w:r>
+      <w:proofErr w:type="spellStart"/>
+      <w:r>
+        <w:rPr>
+          <w:rFonts w:ascii="Linux Libertine O" w:hAnsi="Linux Libertine O" w:cs="Linux Libertine O"/>
+          <w:color w:val="7F7F7F" w:themeColor="text1" w:themeTint="80"/>
+          <w:sz w:val="22"/>
+          <w:szCs w:val="22"/>
+        </w:rPr>
+        <w:t>Strecker</w:t>
+      </w:r>
+      <w:proofErr w:type="spellEnd"/>
+      <w:r>
+        <w:rPr>
+          <w:rFonts w:ascii="Linux Libertine O" w:hAnsi="Linux Libertine O" w:cs="Linux Libertine O"/>
+          <w:color w:val="7F7F7F" w:themeColor="text1" w:themeTint="80"/>
+          <w:sz w:val="22"/>
+          <w:szCs w:val="22"/>
+        </w:rPr>
+        <w:t xml:space="preserve"> (Vol. 3, 1997: 1981) also assume case identity here. Eisenberg (1989: 259f.) takes a similar stance; however, he also points to some more or less acceptable alternatives and argues that the grammatical status of the kind noun (case identity?, Nominative?, Accusative?) is not fixed/clear in contemporary German. I agree that he (partly) overstates this point (esp. for the Nominative). However, I think that the case of </w:t>
+      </w:r>
+      <w:proofErr w:type="spellStart"/>
+      <w:r>
+        <w:rPr>
+          <w:rFonts w:ascii="Linux Libertine O" w:hAnsi="Linux Libertine O" w:cs="Linux Libertine O"/>
+          <w:color w:val="7F7F7F" w:themeColor="text1" w:themeTint="80"/>
+          <w:sz w:val="22"/>
+          <w:szCs w:val="22"/>
+        </w:rPr>
+        <w:t>NACadj</w:t>
+      </w:r>
+      <w:proofErr w:type="spellEnd"/>
+      <w:r>
+        <w:rPr>
+          <w:rFonts w:ascii="Linux Libertine O" w:hAnsi="Linux Libertine O" w:cs="Linux Libertine O"/>
+          <w:color w:val="7F7F7F" w:themeColor="text1" w:themeTint="80"/>
+          <w:sz w:val="22"/>
+          <w:szCs w:val="22"/>
+        </w:rPr>
+        <w:t xml:space="preserve"> with highly lexicalised </w:t>
+      </w:r>
+      <w:proofErr w:type="spellStart"/>
+      <w:r>
+        <w:rPr>
+          <w:rFonts w:ascii="Linux Libertine O" w:hAnsi="Linux Libertine O" w:cs="Linux Libertine O"/>
+          <w:color w:val="7F7F7F" w:themeColor="text1" w:themeTint="80"/>
+          <w:sz w:val="22"/>
+          <w:szCs w:val="22"/>
+        </w:rPr>
+        <w:t>adj</w:t>
+      </w:r>
+      <w:proofErr w:type="spellEnd"/>
+      <w:r>
+        <w:rPr>
+          <w:rFonts w:ascii="Linux Libertine O" w:hAnsi="Linux Libertine O" w:cs="Linux Libertine O"/>
+          <w:color w:val="7F7F7F" w:themeColor="text1" w:themeTint="80"/>
+          <w:sz w:val="22"/>
+          <w:szCs w:val="22"/>
+        </w:rPr>
+        <w:t xml:space="preserve">-noun combinations in the kind-noun component (cf. comment 1) is again interesting in this respect. All of the options in (5) are acceptable to me (and also to other native speakers of German that I consulted) and get a fair amount of hits in a quick unsystematic google search (perhaps </w:t>
+      </w:r>
+      <w:proofErr w:type="spellStart"/>
+      <w:r>
+        <w:rPr>
+          <w:rFonts w:ascii="Linux Libertine O" w:hAnsi="Linux Libertine O" w:cs="Linux Libertine O"/>
+          <w:color w:val="7F7F7F" w:themeColor="text1" w:themeTint="80"/>
+          <w:sz w:val="22"/>
+          <w:szCs w:val="22"/>
+        </w:rPr>
+        <w:t>mit</w:t>
+      </w:r>
+      <w:proofErr w:type="spellEnd"/>
+      <w:r>
+        <w:rPr>
+          <w:rFonts w:ascii="Linux Libertine O" w:hAnsi="Linux Libertine O" w:cs="Linux Libertine O"/>
+          <w:color w:val="7F7F7F" w:themeColor="text1" w:themeTint="80"/>
+          <w:sz w:val="22"/>
+          <w:szCs w:val="22"/>
+        </w:rPr>
+        <w:t xml:space="preserve"> </w:t>
+      </w:r>
+      <w:proofErr w:type="spellStart"/>
+      <w:r>
+        <w:rPr>
+          <w:rFonts w:ascii="Linux Libertine O" w:hAnsi="Linux Libertine O" w:cs="Linux Libertine O"/>
+          <w:color w:val="7F7F7F" w:themeColor="text1" w:themeTint="80"/>
+          <w:sz w:val="22"/>
+          <w:szCs w:val="22"/>
+        </w:rPr>
+        <w:t>einer</w:t>
+      </w:r>
+      <w:proofErr w:type="spellEnd"/>
+      <w:r>
+        <w:rPr>
+          <w:rFonts w:ascii="Linux Libertine O" w:hAnsi="Linux Libertine O" w:cs="Linux Libertine O"/>
+          <w:color w:val="7F7F7F" w:themeColor="text1" w:themeTint="80"/>
+          <w:sz w:val="22"/>
+          <w:szCs w:val="22"/>
+        </w:rPr>
+        <w:t xml:space="preserve"> </w:t>
+      </w:r>
+      <w:proofErr w:type="spellStart"/>
+      <w:r>
+        <w:rPr>
+          <w:rFonts w:ascii="Linux Libertine O" w:hAnsi="Linux Libertine O" w:cs="Linux Libertine O"/>
+          <w:color w:val="7F7F7F" w:themeColor="text1" w:themeTint="80"/>
+          <w:sz w:val="22"/>
+          <w:szCs w:val="22"/>
+        </w:rPr>
+        <w:t>Tasse</w:t>
+      </w:r>
+      <w:proofErr w:type="spellEnd"/>
+      <w:r>
+        <w:rPr>
+          <w:rFonts w:ascii="Linux Libertine O" w:hAnsi="Linux Libertine O" w:cs="Linux Libertine O"/>
+          <w:color w:val="7F7F7F" w:themeColor="text1" w:themeTint="80"/>
+          <w:sz w:val="22"/>
+          <w:szCs w:val="22"/>
+        </w:rPr>
+        <w:t xml:space="preserve"> </w:t>
+      </w:r>
+      <w:proofErr w:type="spellStart"/>
+      <w:r>
+        <w:rPr>
+          <w:rFonts w:ascii="Linux Libertine O" w:hAnsi="Linux Libertine O" w:cs="Linux Libertine O"/>
+          <w:color w:val="7F7F7F" w:themeColor="text1" w:themeTint="80"/>
+          <w:sz w:val="22"/>
+          <w:szCs w:val="22"/>
+        </w:rPr>
+        <w:t>schwarzer</w:t>
+      </w:r>
+      <w:proofErr w:type="spellEnd"/>
+      <w:r>
+        <w:rPr>
+          <w:rFonts w:ascii="Linux Libertine O" w:hAnsi="Linux Libertine O" w:cs="Linux Libertine O"/>
+          <w:color w:val="7F7F7F" w:themeColor="text1" w:themeTint="80"/>
+          <w:sz w:val="22"/>
+          <w:szCs w:val="22"/>
+        </w:rPr>
+        <w:t xml:space="preserve"> Tee (NOM) is also acceptable to some speakers; it is not quite attested by a google search):</w:t>
       </w:r>
     </w:p>
     <w:p>
@@ -15903,8 +18790,64 @@
           <w:lang w:val="de-DE"/>
         </w:rPr>
         <w:tab/>
-        <w:t>c. mit einer Tasse schwarzen Tees (GEN, PGC); very few tokens</w:t>
-      </w:r>
+        <w:t xml:space="preserve">c. mit einer Tasse schwarzen Tees (GEN, PGC); </w:t>
+      </w:r>
+      <w:proofErr w:type="spellStart"/>
+      <w:r>
+        <w:rPr>
+          <w:rFonts w:ascii="Linux Libertine O" w:hAnsi="Linux Libertine O" w:cs="Linux Libertine O"/>
+          <w:color w:val="7F7F7F" w:themeColor="text1" w:themeTint="80"/>
+          <w:sz w:val="22"/>
+          <w:szCs w:val="22"/>
+          <w:lang w:val="de-DE"/>
+        </w:rPr>
+        <w:t>very</w:t>
+      </w:r>
+      <w:proofErr w:type="spellEnd"/>
+      <w:r>
+        <w:rPr>
+          <w:rFonts w:ascii="Linux Libertine O" w:hAnsi="Linux Libertine O" w:cs="Linux Libertine O"/>
+          <w:color w:val="7F7F7F" w:themeColor="text1" w:themeTint="80"/>
+          <w:sz w:val="22"/>
+          <w:szCs w:val="22"/>
+          <w:lang w:val="de-DE"/>
+        </w:rPr>
+        <w:t xml:space="preserve"> </w:t>
+      </w:r>
+      <w:proofErr w:type="spellStart"/>
+      <w:r>
+        <w:rPr>
+          <w:rFonts w:ascii="Linux Libertine O" w:hAnsi="Linux Libertine O" w:cs="Linux Libertine O"/>
+          <w:color w:val="7F7F7F" w:themeColor="text1" w:themeTint="80"/>
+          <w:sz w:val="22"/>
+          <w:szCs w:val="22"/>
+          <w:lang w:val="de-DE"/>
+        </w:rPr>
+        <w:t>few</w:t>
+      </w:r>
+      <w:proofErr w:type="spellEnd"/>
+      <w:r>
+        <w:rPr>
+          <w:rFonts w:ascii="Linux Libertine O" w:hAnsi="Linux Libertine O" w:cs="Linux Libertine O"/>
+          <w:color w:val="7F7F7F" w:themeColor="text1" w:themeTint="80"/>
+          <w:sz w:val="22"/>
+          <w:szCs w:val="22"/>
+          <w:lang w:val="de-DE"/>
+        </w:rPr>
+        <w:t xml:space="preserve"> </w:t>
+      </w:r>
+      <w:proofErr w:type="spellStart"/>
+      <w:r>
+        <w:rPr>
+          <w:rFonts w:ascii="Linux Libertine O" w:hAnsi="Linux Libertine O" w:cs="Linux Libertine O"/>
+          <w:color w:val="7F7F7F" w:themeColor="text1" w:themeTint="80"/>
+          <w:sz w:val="22"/>
+          <w:szCs w:val="22"/>
+          <w:lang w:val="de-DE"/>
+        </w:rPr>
+        <w:t>tokens</w:t>
+      </w:r>
+      <w:proofErr w:type="spellEnd"/>
     </w:p>
     <w:p>
       <w:pPr>
@@ -15965,7 +18908,87 @@
           <w:sz w:val="22"/>
           <w:szCs w:val="22"/>
         </w:rPr>
-        <w:t xml:space="preserve">This is not meant to add confusion to the picture. Rather, it is the behaviour one would expect if the strict case-identity criterion for NACbare is given up (see above). Strongly lexicalised adj-noun combinations in the kind-noun component hesitate between a pattern closer to the NACbare prototype (weak case identity) and NACadj (rather strong case identity). </w:t>
+        <w:t xml:space="preserve">This is not meant to add confusion to the picture. Rather, it is the behaviour one would expect if the strict case-identity criterion for </w:t>
+      </w:r>
+      <w:proofErr w:type="spellStart"/>
+      <w:r>
+        <w:rPr>
+          <w:rFonts w:ascii="Linux Libertine O" w:hAnsi="Linux Libertine O" w:cs="Linux Libertine O"/>
+          <w:color w:val="7F7F7F" w:themeColor="text1" w:themeTint="80"/>
+          <w:sz w:val="22"/>
+          <w:szCs w:val="22"/>
+        </w:rPr>
+        <w:t>NACbare</w:t>
+      </w:r>
+      <w:proofErr w:type="spellEnd"/>
+      <w:r>
+        <w:rPr>
+          <w:rFonts w:ascii="Linux Libertine O" w:hAnsi="Linux Libertine O" w:cs="Linux Libertine O"/>
+          <w:color w:val="7F7F7F" w:themeColor="text1" w:themeTint="80"/>
+          <w:sz w:val="22"/>
+          <w:szCs w:val="22"/>
+        </w:rPr>
+        <w:t xml:space="preserve"> is given up (see above). Strongly lexicalised </w:t>
+      </w:r>
+      <w:proofErr w:type="spellStart"/>
+      <w:r>
+        <w:rPr>
+          <w:rFonts w:ascii="Linux Libertine O" w:hAnsi="Linux Libertine O" w:cs="Linux Libertine O"/>
+          <w:color w:val="7F7F7F" w:themeColor="text1" w:themeTint="80"/>
+          <w:sz w:val="22"/>
+          <w:szCs w:val="22"/>
+        </w:rPr>
+        <w:t>adj</w:t>
+      </w:r>
+      <w:proofErr w:type="spellEnd"/>
+      <w:r>
+        <w:rPr>
+          <w:rFonts w:ascii="Linux Libertine O" w:hAnsi="Linux Libertine O" w:cs="Linux Libertine O"/>
+          <w:color w:val="7F7F7F" w:themeColor="text1" w:themeTint="80"/>
+          <w:sz w:val="22"/>
+          <w:szCs w:val="22"/>
+        </w:rPr>
+        <w:t xml:space="preserve">-noun combinations in the kind-noun component hesitate between a pattern closer to the </w:t>
+      </w:r>
+      <w:proofErr w:type="spellStart"/>
+      <w:r>
+        <w:rPr>
+          <w:rFonts w:ascii="Linux Libertine O" w:hAnsi="Linux Libertine O" w:cs="Linux Libertine O"/>
+          <w:color w:val="7F7F7F" w:themeColor="text1" w:themeTint="80"/>
+          <w:sz w:val="22"/>
+          <w:szCs w:val="22"/>
+        </w:rPr>
+        <w:t>NACbare</w:t>
+      </w:r>
+      <w:proofErr w:type="spellEnd"/>
+      <w:r>
+        <w:rPr>
+          <w:rFonts w:ascii="Linux Libertine O" w:hAnsi="Linux Libertine O" w:cs="Linux Libertine O"/>
+          <w:color w:val="7F7F7F" w:themeColor="text1" w:themeTint="80"/>
+          <w:sz w:val="22"/>
+          <w:szCs w:val="22"/>
+        </w:rPr>
+        <w:t xml:space="preserve"> prototype (weak case identity) and </w:t>
+      </w:r>
+      <w:proofErr w:type="spellStart"/>
+      <w:r>
+        <w:rPr>
+          <w:rFonts w:ascii="Linux Libertine O" w:hAnsi="Linux Libertine O" w:cs="Linux Libertine O"/>
+          <w:color w:val="7F7F7F" w:themeColor="text1" w:themeTint="80"/>
+          <w:sz w:val="22"/>
+          <w:szCs w:val="22"/>
+        </w:rPr>
+        <w:t>NACadj</w:t>
+      </w:r>
+      <w:proofErr w:type="spellEnd"/>
+      <w:r>
+        <w:rPr>
+          <w:rFonts w:ascii="Linux Libertine O" w:hAnsi="Linux Libertine O" w:cs="Linux Libertine O"/>
+          <w:color w:val="7F7F7F" w:themeColor="text1" w:themeTint="80"/>
+          <w:sz w:val="22"/>
+          <w:szCs w:val="22"/>
+        </w:rPr>
+        <w:t xml:space="preserve"> (rather strong case identity). </w:t>
       </w:r>
     </w:p>
     <w:p>
@@ -16026,7 +19049,87 @@
           <w:sz w:val="22"/>
           <w:szCs w:val="22"/>
         </w:rPr>
-        <w:t xml:space="preserve">In sum, I see no need for the author to insist on the case-identity criterion for NACbare, neither in the light of the data nor in the light of his/her modelling. It is clearly compatible with his/her argument to assume that NACadj is linked to the NACbare prototype and largely preserves/requires original case identity, while case identity in turn has been (largely) given up in NACbare (if it ever had been strong in the first place). This, however, would need to be shown diachronically (e.g. in a follow-up study). </w:t>
+        <w:t xml:space="preserve">In sum, I see no need for the author to insist on the case-identity criterion for </w:t>
+      </w:r>
+      <w:proofErr w:type="spellStart"/>
+      <w:r>
+        <w:rPr>
+          <w:rFonts w:ascii="Linux Libertine O" w:hAnsi="Linux Libertine O" w:cs="Linux Libertine O"/>
+          <w:color w:val="7F7F7F" w:themeColor="text1" w:themeTint="80"/>
+          <w:sz w:val="22"/>
+          <w:szCs w:val="22"/>
+        </w:rPr>
+        <w:t>NACbare</w:t>
+      </w:r>
+      <w:proofErr w:type="spellEnd"/>
+      <w:r>
+        <w:rPr>
+          <w:rFonts w:ascii="Linux Libertine O" w:hAnsi="Linux Libertine O" w:cs="Linux Libertine O"/>
+          <w:color w:val="7F7F7F" w:themeColor="text1" w:themeTint="80"/>
+          <w:sz w:val="22"/>
+          <w:szCs w:val="22"/>
+        </w:rPr>
+        <w:t xml:space="preserve">, neither in the light of the data nor in the light of his/her modelling. It is clearly compatible with his/her argument to assume that </w:t>
+      </w:r>
+      <w:proofErr w:type="spellStart"/>
+      <w:r>
+        <w:rPr>
+          <w:rFonts w:ascii="Linux Libertine O" w:hAnsi="Linux Libertine O" w:cs="Linux Libertine O"/>
+          <w:color w:val="7F7F7F" w:themeColor="text1" w:themeTint="80"/>
+          <w:sz w:val="22"/>
+          <w:szCs w:val="22"/>
+        </w:rPr>
+        <w:t>NACadj</w:t>
+      </w:r>
+      <w:proofErr w:type="spellEnd"/>
+      <w:r>
+        <w:rPr>
+          <w:rFonts w:ascii="Linux Libertine O" w:hAnsi="Linux Libertine O" w:cs="Linux Libertine O"/>
+          <w:color w:val="7F7F7F" w:themeColor="text1" w:themeTint="80"/>
+          <w:sz w:val="22"/>
+          <w:szCs w:val="22"/>
+        </w:rPr>
+        <w:t xml:space="preserve"> is linked to the </w:t>
+      </w:r>
+      <w:proofErr w:type="spellStart"/>
+      <w:r>
+        <w:rPr>
+          <w:rFonts w:ascii="Linux Libertine O" w:hAnsi="Linux Libertine O" w:cs="Linux Libertine O"/>
+          <w:color w:val="7F7F7F" w:themeColor="text1" w:themeTint="80"/>
+          <w:sz w:val="22"/>
+          <w:szCs w:val="22"/>
+        </w:rPr>
+        <w:t>NACbare</w:t>
+      </w:r>
+      <w:proofErr w:type="spellEnd"/>
+      <w:r>
+        <w:rPr>
+          <w:rFonts w:ascii="Linux Libertine O" w:hAnsi="Linux Libertine O" w:cs="Linux Libertine O"/>
+          <w:color w:val="7F7F7F" w:themeColor="text1" w:themeTint="80"/>
+          <w:sz w:val="22"/>
+          <w:szCs w:val="22"/>
+        </w:rPr>
+        <w:t xml:space="preserve"> prototype and largely preserves/requires original case identity, while case identity in turn has been (largely) given up in </w:t>
+      </w:r>
+      <w:proofErr w:type="spellStart"/>
+      <w:r>
+        <w:rPr>
+          <w:rFonts w:ascii="Linux Libertine O" w:hAnsi="Linux Libertine O" w:cs="Linux Libertine O"/>
+          <w:color w:val="7F7F7F" w:themeColor="text1" w:themeTint="80"/>
+          <w:sz w:val="22"/>
+          <w:szCs w:val="22"/>
+        </w:rPr>
+        <w:t>NACbare</w:t>
+      </w:r>
+      <w:proofErr w:type="spellEnd"/>
+      <w:r>
+        <w:rPr>
+          <w:rFonts w:ascii="Linux Libertine O" w:hAnsi="Linux Libertine O" w:cs="Linux Libertine O"/>
+          <w:color w:val="7F7F7F" w:themeColor="text1" w:themeTint="80"/>
+          <w:sz w:val="22"/>
+          <w:szCs w:val="22"/>
+        </w:rPr>
+        <w:t xml:space="preserve"> (if it ever had been strong in the first place). This, however, would need to be shown diachronically (e.g. in a follow-up study). </w:t>
       </w:r>
     </w:p>
     <w:p>
@@ -16175,8 +19278,6 @@
         </w:rPr>
         <w:t xml:space="preserve"> because my own intuitions are quite hazy</w:t>
       </w:r>
-      <w:bookmarkStart w:id="0" w:name="_GoBack"/>
-      <w:bookmarkEnd w:id="0"/>
       <w:r>
         <w:rPr>
           <w:rFonts w:ascii="Linux Libertine O" w:hAnsi="Linux Libertine O" w:cs="Linux Libertine O"/>
@@ -16332,6 +19433,7 @@
         </w:rPr>
         <w:t xml:space="preserve">exemplar effects on which I focus, much like the </w:t>
       </w:r>
+      <w:proofErr w:type="spellStart"/>
       <w:r>
         <w:rPr>
           <w:rFonts w:ascii="Linux Libertine O" w:hAnsi="Linux Libertine O" w:cs="Linux Libertine O"/>
@@ -16341,6 +19443,7 @@
         </w:rPr>
         <w:t>Measurecase</w:t>
       </w:r>
+      <w:proofErr w:type="spellEnd"/>
       <w:r>
         <w:rPr>
           <w:rFonts w:ascii="Linux Libertine O" w:hAnsi="Linux Libertine O" w:cs="Linux Libertine O"/>
@@ -16476,7 +19579,87 @@
           <w:sz w:val="22"/>
           <w:szCs w:val="22"/>
         </w:rPr>
-        <w:t>The “meaning” of the two alternating constructions is spelled out by the author (i) relative to the usage profiles of the NACbare and PGCdet prototypes and (ii) in terms of their own usage profiles. Section 2 provides a descriptive account of their formal properties. All of that is convincing (except for the postulated case identity in NACbare; see comment 2 above). What I miss, however, is a fully spelled-out proposal as to a cognitive-linguistic modelling of the distinct schematic meaning(s) of these two constructions beyond their usage patterns. The author states that “subtle” semantic differences exist between them. Can/should this difference be reduced to different usage profiles (favouring factors)? How can these differences be described beyond an account of usage profiles? I.e., eventually, do these constructions have a distinct schematic meaning or can they be captured by their usage profiles alone? The reader expects an account of the schematic meaning of the constructions since the author explicitly favours prototype theory (assuming higher-level schematic meaning) over exemplar-based models (that try to do without such abstractions).</w:t>
+        <w:t>The “meaning” of the two alternating constructions is spelled out by the author (</w:t>
+      </w:r>
+      <w:proofErr w:type="spellStart"/>
+      <w:r>
+        <w:rPr>
+          <w:rFonts w:ascii="Linux Libertine O" w:hAnsi="Linux Libertine O" w:cs="Linux Libertine O"/>
+          <w:color w:val="7F7F7F" w:themeColor="text1" w:themeTint="80"/>
+          <w:sz w:val="22"/>
+          <w:szCs w:val="22"/>
+        </w:rPr>
+        <w:t>i</w:t>
+      </w:r>
+      <w:proofErr w:type="spellEnd"/>
+      <w:r>
+        <w:rPr>
+          <w:rFonts w:ascii="Linux Libertine O" w:hAnsi="Linux Libertine O" w:cs="Linux Libertine O"/>
+          <w:color w:val="7F7F7F" w:themeColor="text1" w:themeTint="80"/>
+          <w:sz w:val="22"/>
+          <w:szCs w:val="22"/>
+        </w:rPr>
+        <w:t xml:space="preserve">) relative to the usage profiles of the </w:t>
+      </w:r>
+      <w:proofErr w:type="spellStart"/>
+      <w:r>
+        <w:rPr>
+          <w:rFonts w:ascii="Linux Libertine O" w:hAnsi="Linux Libertine O" w:cs="Linux Libertine O"/>
+          <w:color w:val="7F7F7F" w:themeColor="text1" w:themeTint="80"/>
+          <w:sz w:val="22"/>
+          <w:szCs w:val="22"/>
+        </w:rPr>
+        <w:t>NACbare</w:t>
+      </w:r>
+      <w:proofErr w:type="spellEnd"/>
+      <w:r>
+        <w:rPr>
+          <w:rFonts w:ascii="Linux Libertine O" w:hAnsi="Linux Libertine O" w:cs="Linux Libertine O"/>
+          <w:color w:val="7F7F7F" w:themeColor="text1" w:themeTint="80"/>
+          <w:sz w:val="22"/>
+          <w:szCs w:val="22"/>
+        </w:rPr>
+        <w:t xml:space="preserve"> and </w:t>
+      </w:r>
+      <w:proofErr w:type="spellStart"/>
+      <w:r>
+        <w:rPr>
+          <w:rFonts w:ascii="Linux Libertine O" w:hAnsi="Linux Libertine O" w:cs="Linux Libertine O"/>
+          <w:color w:val="7F7F7F" w:themeColor="text1" w:themeTint="80"/>
+          <w:sz w:val="22"/>
+          <w:szCs w:val="22"/>
+        </w:rPr>
+        <w:t>PGCdet</w:t>
+      </w:r>
+      <w:proofErr w:type="spellEnd"/>
+      <w:r>
+        <w:rPr>
+          <w:rFonts w:ascii="Linux Libertine O" w:hAnsi="Linux Libertine O" w:cs="Linux Libertine O"/>
+          <w:color w:val="7F7F7F" w:themeColor="text1" w:themeTint="80"/>
+          <w:sz w:val="22"/>
+          <w:szCs w:val="22"/>
+        </w:rPr>
+        <w:t xml:space="preserve"> prototypes and (ii) in terms of their own usage profiles. Section 2 provides a descriptive account of their formal properties. All of that is convincing (except for the postulated case identity in </w:t>
+      </w:r>
+      <w:proofErr w:type="spellStart"/>
+      <w:r>
+        <w:rPr>
+          <w:rFonts w:ascii="Linux Libertine O" w:hAnsi="Linux Libertine O" w:cs="Linux Libertine O"/>
+          <w:color w:val="7F7F7F" w:themeColor="text1" w:themeTint="80"/>
+          <w:sz w:val="22"/>
+          <w:szCs w:val="22"/>
+        </w:rPr>
+        <w:t>NACbare</w:t>
+      </w:r>
+      <w:proofErr w:type="spellEnd"/>
+      <w:r>
+        <w:rPr>
+          <w:rFonts w:ascii="Linux Libertine O" w:hAnsi="Linux Libertine O" w:cs="Linux Libertine O"/>
+          <w:color w:val="7F7F7F" w:themeColor="text1" w:themeTint="80"/>
+          <w:sz w:val="22"/>
+          <w:szCs w:val="22"/>
+        </w:rPr>
+        <w:t>; see comment 2 above). What I miss, however, is a fully spelled-out proposal as to a cognitive-linguistic modelling of the distinct schematic meaning(s) of these two constructions beyond their usage patterns. The author states that “subtle” semantic differences exist between them. Can/should this difference be reduced to different usage profiles (favouring factors)? How can these differences be described beyond an account of usage profiles? I.e., eventually, do these constructions have a distinct schematic meaning or can they be captured by their usage profiles alone? The reader expects an account of the schematic meaning of the constructions since the author explicitly favours prototype theory (assuming higher-level schematic meaning) over exemplar-based models (that try to do without such abstractions).</w:t>
       </w:r>
     </w:p>
     <w:p>
@@ -16511,7 +19694,47 @@
           <w:sz w:val="22"/>
           <w:szCs w:val="22"/>
         </w:rPr>
-        <w:t>The paper contains several potential starting points for such a “positive” modelling of the schematic meaning(s) of these constructions. For instance, the author observes that NAC “forms the more prototypical environment for expressing measurement (as opposed to partitivity)” (page 10, line 36), that PGC encodes a “part-of relation” while NAC is "more closely associated with the quantity-of relation" (p. 10, 11). I suggest that the paper is slightly extended to provide a fully spelled-out CL modelling of these observations, e.g. in terms of different profiling (in the sense of Langacker), i.e. in terms of the relative weight of the components. Eisenberg’s (1989: section 7.3.2) analysis in terms of different dependency relations (yielding different types of appositional relations) could provide further elements of such a modelling. The comments made above on the behaviour of strongly lexicalised adj-noun combinations in the kind-noun component are also worth considering in this context.</w:t>
+        <w:t xml:space="preserve">The paper contains several potential starting points for such a “positive” modelling of the schematic meaning(s) of these constructions. For instance, the author observes that NAC “forms the more prototypical environment for expressing measurement (as opposed to </w:t>
+      </w:r>
+      <w:proofErr w:type="spellStart"/>
+      <w:r>
+        <w:rPr>
+          <w:rFonts w:ascii="Linux Libertine O" w:hAnsi="Linux Libertine O" w:cs="Linux Libertine O"/>
+          <w:color w:val="7F7F7F" w:themeColor="text1" w:themeTint="80"/>
+          <w:sz w:val="22"/>
+          <w:szCs w:val="22"/>
+        </w:rPr>
+        <w:t>partitivity</w:t>
+      </w:r>
+      <w:proofErr w:type="spellEnd"/>
+      <w:r>
+        <w:rPr>
+          <w:rFonts w:ascii="Linux Libertine O" w:hAnsi="Linux Libertine O" w:cs="Linux Libertine O"/>
+          <w:color w:val="7F7F7F" w:themeColor="text1" w:themeTint="80"/>
+          <w:sz w:val="22"/>
+          <w:szCs w:val="22"/>
+        </w:rPr>
+        <w:t xml:space="preserve">)” (page 10, line 36), that PGC encodes a “part-of relation” while NAC is "more closely associated with the quantity-of relation" (p. 10, 11). I suggest that the paper is slightly extended to provide a fully spelled-out CL modelling of these observations, e.g. in terms of different profiling (in the sense of Langacker), i.e. in terms of the relative weight of the components. Eisenberg’s (1989: section 7.3.2) analysis in terms of different dependency relations (yielding different types of appositional relations) could provide further elements of such a modelling. The comments made above on the behaviour of strongly lexicalised </w:t>
+      </w:r>
+      <w:proofErr w:type="spellStart"/>
+      <w:r>
+        <w:rPr>
+          <w:rFonts w:ascii="Linux Libertine O" w:hAnsi="Linux Libertine O" w:cs="Linux Libertine O"/>
+          <w:color w:val="7F7F7F" w:themeColor="text1" w:themeTint="80"/>
+          <w:sz w:val="22"/>
+          <w:szCs w:val="22"/>
+        </w:rPr>
+        <w:t>adj</w:t>
+      </w:r>
+      <w:proofErr w:type="spellEnd"/>
+      <w:r>
+        <w:rPr>
+          <w:rFonts w:ascii="Linux Libertine O" w:hAnsi="Linux Libertine O" w:cs="Linux Libertine O"/>
+          <w:color w:val="7F7F7F" w:themeColor="text1" w:themeTint="80"/>
+          <w:sz w:val="22"/>
+          <w:szCs w:val="22"/>
+        </w:rPr>
+        <w:t>-noun combinations in the kind-noun component are also worth considering in this context.</w:t>
       </w:r>
     </w:p>
     <w:p>
@@ -16664,7 +19887,79 @@
           <w:sz w:val="22"/>
           <w:szCs w:val="22"/>
         </w:rPr>
-        <w:t>prototype clearly including an account of the relation between the alternating NACadj and PGCadj and the non-alternating NACbare and PGCdet.</w:t>
+        <w:t xml:space="preserve">prototype clearly including an account of the relation between the alternating </w:t>
+      </w:r>
+      <w:proofErr w:type="spellStart"/>
+      <w:r>
+        <w:rPr>
+          <w:rFonts w:ascii="Linux Libertine O" w:hAnsi="Linux Libertine O" w:cs="Linux Libertine O"/>
+          <w:sz w:val="22"/>
+          <w:szCs w:val="22"/>
+        </w:rPr>
+        <w:t>NACadj</w:t>
+      </w:r>
+      <w:proofErr w:type="spellEnd"/>
+      <w:r>
+        <w:rPr>
+          <w:rFonts w:ascii="Linux Libertine O" w:hAnsi="Linux Libertine O" w:cs="Linux Libertine O"/>
+          <w:sz w:val="22"/>
+          <w:szCs w:val="22"/>
+        </w:rPr>
+        <w:t xml:space="preserve"> and </w:t>
+      </w:r>
+      <w:proofErr w:type="spellStart"/>
+      <w:r>
+        <w:rPr>
+          <w:rFonts w:ascii="Linux Libertine O" w:hAnsi="Linux Libertine O" w:cs="Linux Libertine O"/>
+          <w:sz w:val="22"/>
+          <w:szCs w:val="22"/>
+        </w:rPr>
+        <w:t>PGCadj</w:t>
+      </w:r>
+      <w:proofErr w:type="spellEnd"/>
+      <w:r>
+        <w:rPr>
+          <w:rFonts w:ascii="Linux Libertine O" w:hAnsi="Linux Libertine O" w:cs="Linux Libertine O"/>
+          <w:sz w:val="22"/>
+          <w:szCs w:val="22"/>
+        </w:rPr>
+        <w:t xml:space="preserve"> and the non-alternating </w:t>
+      </w:r>
+      <w:proofErr w:type="spellStart"/>
+      <w:r>
+        <w:rPr>
+          <w:rFonts w:ascii="Linux Libertine O" w:hAnsi="Linux Libertine O" w:cs="Linux Libertine O"/>
+          <w:sz w:val="22"/>
+          <w:szCs w:val="22"/>
+        </w:rPr>
+        <w:t>NACbare</w:t>
+      </w:r>
+      <w:proofErr w:type="spellEnd"/>
+      <w:r>
+        <w:rPr>
+          <w:rFonts w:ascii="Linux Libertine O" w:hAnsi="Linux Libertine O" w:cs="Linux Libertine O"/>
+          <w:sz w:val="22"/>
+          <w:szCs w:val="22"/>
+        </w:rPr>
+        <w:t xml:space="preserve"> and </w:t>
+      </w:r>
+      <w:proofErr w:type="spellStart"/>
+      <w:r>
+        <w:rPr>
+          <w:rFonts w:ascii="Linux Libertine O" w:hAnsi="Linux Libertine O" w:cs="Linux Libertine O"/>
+          <w:sz w:val="22"/>
+          <w:szCs w:val="22"/>
+        </w:rPr>
+        <w:t>PGCdet</w:t>
+      </w:r>
+      <w:proofErr w:type="spellEnd"/>
+      <w:r>
+        <w:rPr>
+          <w:rFonts w:ascii="Linux Libertine O" w:hAnsi="Linux Libertine O" w:cs="Linux Libertine O"/>
+          <w:sz w:val="22"/>
+          <w:szCs w:val="22"/>
+        </w:rPr>
+        <w:t>.</w:t>
       </w:r>
       <w:r>
         <w:rPr>

</xml_diff>